<commit_message>
backend változás, termekekdeletehibajav, userget kialakitas
</commit_message>
<xml_diff>
--- a/Vizsgaremek.docx
+++ b/Vizsgaremek.docx
@@ -1,10 +1,11 @@
 
 <file path=word/document.xml><?xml version="1.0" encoding="utf-8"?>
-<w:document xmlns:wpc="http://schemas.microsoft.com/office/word/2010/wordprocessingCanvas" xmlns:cx="http://schemas.microsoft.com/office/drawing/2014/chartex" xmlns:cx1="http://schemas.microsoft.com/office/drawing/2015/9/8/chartex" xmlns:cx2="http://schemas.microsoft.com/office/drawing/2015/10/21/chartex" xmlns:cx3="http://schemas.microsoft.com/office/drawing/2016/5/9/chartex" xmlns:cx4="http://schemas.microsoft.com/office/drawing/2016/5/10/chartex" xmlns:cx5="http://schemas.microsoft.com/office/drawing/2016/5/11/chartex" xmlns:cx6="http://schemas.microsoft.com/office/drawing/2016/5/12/chartex" xmlns:cx7="http://schemas.microsoft.com/office/drawing/2016/5/13/chartex" xmlns:cx8="http://schemas.microsoft.com/office/drawing/2016/5/14/chartex" xmlns:mc="http://schemas.openxmlformats.org/markup-compatibility/2006" xmlns:aink="http://schemas.microsoft.com/office/drawing/2016/ink" xmlns:am3d="http://schemas.microsoft.com/office/drawing/2017/model3d" xmlns:o="urn:schemas-microsoft-com:office:office" xmlns:oel="http://schemas.microsoft.com/office/2019/extlst" xmlns:r="http://schemas.openxmlformats.org/officeDocument/2006/relationships" xmlns:m="http://schemas.openxmlformats.org/officeDocument/2006/math" xmlns:v="urn:schemas-microsoft-com:vml" xmlns:wp14="http://schemas.microsoft.com/office/word/2010/wordprocessingDrawing" xmlns:wp="http://schemas.openxmlformats.org/drawingml/2006/wordprocessingDrawing" xmlns:w10="urn:schemas-microsoft-com:office:word" xmlns:w="http://schemas.openxmlformats.org/wordprocessingml/2006/main" xmlns:w14="http://schemas.microsoft.com/office/word/2010/wordml" xmlns:w15="http://schemas.microsoft.com/office/word/2012/wordml" xmlns:w16cex="http://schemas.microsoft.com/office/word/2018/wordml/cex" xmlns:w16cid="http://schemas.microsoft.com/office/word/2016/wordml/cid" xmlns:w16="http://schemas.microsoft.com/office/word/2018/wordml" xmlns:w16sdtdh="http://schemas.microsoft.com/office/word/2020/wordml/sdtdatahash" xmlns:w16se="http://schemas.microsoft.com/office/word/2015/wordml/symex" xmlns:wpg="http://schemas.microsoft.com/office/word/2010/wordprocessingGroup" xmlns:wpi="http://schemas.microsoft.com/office/word/2010/wordprocessingInk" xmlns:wne="http://schemas.microsoft.com/office/word/2006/wordml" xmlns:wps="http://schemas.microsoft.com/office/word/2010/wordprocessingShape" mc:Ignorable="w14 w15 w16se w16cid w16 w16cex w16sdtdh wp14">
+<w:document xmlns:wpc="http://schemas.microsoft.com/office/word/2010/wordprocessingCanvas" xmlns:cx="http://schemas.microsoft.com/office/drawing/2014/chartex" xmlns:cx1="http://schemas.microsoft.com/office/drawing/2015/9/8/chartex" xmlns:cx2="http://schemas.microsoft.com/office/drawing/2015/10/21/chartex" xmlns:cx3="http://schemas.microsoft.com/office/drawing/2016/5/9/chartex" xmlns:cx4="http://schemas.microsoft.com/office/drawing/2016/5/10/chartex" xmlns:cx5="http://schemas.microsoft.com/office/drawing/2016/5/11/chartex" xmlns:cx6="http://schemas.microsoft.com/office/drawing/2016/5/12/chartex" xmlns:cx7="http://schemas.microsoft.com/office/drawing/2016/5/13/chartex" xmlns:cx8="http://schemas.microsoft.com/office/drawing/2016/5/14/chartex" xmlns:mc="http://schemas.openxmlformats.org/markup-compatibility/2006" xmlns:aink="http://schemas.microsoft.com/office/drawing/2016/ink" xmlns:am3d="http://schemas.microsoft.com/office/drawing/2017/model3d" xmlns:o="urn:schemas-microsoft-com:office:office" xmlns:r="http://schemas.openxmlformats.org/officeDocument/2006/relationships" xmlns:m="http://schemas.openxmlformats.org/officeDocument/2006/math" xmlns:v="urn:schemas-microsoft-com:vml" xmlns:wp14="http://schemas.microsoft.com/office/word/2010/wordprocessingDrawing" xmlns:wp="http://schemas.openxmlformats.org/drawingml/2006/wordprocessingDrawing" xmlns:w10="urn:schemas-microsoft-com:office:word" xmlns:w="http://schemas.openxmlformats.org/wordprocessingml/2006/main" xmlns:w14="http://schemas.microsoft.com/office/word/2010/wordml" xmlns:w15="http://schemas.microsoft.com/office/word/2012/wordml" xmlns:w16cid="http://schemas.microsoft.com/office/word/2016/wordml/cid" xmlns:w16se="http://schemas.microsoft.com/office/word/2015/wordml/symex" xmlns:wpg="http://schemas.microsoft.com/office/word/2010/wordprocessingGroup" xmlns:wpi="http://schemas.microsoft.com/office/word/2010/wordprocessingInk" xmlns:wne="http://schemas.microsoft.com/office/word/2006/wordml" xmlns:wps="http://schemas.microsoft.com/office/word/2010/wordprocessingShape" mc:Ignorable="w14 w15 w16se w16cid wp14">
   <w:body>
     <w:p>
       <w:pPr>
         <w:pStyle w:val="Cmsor1"/>
+        <w:jc w:val="both"/>
       </w:pPr>
       <w:bookmarkStart w:id="0" w:name="_Toc133259517"/>
       <w:r>
@@ -15,6 +16,7 @@
     <w:p>
       <w:pPr>
         <w:pStyle w:val="Cmsor2"/>
+        <w:jc w:val="both"/>
       </w:pPr>
       <w:r>
         <w:t xml:space="preserve"> </w:t>
@@ -103,6 +105,7 @@
     </w:p>
     <w:p>
       <w:pPr>
+        <w:jc w:val="both"/>
         <w:rPr>
           <w:i/>
           <w:iCs/>
@@ -202,6 +205,7 @@
     <w:p>
       <w:pPr>
         <w:pStyle w:val="Cmsor2"/>
+        <w:jc w:val="both"/>
       </w:pPr>
       <w:r>
         <w:t>Szoftver célja</w:t>
@@ -302,6 +306,7 @@
     <w:p>
       <w:pPr>
         <w:pStyle w:val="Cmsor2"/>
+        <w:jc w:val="both"/>
         <w:rPr>
           <w:szCs w:val="24"/>
         </w:rPr>
@@ -585,6 +590,7 @@
     </w:p>
     <w:p>
       <w:pPr>
+        <w:jc w:val="both"/>
         <w:rPr>
           <w:szCs w:val="24"/>
         </w:rPr>
@@ -613,6 +619,7 @@
           <w:ilvl w:val="0"/>
           <w:numId w:val="12"/>
         </w:numPr>
+        <w:jc w:val="both"/>
       </w:pPr>
       <w:bookmarkStart w:id="1" w:name="_Toc133259518"/>
       <w:r>
@@ -629,6 +636,7 @@
     <w:p>
       <w:pPr>
         <w:pStyle w:val="Cmsor2"/>
+        <w:jc w:val="both"/>
       </w:pPr>
       <w:bookmarkStart w:id="2" w:name="_Toc133259519"/>
       <w:r>
@@ -733,6 +741,7 @@
     <w:p>
       <w:pPr>
         <w:pStyle w:val="Cmsor2"/>
+        <w:jc w:val="both"/>
       </w:pPr>
       <w:bookmarkStart w:id="3" w:name="_Toc133259520"/>
       <w:r>
@@ -818,6 +827,7 @@
     <w:p>
       <w:pPr>
         <w:pStyle w:val="Cmsor1"/>
+        <w:jc w:val="both"/>
       </w:pPr>
       <w:bookmarkStart w:id="4" w:name="_Toc133259521"/>
       <w:r>
@@ -829,6 +839,7 @@
     <w:p>
       <w:pPr>
         <w:pStyle w:val="Cmsor2"/>
+        <w:jc w:val="both"/>
       </w:pPr>
       <w:r>
         <w:t>Az adatbázis háttér technológiája, adatbáziskezelő program</w:t>
@@ -1011,6 +1022,7 @@
     <w:p>
       <w:pPr>
         <w:pStyle w:val="Cmsor2"/>
+        <w:jc w:val="both"/>
       </w:pPr>
       <w:bookmarkStart w:id="5" w:name="_Toc133259523"/>
       <w:r>
@@ -1170,6 +1182,7 @@
     <w:p>
       <w:pPr>
         <w:pStyle w:val="Cmsor2"/>
+        <w:jc w:val="both"/>
       </w:pPr>
       <w:r>
         <w:rPr>
@@ -1247,6 +1260,7 @@
     </w:p>
     <w:p>
       <w:pPr>
+        <w:jc w:val="both"/>
         <w:rPr>
           <w:rFonts w:asciiTheme="majorHAnsi" w:eastAsiaTheme="majorEastAsia" w:hAnsiTheme="majorHAnsi" w:cstheme="majorBidi"/>
           <w:color w:val="2F5496" w:themeColor="accent1" w:themeShade="BF"/>
@@ -1347,7 +1361,7 @@
                 <v:stroke joinstyle="miter"/>
                 <v:path gradientshapeok="t" o:connecttype="rect"/>
               </v:shapetype>
-              <v:shape id="Szövegdoboz 20" o:spid="_x0000_s1026" type="#_x0000_t202" style="position:absolute;margin-left:126.4pt;margin-top:415.2pt;width:263.25pt;height:22.8pt;z-index:-251613184;visibility:visible;mso-wrap-style:square;mso-width-percent:0;mso-height-percent:0;mso-wrap-distance-left:9pt;mso-wrap-distance-top:0;mso-wrap-distance-right:9pt;mso-wrap-distance-bottom:0;mso-position-horizontal:absolute;mso-position-horizontal-relative:text;mso-position-vertical:absolute;mso-position-vertical-relative:text;mso-width-percent:0;mso-height-percent:0;mso-width-relative:margin;mso-height-relative:margin;v-text-anchor:top" o:gfxdata="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" stroked="f">
+              <v:shape id="Szövegdoboz 20" o:spid="_x0000_s1026" type="#_x0000_t202" style="position:absolute;left:0;text-align:left;margin-left:126.4pt;margin-top:415.2pt;width:263.25pt;height:22.8pt;z-index:-251613184;visibility:visible;mso-wrap-style:square;mso-width-percent:0;mso-height-percent:0;mso-wrap-distance-left:9pt;mso-wrap-distance-top:0;mso-wrap-distance-right:9pt;mso-wrap-distance-bottom:0;mso-position-horizontal:absolute;mso-position-horizontal-relative:text;mso-position-vertical:absolute;mso-position-vertical-relative:text;mso-width-percent:0;mso-height-percent:0;mso-width-relative:margin;mso-height-relative:margin;v-text-anchor:top" o:gfxdata="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" stroked="f">
                 <v:textbox inset="0,0,0,0">
                   <w:txbxContent>
                     <w:p>
@@ -1383,6 +1397,7 @@
     <w:p>
       <w:pPr>
         <w:pStyle w:val="Cmsor1"/>
+        <w:jc w:val="both"/>
       </w:pPr>
       <w:bookmarkStart w:id="6" w:name="_Toc133259526"/>
       <w:r>
@@ -1400,6 +1415,7 @@
     <w:p>
       <w:pPr>
         <w:pStyle w:val="Cmsor2"/>
+        <w:jc w:val="both"/>
       </w:pPr>
       <w:bookmarkStart w:id="7" w:name="_Toc133259527"/>
       <w:r>
@@ -1547,7 +1563,7 @@
           </mc:Choice>
           <mc:Fallback>
             <w:pict>
-              <v:shape w14:anchorId="2302142F" id="Szövegdoboz 15" o:spid="_x0000_s1027" type="#_x0000_t202" style="position:absolute;left:0;text-align:left;margin-left:142.9pt;margin-top:344.2pt;width:159.75pt;height:20.9pt;z-index:-251644928;visibility:visible;mso-wrap-style:square;mso-width-percent:0;mso-height-percent:0;mso-wrap-distance-left:9pt;mso-wrap-distance-top:0;mso-wrap-distance-right:9pt;mso-wrap-distance-bottom:0;mso-position-horizontal:absolute;mso-position-horizontal-relative:text;mso-position-vertical:absolute;mso-position-vertical-relative:text;mso-width-percent:0;mso-height-percent:0;mso-width-relative:margin;mso-height-relative:margin;v-text-anchor:top" o:gfxdata="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" stroked="f">
+              <v:shape w14:anchorId="2302142F" id="Szövegdoboz 15" o:spid="_x0000_s1027" type="#_x0000_t202" style="position:absolute;left:0;text-align:left;margin-left:142.9pt;margin-top:344.2pt;width:159.75pt;height:20.9pt;z-index:-251644928;visibility:visible;mso-wrap-style:square;mso-width-percent:0;mso-height-percent:0;mso-wrap-distance-left:9pt;mso-wrap-distance-top:0;mso-wrap-distance-right:9pt;mso-wrap-distance-bottom:0;mso-position-horizontal:absolute;mso-position-horizontal-relative:text;mso-position-vertical:absolute;mso-position-vertical-relative:text;mso-width-percent:0;mso-height-percent:0;mso-width-relative:margin;mso-height-relative:margin;v-text-anchor:top" o:gfxdata="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" stroked="f">
                 <v:textbox inset="0,0,0,0">
                   <w:txbxContent>
                     <w:p>
@@ -1752,24 +1768,13 @@
         <w:rPr>
           <w:szCs w:val="24"/>
         </w:rPr>
-        <w:t xml:space="preserve">A fenti parancsok által </w:t>
-      </w:r>
-      <w:proofErr w:type="gramStart"/>
-      <w:r>
-        <w:rPr>
-          <w:szCs w:val="24"/>
-        </w:rPr>
-        <w:t>a .env</w:t>
-      </w:r>
-      <w:proofErr w:type="gramEnd"/>
-      <w:r>
-        <w:rPr>
-          <w:szCs w:val="24"/>
-        </w:rPr>
-        <w:t xml:space="preserve"> fájlunkban megadott adatbázis csatlakozási linket megadva már kommunikál is a backend az adatbázissal. A fájl tartalma itt látható:</w:t>
-      </w:r>
-    </w:p>
-    <w:p>
+        <w:t>A fenti parancsok által a .env fájlunkban megadott adatbázis csatlakozási linket megadva már kommunikál is a backend az adatbázissal. A fájl tartalma itt látható:</w:t>
+      </w:r>
+    </w:p>
+    <w:p>
+      <w:pPr>
+        <w:jc w:val="both"/>
+      </w:pPr>
       <w:r>
         <w:rPr>
           <w:noProof/>
@@ -1858,7 +1863,7 @@
           </mc:Choice>
           <mc:Fallback>
             <w:pict>
-              <v:shape w14:anchorId="30FE8B35" id="Szövegdoboz 14" o:spid="_x0000_s1028" type="#_x0000_t202" style="position:absolute;margin-left:129.4pt;margin-top:59.45pt;width:267pt;height:17.25pt;z-index:-251646976;visibility:visible;mso-wrap-style:square;mso-width-percent:0;mso-height-percent:0;mso-wrap-distance-left:9pt;mso-wrap-distance-top:0;mso-wrap-distance-right:9pt;mso-wrap-distance-bottom:0;mso-position-horizontal:absolute;mso-position-horizontal-relative:text;mso-position-vertical:absolute;mso-position-vertical-relative:text;mso-width-percent:0;mso-height-percent:0;mso-width-relative:margin;mso-height-relative:margin;v-text-anchor:top" o:gfxdata="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" stroked="f">
+              <v:shape w14:anchorId="30FE8B35" id="Szövegdoboz 14" o:spid="_x0000_s1028" type="#_x0000_t202" style="position:absolute;left:0;text-align:left;margin-left:129.4pt;margin-top:59.45pt;width:267pt;height:17.25pt;z-index:-251646976;visibility:visible;mso-wrap-style:square;mso-width-percent:0;mso-height-percent:0;mso-wrap-distance-left:9pt;mso-wrap-distance-top:0;mso-wrap-distance-right:9pt;mso-wrap-distance-bottom:0;mso-position-horizontal:absolute;mso-position-horizontal-relative:text;mso-position-vertical:absolute;mso-position-vertical-relative:text;mso-width-percent:0;mso-height-percent:0;mso-width-relative:margin;mso-height-relative:margin;v-text-anchor:top" o:gfxdata="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" stroked="f">
                 <v:textbox inset="0,0,0,0">
                   <w:txbxContent>
                     <w:p>
@@ -1893,6 +1898,7 @@
     <w:p>
       <w:pPr>
         <w:pStyle w:val="Cmsor2"/>
+        <w:jc w:val="both"/>
       </w:pPr>
       <w:bookmarkStart w:id="8" w:name="_Toc133259528"/>
       <w:r>
@@ -2211,6 +2217,7 @@
     </w:p>
     <w:p>
       <w:pPr>
+        <w:jc w:val="both"/>
         <w:rPr>
           <w:szCs w:val="24"/>
         </w:rPr>
@@ -2308,7 +2315,7 @@
           </mc:Choice>
           <mc:Fallback>
             <w:pict>
-              <v:shape w14:anchorId="17ADE32E" id="Szövegdoboz 1" o:spid="_x0000_s1029" type="#_x0000_t202" style="position:absolute;margin-left:182.65pt;margin-top:.65pt;width:87pt;height:22.5pt;z-index:-251649024;visibility:visible;mso-wrap-style:square;mso-width-percent:0;mso-height-percent:0;mso-wrap-distance-left:9pt;mso-wrap-distance-top:0;mso-wrap-distance-right:9pt;mso-wrap-distance-bottom:0;mso-position-horizontal:absolute;mso-position-horizontal-relative:text;mso-position-vertical:absolute;mso-position-vertical-relative:text;mso-width-percent:0;mso-height-percent:0;mso-width-relative:margin;mso-height-relative:margin;v-text-anchor:top" o:gfxdata="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" stroked="f">
+              <v:shape w14:anchorId="17ADE32E" id="Szövegdoboz 1" o:spid="_x0000_s1029" type="#_x0000_t202" style="position:absolute;left:0;text-align:left;margin-left:182.65pt;margin-top:.65pt;width:87pt;height:22.5pt;z-index:-251649024;visibility:visible;mso-wrap-style:square;mso-width-percent:0;mso-height-percent:0;mso-wrap-distance-left:9pt;mso-wrap-distance-top:0;mso-wrap-distance-right:9pt;mso-wrap-distance-bottom:0;mso-position-horizontal:absolute;mso-position-horizontal-relative:text;mso-position-vertical:absolute;mso-position-vertical-relative:text;mso-width-percent:0;mso-height-percent:0;mso-width-relative:margin;mso-height-relative:margin;v-text-anchor:top" o:gfxdata="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" stroked="f">
                 <v:textbox inset="0,0,0,0">
                   <w:txbxContent>
                     <w:p>
@@ -2620,7 +2627,7 @@
           </mc:Choice>
           <mc:Fallback>
             <w:pict>
-              <v:shape w14:anchorId="34966AA6" id="Szövegdoboz 19" o:spid="_x0000_s1030" type="#_x0000_t202" style="position:absolute;left:0;text-align:left;margin-left:205.9pt;margin-top:314pt;width:129pt;height:15.75pt;z-index:-251637760;visibility:visible;mso-wrap-style:square;mso-width-percent:0;mso-height-percent:0;mso-wrap-distance-left:9pt;mso-wrap-distance-top:0;mso-wrap-distance-right:9pt;mso-wrap-distance-bottom:0;mso-position-horizontal:absolute;mso-position-horizontal-relative:text;mso-position-vertical:absolute;mso-position-vertical-relative:text;mso-width-percent:0;mso-height-percent:0;mso-width-relative:margin;mso-height-relative:margin;v-text-anchor:top" o:gfxdata="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" stroked="f">
+              <v:shape w14:anchorId="34966AA6" id="Szövegdoboz 19" o:spid="_x0000_s1030" type="#_x0000_t202" style="position:absolute;left:0;text-align:left;margin-left:205.9pt;margin-top:314pt;width:129pt;height:15.75pt;z-index:-251637760;visibility:visible;mso-wrap-style:square;mso-width-percent:0;mso-height-percent:0;mso-wrap-distance-left:9pt;mso-wrap-distance-top:0;mso-wrap-distance-right:9pt;mso-wrap-distance-bottom:0;mso-position-horizontal:absolute;mso-position-horizontal-relative:text;mso-position-vertical:absolute;mso-position-vertical-relative:text;mso-width-percent:0;mso-height-percent:0;mso-width-relative:margin;mso-height-relative:margin;v-text-anchor:top" o:gfxdata="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" stroked="f">
                 <v:textbox inset="0,0,0,0">
                   <w:txbxContent>
                     <w:p>
@@ -3045,7 +3052,7 @@
           </mc:Choice>
           <mc:Fallback>
             <w:pict>
-              <v:shape w14:anchorId="696FC401" id="Szövegdoboz 17" o:spid="_x0000_s1031" type="#_x0000_t202" style="position:absolute;left:0;text-align:left;margin-left:124.15pt;margin-top:266.35pt;width:351.75pt;height:10.5pt;z-index:-251640832;visibility:visible;mso-wrap-style:square;mso-width-percent:0;mso-height-percent:0;mso-wrap-distance-left:9pt;mso-wrap-distance-top:0;mso-wrap-distance-right:9pt;mso-wrap-distance-bottom:0;mso-position-horizontal:absolute;mso-position-horizontal-relative:text;mso-position-vertical:absolute;mso-position-vertical-relative:text;mso-width-percent:0;mso-height-percent:0;mso-width-relative:margin;mso-height-relative:margin;v-text-anchor:top" o:gfxdata="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" stroked="f">
+              <v:shape w14:anchorId="696FC401" id="Szövegdoboz 17" o:spid="_x0000_s1031" type="#_x0000_t202" style="position:absolute;left:0;text-align:left;margin-left:124.15pt;margin-top:266.35pt;width:351.75pt;height:10.5pt;z-index:-251640832;visibility:visible;mso-wrap-style:square;mso-width-percent:0;mso-height-percent:0;mso-wrap-distance-left:9pt;mso-wrap-distance-top:0;mso-wrap-distance-right:9pt;mso-wrap-distance-bottom:0;mso-position-horizontal:absolute;mso-position-horizontal-relative:text;mso-position-vertical:absolute;mso-position-vertical-relative:text;mso-width-percent:0;mso-height-percent:0;mso-width-relative:margin;mso-height-relative:margin;v-text-anchor:top" o:gfxdata="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" stroked="f">
                 <v:textbox inset="0,0,0,0">
                   <w:txbxContent>
                     <w:p>
@@ -3176,7 +3183,7 @@
           </mc:Choice>
           <mc:Fallback>
             <w:pict>
-              <v:shape w14:anchorId="39A90F99" id="Szövegdoboz 16" o:spid="_x0000_s1032" type="#_x0000_t202" style="position:absolute;left:0;text-align:left;margin-left:134.65pt;margin-top:484.15pt;width:235.5pt;height:22.5pt;z-index:-251642880;visibility:visible;mso-wrap-style:square;mso-width-percent:0;mso-height-percent:0;mso-wrap-distance-left:9pt;mso-wrap-distance-top:0;mso-wrap-distance-right:9pt;mso-wrap-distance-bottom:0;mso-position-horizontal:absolute;mso-position-horizontal-relative:text;mso-position-vertical:absolute;mso-position-vertical-relative:text;mso-width-percent:0;mso-height-percent:0;mso-width-relative:margin;mso-height-relative:margin;v-text-anchor:top" o:gfxdata="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" stroked="f">
+              <v:shape w14:anchorId="39A90F99" id="Szövegdoboz 16" o:spid="_x0000_s1032" type="#_x0000_t202" style="position:absolute;left:0;text-align:left;margin-left:134.65pt;margin-top:484.15pt;width:235.5pt;height:22.5pt;z-index:-251642880;visibility:visible;mso-wrap-style:square;mso-width-percent:0;mso-height-percent:0;mso-wrap-distance-left:9pt;mso-wrap-distance-top:0;mso-wrap-distance-right:9pt;mso-wrap-distance-bottom:0;mso-position-horizontal:absolute;mso-position-horizontal-relative:text;mso-position-vertical:absolute;mso-position-vertical-relative:text;mso-width-percent:0;mso-height-percent:0;mso-width-relative:margin;mso-height-relative:margin;v-text-anchor:top" o:gfxdata="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" stroked="f">
                 <v:textbox inset="0,0,0,0">
                   <w:txbxContent>
                     <w:p>
@@ -3432,7 +3439,7 @@
           </mc:Choice>
           <mc:Fallback>
             <w:pict>
-              <v:shape w14:anchorId="3D149941" id="Szövegdoboz 10" o:spid="_x0000_s1033" type="#_x0000_t202" style="position:absolute;left:0;text-align:left;margin-left:202.9pt;margin-top:318.4pt;width:145.5pt;height:16.5pt;z-index:-251630592;visibility:visible;mso-wrap-style:square;mso-width-percent:0;mso-height-percent:0;mso-wrap-distance-left:9pt;mso-wrap-distance-top:0;mso-wrap-distance-right:9pt;mso-wrap-distance-bottom:0;mso-position-horizontal:absolute;mso-position-horizontal-relative:text;mso-position-vertical:absolute;mso-position-vertical-relative:text;mso-width-percent:0;mso-height-percent:0;mso-width-relative:margin;mso-height-relative:margin;v-text-anchor:top" o:gfxdata="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" stroked="f">
+              <v:shape w14:anchorId="3D149941" id="Szövegdoboz 10" o:spid="_x0000_s1033" type="#_x0000_t202" style="position:absolute;left:0;text-align:left;margin-left:202.9pt;margin-top:318.4pt;width:145.5pt;height:16.5pt;z-index:-251630592;visibility:visible;mso-wrap-style:square;mso-width-percent:0;mso-height-percent:0;mso-wrap-distance-left:9pt;mso-wrap-distance-top:0;mso-wrap-distance-right:9pt;mso-wrap-distance-bottom:0;mso-position-horizontal:absolute;mso-position-horizontal-relative:text;mso-position-vertical:absolute;mso-position-vertical-relative:text;mso-width-percent:0;mso-height-percent:0;mso-width-relative:margin;mso-height-relative:margin;v-text-anchor:top" o:gfxdata="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" stroked="f">
                 <v:textbox inset="0,0,0,0">
                   <w:txbxContent>
                     <w:p>
@@ -3602,6 +3609,7 @@
       <w:pPr>
         <w:spacing w:line="360" w:lineRule="auto"/>
         <w:ind w:firstLine="567"/>
+        <w:jc w:val="both"/>
       </w:pPr>
       <w:r>
         <w:rPr>
@@ -3698,7 +3706,7 @@
           </mc:Choice>
           <mc:Fallback>
             <w:pict>
-              <v:shape w14:anchorId="34CFAFD5" id="Szövegdoboz 21" o:spid="_x0000_s1034" type="#_x0000_t202" style="position:absolute;left:0;text-align:left;margin-left:209.25pt;margin-top:396.2pt;width:145.5pt;height:16.5pt;z-index:-251628544;visibility:visible;mso-wrap-style:square;mso-width-percent:0;mso-height-percent:0;mso-wrap-distance-left:9pt;mso-wrap-distance-top:0;mso-wrap-distance-right:9pt;mso-wrap-distance-bottom:0;mso-position-horizontal:absolute;mso-position-horizontal-relative:text;mso-position-vertical:absolute;mso-position-vertical-relative:text;mso-width-percent:0;mso-height-percent:0;mso-width-relative:margin;mso-height-relative:margin;v-text-anchor:top" o:gfxdata="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" stroked="f">
+              <v:shape w14:anchorId="34CFAFD5" id="Szövegdoboz 21" o:spid="_x0000_s1034" type="#_x0000_t202" style="position:absolute;left:0;text-align:left;margin-left:209.25pt;margin-top:396.2pt;width:145.5pt;height:16.5pt;z-index:-251628544;visibility:visible;mso-wrap-style:square;mso-width-percent:0;mso-height-percent:0;mso-wrap-distance-left:9pt;mso-wrap-distance-top:0;mso-wrap-distance-right:9pt;mso-wrap-distance-bottom:0;mso-position-horizontal:absolute;mso-position-horizontal-relative:text;mso-position-vertical:absolute;mso-position-vertical-relative:text;mso-width-percent:0;mso-height-percent:0;mso-width-relative:margin;mso-height-relative:margin;v-text-anchor:top" o:gfxdata="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" stroked="f">
                 <v:textbox inset="0,0,0,0">
                   <w:txbxContent>
                     <w:p>
@@ -3751,6 +3759,7 @@
     <w:p>
       <w:pPr>
         <w:pStyle w:val="Cmsor2"/>
+        <w:jc w:val="both"/>
       </w:pPr>
       <w:r>
         <w:t>Hib</w:t>
@@ -3993,7 +4002,7 @@
           </mc:Choice>
           <mc:Fallback>
             <w:pict>
-              <v:shape w14:anchorId="7A21BE32" id="Szövegdoboz 5" o:spid="_x0000_s1035" type="#_x0000_t202" style="position:absolute;left:0;text-align:left;margin-left:0;margin-top:147.5pt;width:86.25pt;height:13.5pt;z-index:-251634688;visibility:visible;mso-wrap-style:square;mso-width-percent:0;mso-height-percent:0;mso-wrap-distance-left:9pt;mso-wrap-distance-top:0;mso-wrap-distance-right:9pt;mso-wrap-distance-bottom:0;mso-position-horizontal:center;mso-position-horizontal-relative:margin;mso-position-vertical:absolute;mso-position-vertical-relative:text;mso-width-percent:0;mso-height-percent:0;mso-width-relative:margin;mso-height-relative:margin;v-text-anchor:top" o:gfxdata="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" stroked="f">
+              <v:shape w14:anchorId="7A21BE32" id="Szövegdoboz 5" o:spid="_x0000_s1035" type="#_x0000_t202" style="position:absolute;left:0;text-align:left;margin-left:0;margin-top:147.5pt;width:86.25pt;height:13.5pt;z-index:-251634688;visibility:visible;mso-wrap-style:square;mso-width-percent:0;mso-height-percent:0;mso-wrap-distance-left:9pt;mso-wrap-distance-top:0;mso-wrap-distance-right:9pt;mso-wrap-distance-bottom:0;mso-position-horizontal:center;mso-position-horizontal-relative:margin;mso-position-vertical:absolute;mso-position-vertical-relative:text;mso-width-percent:0;mso-height-percent:0;mso-width-relative:margin;mso-height-relative:margin;v-text-anchor:top" o:gfxdata="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" stroked="f">
                 <v:textbox inset="0,0,0,0">
                   <w:txbxContent>
                     <w:p>
@@ -4039,6 +4048,7 @@
     <w:p>
       <w:pPr>
         <w:pStyle w:val="Cmsor1"/>
+        <w:jc w:val="both"/>
       </w:pPr>
       <w:r>
         <w:lastRenderedPageBreak/>
@@ -4048,6 +4058,7 @@
     <w:p>
       <w:pPr>
         <w:pStyle w:val="Cmsor2"/>
+        <w:jc w:val="both"/>
       </w:pPr>
       <w:r>
         <w:t>Bevezető</w:t>
@@ -4166,6 +4177,7 @@
     <w:p>
       <w:pPr>
         <w:pStyle w:val="Cmsor2"/>
+        <w:jc w:val="both"/>
         <w:rPr>
           <w:szCs w:val="24"/>
         </w:rPr>
@@ -4193,7 +4205,123 @@
         <mc:AlternateContent>
           <mc:Choice Requires="wps">
             <w:drawing>
-              <wp:anchor distT="0" distB="0" distL="114300" distR="114300" simplePos="0" relativeHeight="251694080" behindDoc="1" locked="0" layoutInCell="1" allowOverlap="1" wp14:anchorId="6893B08D" wp14:editId="523298E1">
+              <wp:anchor distT="0" distB="0" distL="114300" distR="114300" simplePos="0" relativeHeight="251692032" behindDoc="1" locked="0" layoutInCell="1" allowOverlap="1" wp14:anchorId="56CE1E66" wp14:editId="6ADAE58B">
+                <wp:simplePos x="0" y="0"/>
+                <wp:positionH relativeFrom="column">
+                  <wp:posOffset>5453380</wp:posOffset>
+                </wp:positionH>
+                <wp:positionV relativeFrom="paragraph">
+                  <wp:posOffset>2560955</wp:posOffset>
+                </wp:positionV>
+                <wp:extent cx="952500" cy="171450"/>
+                <wp:effectExtent l="0" t="0" r="0" b="0"/>
+                <wp:wrapTight wrapText="bothSides">
+                  <wp:wrapPolygon edited="0">
+                    <wp:start x="0" y="0"/>
+                    <wp:lineTo x="0" y="19200"/>
+                    <wp:lineTo x="21168" y="19200"/>
+                    <wp:lineTo x="21168" y="0"/>
+                    <wp:lineTo x="0" y="0"/>
+                  </wp:wrapPolygon>
+                </wp:wrapTight>
+                <wp:docPr id="24" name="Szövegdoboz 24"/>
+                <wp:cNvGraphicFramePr/>
+                <a:graphic xmlns:a="http://schemas.openxmlformats.org/drawingml/2006/main">
+                  <a:graphicData uri="http://schemas.microsoft.com/office/word/2010/wordprocessingShape">
+                    <wps:wsp>
+                      <wps:cNvSpPr txBox="1"/>
+                      <wps:spPr>
+                        <a:xfrm>
+                          <a:off x="0" y="0"/>
+                          <a:ext cx="952500" cy="171450"/>
+                        </a:xfrm>
+                        <a:prstGeom prst="rect">
+                          <a:avLst/>
+                        </a:prstGeom>
+                        <a:solidFill>
+                          <a:prstClr val="white"/>
+                        </a:solidFill>
+                        <a:ln>
+                          <a:noFill/>
+                        </a:ln>
+                      </wps:spPr>
+                      <wps:txbx>
+                        <w:txbxContent>
+                          <w:p>
+                            <w:pPr>
+                              <w:pStyle w:val="Kpalrs"/>
+                              <w:rPr>
+                                <w:noProof/>
+                                <w:sz w:val="24"/>
+                                <w:szCs w:val="24"/>
+                              </w:rPr>
+                            </w:pPr>
+                            <w:r>
+                              <w:rPr>
+                                <w:noProof/>
+                                <w:szCs w:val="24"/>
+                              </w:rPr>
+                              <w:t>Environment</w:t>
+                            </w:r>
+                          </w:p>
+                        </w:txbxContent>
+                      </wps:txbx>
+                      <wps:bodyPr rot="0" spcFirstLastPara="0" vertOverflow="overflow" horzOverflow="overflow" vert="horz" wrap="square" lIns="0" tIns="0" rIns="0" bIns="0" numCol="1" spcCol="0" rtlCol="0" fromWordArt="0" anchor="t" anchorCtr="0" forceAA="0" compatLnSpc="1">
+                        <a:prstTxWarp prst="textNoShape">
+                          <a:avLst/>
+                        </a:prstTxWarp>
+                        <a:noAutofit/>
+                      </wps:bodyPr>
+                    </wps:wsp>
+                  </a:graphicData>
+                </a:graphic>
+                <wp14:sizeRelH relativeFrom="margin">
+                  <wp14:pctWidth>0</wp14:pctWidth>
+                </wp14:sizeRelH>
+                <wp14:sizeRelV relativeFrom="margin">
+                  <wp14:pctHeight>0</wp14:pctHeight>
+                </wp14:sizeRelV>
+              </wp:anchor>
+            </w:drawing>
+          </mc:Choice>
+          <mc:Fallback>
+            <w:pict>
+              <v:shape w14:anchorId="56CE1E66" id="Szövegdoboz 24" o:spid="_x0000_s1036" type="#_x0000_t202" style="position:absolute;left:0;text-align:left;margin-left:429.4pt;margin-top:201.65pt;width:75pt;height:13.5pt;z-index:-251624448;visibility:visible;mso-wrap-style:square;mso-width-percent:0;mso-height-percent:0;mso-wrap-distance-left:9pt;mso-wrap-distance-top:0;mso-wrap-distance-right:9pt;mso-wrap-distance-bottom:0;mso-position-horizontal:absolute;mso-position-horizontal-relative:text;mso-position-vertical:absolute;mso-position-vertical-relative:text;mso-width-percent:0;mso-height-percent:0;mso-width-relative:margin;mso-height-relative:margin;v-text-anchor:top" o:gfxdata="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" stroked="f">
+                <v:textbox inset="0,0,0,0">
+                  <w:txbxContent>
+                    <w:p>
+                      <w:pPr>
+                        <w:pStyle w:val="Kpalrs"/>
+                        <w:rPr>
+                          <w:noProof/>
+                          <w:sz w:val="24"/>
+                          <w:szCs w:val="24"/>
+                        </w:rPr>
+                      </w:pPr>
+                      <w:r>
+                        <w:rPr>
+                          <w:noProof/>
+                          <w:szCs w:val="24"/>
+                        </w:rPr>
+                        <w:t>Environment</w:t>
+                      </w:r>
+                    </w:p>
+                  </w:txbxContent>
+                </v:textbox>
+                <w10:wrap type="tight"/>
+              </v:shape>
+            </w:pict>
+          </mc:Fallback>
+        </mc:AlternateContent>
+      </w:r>
+      <w:r>
+        <w:rPr>
+          <w:noProof/>
+        </w:rPr>
+        <mc:AlternateContent>
+          <mc:Choice Requires="wps">
+            <w:drawing>
+              <wp:anchor distT="0" distB="0" distL="114300" distR="114300" simplePos="0" relativeHeight="251694080" behindDoc="1" locked="0" layoutInCell="1" allowOverlap="1" wp14:anchorId="6893B08D" wp14:editId="0DA0988A">
                 <wp:simplePos x="0" y="0"/>
                 <wp:positionH relativeFrom="margin">
                   <wp:posOffset>5436870</wp:posOffset>
@@ -4272,7 +4400,7 @@
           </mc:Choice>
           <mc:Fallback>
             <w:pict>
-              <v:shape w14:anchorId="6893B08D" id="Szövegdoboz 25" o:spid="_x0000_s1036" type="#_x0000_t202" style="position:absolute;left:0;text-align:left;margin-left:428.1pt;margin-top:393.9pt;width:82.5pt;height:11.25pt;z-index:-251622400;visibility:visible;mso-wrap-style:square;mso-width-percent:0;mso-height-percent:0;mso-wrap-distance-left:9pt;mso-wrap-distance-top:0;mso-wrap-distance-right:9pt;mso-wrap-distance-bottom:0;mso-position-horizontal:absolute;mso-position-horizontal-relative:margin;mso-position-vertical:absolute;mso-position-vertical-relative:text;mso-width-percent:0;mso-height-percent:0;mso-width-relative:margin;mso-height-relative:margin;v-text-anchor:top" o:gfxdata="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" stroked="f">
+              <v:shape w14:anchorId="6893B08D" id="Szövegdoboz 25" o:spid="_x0000_s1037" type="#_x0000_t202" style="position:absolute;left:0;text-align:left;margin-left:428.1pt;margin-top:393.9pt;width:82.5pt;height:11.25pt;z-index:-251622400;visibility:visible;mso-wrap-style:square;mso-width-percent:0;mso-height-percent:0;mso-wrap-distance-left:9pt;mso-wrap-distance-top:0;mso-wrap-distance-right:9pt;mso-wrap-distance-bottom:0;mso-position-horizontal:absolute;mso-position-horizontal-relative:margin;mso-position-vertical:absolute;mso-position-vertical-relative:text;mso-width-percent:0;mso-height-percent:0;mso-width-relative:margin;mso-height-relative:margin;v-text-anchor:top" o:gfxdata="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" stroked="f">
                 <v:textbox inset="0,0,0,0">
                   <w:txbxContent>
                     <w:p>
@@ -4301,126 +4429,10 @@
       <w:r>
         <w:rPr>
           <w:noProof/>
-        </w:rPr>
-        <mc:AlternateContent>
-          <mc:Choice Requires="wps">
-            <w:drawing>
-              <wp:anchor distT="0" distB="0" distL="114300" distR="114300" simplePos="0" relativeHeight="251692032" behindDoc="1" locked="0" layoutInCell="1" allowOverlap="1" wp14:anchorId="56CE1E66" wp14:editId="01B68200">
-                <wp:simplePos x="0" y="0"/>
-                <wp:positionH relativeFrom="column">
-                  <wp:posOffset>5481955</wp:posOffset>
-                </wp:positionH>
-                <wp:positionV relativeFrom="paragraph">
-                  <wp:posOffset>2580005</wp:posOffset>
-                </wp:positionV>
-                <wp:extent cx="952500" cy="171450"/>
-                <wp:effectExtent l="0" t="0" r="0" b="0"/>
-                <wp:wrapTight wrapText="bothSides">
-                  <wp:wrapPolygon edited="0">
-                    <wp:start x="0" y="0"/>
-                    <wp:lineTo x="0" y="19200"/>
-                    <wp:lineTo x="21168" y="19200"/>
-                    <wp:lineTo x="21168" y="0"/>
-                    <wp:lineTo x="0" y="0"/>
-                  </wp:wrapPolygon>
-                </wp:wrapTight>
-                <wp:docPr id="24" name="Szövegdoboz 24"/>
-                <wp:cNvGraphicFramePr/>
-                <a:graphic xmlns:a="http://schemas.openxmlformats.org/drawingml/2006/main">
-                  <a:graphicData uri="http://schemas.microsoft.com/office/word/2010/wordprocessingShape">
-                    <wps:wsp>
-                      <wps:cNvSpPr txBox="1"/>
-                      <wps:spPr>
-                        <a:xfrm>
-                          <a:off x="0" y="0"/>
-                          <a:ext cx="952500" cy="171450"/>
-                        </a:xfrm>
-                        <a:prstGeom prst="rect">
-                          <a:avLst/>
-                        </a:prstGeom>
-                        <a:solidFill>
-                          <a:prstClr val="white"/>
-                        </a:solidFill>
-                        <a:ln>
-                          <a:noFill/>
-                        </a:ln>
-                      </wps:spPr>
-                      <wps:txbx>
-                        <w:txbxContent>
-                          <w:p>
-                            <w:pPr>
-                              <w:pStyle w:val="Kpalrs"/>
-                              <w:rPr>
-                                <w:noProof/>
-                                <w:sz w:val="24"/>
-                                <w:szCs w:val="24"/>
-                              </w:rPr>
-                            </w:pPr>
-                            <w:r>
-                              <w:rPr>
-                                <w:noProof/>
-                                <w:szCs w:val="24"/>
-                              </w:rPr>
-                              <w:t>Environment</w:t>
-                            </w:r>
-                          </w:p>
-                        </w:txbxContent>
-                      </wps:txbx>
-                      <wps:bodyPr rot="0" spcFirstLastPara="0" vertOverflow="overflow" horzOverflow="overflow" vert="horz" wrap="square" lIns="0" tIns="0" rIns="0" bIns="0" numCol="1" spcCol="0" rtlCol="0" fromWordArt="0" anchor="t" anchorCtr="0" forceAA="0" compatLnSpc="1">
-                        <a:prstTxWarp prst="textNoShape">
-                          <a:avLst/>
-                        </a:prstTxWarp>
-                        <a:noAutofit/>
-                      </wps:bodyPr>
-                    </wps:wsp>
-                  </a:graphicData>
-                </a:graphic>
-                <wp14:sizeRelH relativeFrom="margin">
-                  <wp14:pctWidth>0</wp14:pctWidth>
-                </wp14:sizeRelH>
-                <wp14:sizeRelV relativeFrom="margin">
-                  <wp14:pctHeight>0</wp14:pctHeight>
-                </wp14:sizeRelV>
-              </wp:anchor>
-            </w:drawing>
-          </mc:Choice>
-          <mc:Fallback>
-            <w:pict>
-              <v:shape w14:anchorId="56CE1E66" id="Szövegdoboz 24" o:spid="_x0000_s1037" type="#_x0000_t202" style="position:absolute;left:0;text-align:left;margin-left:431.65pt;margin-top:203.15pt;width:75pt;height:13.5pt;z-index:-251624448;visibility:visible;mso-wrap-style:square;mso-width-percent:0;mso-height-percent:0;mso-wrap-distance-left:9pt;mso-wrap-distance-top:0;mso-wrap-distance-right:9pt;mso-wrap-distance-bottom:0;mso-position-horizontal:absolute;mso-position-horizontal-relative:text;mso-position-vertical:absolute;mso-position-vertical-relative:text;mso-width-percent:0;mso-height-percent:0;mso-width-relative:margin;mso-height-relative:margin;v-text-anchor:top" o:gfxdata="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" stroked="f">
-                <v:textbox inset="0,0,0,0">
-                  <w:txbxContent>
-                    <w:p>
-                      <w:pPr>
-                        <w:pStyle w:val="Kpalrs"/>
-                        <w:rPr>
-                          <w:noProof/>
-                          <w:sz w:val="24"/>
-                          <w:szCs w:val="24"/>
-                        </w:rPr>
-                      </w:pPr>
-                      <w:r>
-                        <w:rPr>
-                          <w:noProof/>
-                          <w:szCs w:val="24"/>
-                        </w:rPr>
-                        <w:t>Environment</w:t>
-                      </w:r>
-                    </w:p>
-                  </w:txbxContent>
-                </v:textbox>
-                <w10:wrap type="tight"/>
-              </v:shape>
-            </w:pict>
-          </mc:Fallback>
-        </mc:AlternateContent>
-      </w:r>
-      <w:r>
-        <w:rPr>
-          <w:noProof/>
           <w:szCs w:val="24"/>
         </w:rPr>
         <w:drawing>
-          <wp:anchor distT="0" distB="0" distL="114300" distR="114300" simplePos="0" relativeHeight="251689984" behindDoc="1" locked="0" layoutInCell="1" allowOverlap="1" wp14:anchorId="75ED0DF0" wp14:editId="7EB69DE2">
+          <wp:anchor distT="0" distB="0" distL="114300" distR="114300" simplePos="0" relativeHeight="251689984" behindDoc="1" locked="0" layoutInCell="1" allowOverlap="1" wp14:anchorId="75ED0DF0" wp14:editId="5C0D04CC">
             <wp:simplePos x="0" y="0"/>
             <wp:positionH relativeFrom="margin">
               <wp:align>center</wp:align>
@@ -4562,6 +4574,7 @@
     <w:p>
       <w:pPr>
         <w:pStyle w:val="Cmsor2"/>
+        <w:jc w:val="both"/>
         <w:rPr>
           <w:szCs w:val="24"/>
         </w:rPr>
@@ -4577,6 +4590,7 @@
     <w:p>
       <w:pPr>
         <w:pStyle w:val="Cmsor3"/>
+        <w:jc w:val="both"/>
       </w:pPr>
       <w:r>
         <w:t>Felhasználó regisztrálása, bejelentkezése</w:t>
@@ -4586,6 +4600,7 @@
       <w:pPr>
         <w:spacing w:line="360" w:lineRule="auto"/>
         <w:ind w:firstLine="567"/>
+        <w:jc w:val="both"/>
       </w:pPr>
       <w:r>
         <w:rPr>
@@ -4624,27 +4639,30 @@
       </w:r>
     </w:p>
     <w:p>
+      <w:pPr>
+        <w:jc w:val="both"/>
+      </w:pPr>
       <w:r>
         <w:rPr>
           <w:noProof/>
         </w:rPr>
         <w:drawing>
-          <wp:anchor distT="0" distB="0" distL="114300" distR="114300" simplePos="0" relativeHeight="251696128" behindDoc="1" locked="0" layoutInCell="1" allowOverlap="1" wp14:anchorId="0BF0AE73" wp14:editId="32BA77F5">
+          <wp:anchor distT="0" distB="0" distL="114300" distR="114300" simplePos="0" relativeHeight="251696128" behindDoc="1" locked="0" layoutInCell="1" allowOverlap="1" wp14:anchorId="0BF0AE73" wp14:editId="6547C294">
             <wp:simplePos x="0" y="0"/>
             <wp:positionH relativeFrom="margin">
               <wp:posOffset>-194945</wp:posOffset>
             </wp:positionH>
             <wp:positionV relativeFrom="paragraph">
-              <wp:posOffset>316230</wp:posOffset>
+              <wp:posOffset>239395</wp:posOffset>
             </wp:positionV>
-            <wp:extent cx="3876675" cy="1515110"/>
-            <wp:effectExtent l="0" t="0" r="9525" b="8890"/>
+            <wp:extent cx="4076700" cy="1593215"/>
+            <wp:effectExtent l="0" t="0" r="0" b="6985"/>
             <wp:wrapTight wrapText="bothSides">
               <wp:wrapPolygon edited="0">
                 <wp:start x="0" y="0"/>
-                <wp:lineTo x="0" y="21455"/>
-                <wp:lineTo x="21547" y="21455"/>
-                <wp:lineTo x="21547" y="0"/>
+                <wp:lineTo x="0" y="21436"/>
+                <wp:lineTo x="21499" y="21436"/>
+                <wp:lineTo x="21499" y="0"/>
                 <wp:lineTo x="0" y="0"/>
               </wp:wrapPolygon>
             </wp:wrapTight>
@@ -4674,7 +4692,7 @@
                   <pic:spPr>
                     <a:xfrm>
                       <a:off x="0" y="0"/>
-                      <a:ext cx="3876675" cy="1515110"/>
+                      <a:ext cx="4076700" cy="1593215"/>
                     </a:xfrm>
                     <a:prstGeom prst="rect">
                       <a:avLst/>
@@ -4699,12 +4717,35 @@
         <w:t>ody/Json/Json Content:</w:t>
       </w:r>
     </w:p>
-    <w:p/>
-    <w:p/>
-    <w:p/>
-    <w:p/>
-    <w:p/>
-    <w:p>
+    <w:p>
+      <w:pPr>
+        <w:jc w:val="both"/>
+      </w:pPr>
+    </w:p>
+    <w:p>
+      <w:pPr>
+        <w:jc w:val="both"/>
+      </w:pPr>
+    </w:p>
+    <w:p>
+      <w:pPr>
+        <w:jc w:val="both"/>
+      </w:pPr>
+    </w:p>
+    <w:p>
+      <w:pPr>
+        <w:jc w:val="both"/>
+      </w:pPr>
+    </w:p>
+    <w:p>
+      <w:pPr>
+        <w:jc w:val="both"/>
+      </w:pPr>
+    </w:p>
+    <w:p>
+      <w:pPr>
+        <w:jc w:val="both"/>
+      </w:pPr>
       <w:r>
         <w:rPr>
           <w:noProof/>
@@ -4791,7 +4832,7 @@
           </mc:Choice>
           <mc:Fallback>
             <w:pict>
-              <v:shape w14:anchorId="365179B9" id="Szövegdoboz 29" o:spid="_x0000_s1038" type="#_x0000_t202" style="position:absolute;margin-left:136.9pt;margin-top:3.55pt;width:86.25pt;height:13.5pt;z-index:-251617280;visibility:visible;mso-wrap-style:square;mso-width-percent:0;mso-height-percent:0;mso-wrap-distance-left:9pt;mso-wrap-distance-top:0;mso-wrap-distance-right:9pt;mso-wrap-distance-bottom:0;mso-position-horizontal:absolute;mso-position-horizontal-relative:text;mso-position-vertical:absolute;mso-position-vertical-relative:text;mso-width-percent:0;mso-height-percent:0;mso-width-relative:margin;mso-height-relative:margin;v-text-anchor:top" o:gfxdata="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" stroked="f">
+              <v:shape w14:anchorId="365179B9" id="Szövegdoboz 29" o:spid="_x0000_s1038" type="#_x0000_t202" style="position:absolute;left:0;text-align:left;margin-left:136.9pt;margin-top:3.55pt;width:86.25pt;height:13.5pt;z-index:-251617280;visibility:visible;mso-wrap-style:square;mso-width-percent:0;mso-height-percent:0;mso-wrap-distance-left:9pt;mso-wrap-distance-top:0;mso-wrap-distance-right:9pt;mso-wrap-distance-bottom:0;mso-position-horizontal:absolute;mso-position-horizontal-relative:text;mso-position-vertical:absolute;mso-position-vertical-relative:text;mso-width-percent:0;mso-height-percent:0;mso-width-relative:margin;mso-height-relative:margin;v-text-anchor:top" o:gfxdata="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" stroked="f">
                 <v:textbox inset="0,0,0,0">
                   <w:txbxContent>
                     <w:p>
@@ -4819,6 +4860,9 @@
       </w:r>
     </w:p>
     <w:p>
+      <w:pPr>
+        <w:jc w:val="both"/>
+      </w:pPr>
       <w:r>
         <w:rPr>
           <w:noProof/>
@@ -4892,6 +4936,9 @@
       </w:r>
     </w:p>
     <w:p>
+      <w:pPr>
+        <w:jc w:val="both"/>
+      </w:pPr>
       <w:r>
         <w:rPr>
           <w:noProof/>
@@ -4978,7 +5025,7 @@
           </mc:Choice>
           <mc:Fallback>
             <w:pict>
-              <v:shape w14:anchorId="3449E211" id="Szövegdoboz 30" o:spid="_x0000_s1039" type="#_x0000_t202" style="position:absolute;margin-left:130.9pt;margin-top:132.15pt;width:99pt;height:15.75pt;z-index:-251615232;visibility:visible;mso-wrap-style:square;mso-width-percent:0;mso-height-percent:0;mso-wrap-distance-left:9pt;mso-wrap-distance-top:0;mso-wrap-distance-right:9pt;mso-wrap-distance-bottom:0;mso-position-horizontal:absolute;mso-position-horizontal-relative:text;mso-position-vertical:absolute;mso-position-vertical-relative:text;mso-width-percent:0;mso-height-percent:0;mso-width-relative:margin;mso-height-relative:margin;v-text-anchor:top" o:gfxdata="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" stroked="f">
+              <v:shape w14:anchorId="3449E211" id="Szövegdoboz 30" o:spid="_x0000_s1039" type="#_x0000_t202" style="position:absolute;left:0;text-align:left;margin-left:130.9pt;margin-top:132.15pt;width:99pt;height:15.75pt;z-index:-251615232;visibility:visible;mso-wrap-style:square;mso-width-percent:0;mso-height-percent:0;mso-wrap-distance-left:9pt;mso-wrap-distance-top:0;mso-wrap-distance-right:9pt;mso-wrap-distance-bottom:0;mso-position-horizontal:absolute;mso-position-horizontal-relative:text;mso-position-vertical:absolute;mso-position-vertical-relative:text;mso-width-percent:0;mso-height-percent:0;mso-width-relative:margin;mso-height-relative:margin;v-text-anchor:top" o:gfxdata="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" stroked="f">
                 <v:textbox inset="0,0,0,0">
                   <w:txbxContent>
                     <w:p>
@@ -5005,12 +5052,35 @@
         </mc:AlternateContent>
       </w:r>
     </w:p>
-    <w:p/>
-    <w:p/>
-    <w:p/>
-    <w:p/>
-    <w:p/>
-    <w:p>
+    <w:p>
+      <w:pPr>
+        <w:jc w:val="both"/>
+      </w:pPr>
+    </w:p>
+    <w:p>
+      <w:pPr>
+        <w:jc w:val="both"/>
+      </w:pPr>
+    </w:p>
+    <w:p>
+      <w:pPr>
+        <w:jc w:val="both"/>
+      </w:pPr>
+    </w:p>
+    <w:p>
+      <w:pPr>
+        <w:jc w:val="both"/>
+      </w:pPr>
+    </w:p>
+    <w:p>
+      <w:pPr>
+        <w:jc w:val="both"/>
+      </w:pPr>
+    </w:p>
+    <w:p>
+      <w:pPr>
+        <w:jc w:val="both"/>
+      </w:pPr>
       <w:r>
         <w:t>Eredmény:</w:t>
       </w:r>
@@ -5018,6 +5088,7 @@
     <w:p>
       <w:pPr>
         <w:keepNext/>
+        <w:jc w:val="both"/>
       </w:pPr>
       <w:r>
         <w:rPr>
@@ -5069,13 +5140,21 @@
     <w:p>
       <w:pPr>
         <w:pStyle w:val="Kpalrs"/>
+        <w:jc w:val="both"/>
       </w:pPr>
       <w:r>
         <w:t>Adatbázisban megjelenő regisztrált felhasználó</w:t>
       </w:r>
     </w:p>
-    <w:p/>
-    <w:p>
+    <w:p>
+      <w:pPr>
+        <w:jc w:val="both"/>
+      </w:pPr>
+    </w:p>
+    <w:p>
+      <w:pPr>
+        <w:jc w:val="both"/>
+      </w:pPr>
       <w:r>
         <w:lastRenderedPageBreak/>
         <w:t xml:space="preserve">Egy felhasználó bejelentkezése a következőképpen néz ki: </w:t>
@@ -5101,8 +5180,15 @@
         <w:t xml:space="preserve"> localhost:3000/api/auth/login</w:t>
       </w:r>
     </w:p>
-    <w:p/>
-    <w:p>
+    <w:p>
+      <w:pPr>
+        <w:jc w:val="both"/>
+      </w:pPr>
+    </w:p>
+    <w:p>
+      <w:pPr>
+        <w:jc w:val="both"/>
+      </w:pPr>
       <w:r>
         <w:t>Body/JSON/Content:</w:t>
       </w:r>
@@ -5110,6 +5196,7 @@
     <w:p>
       <w:pPr>
         <w:keepNext/>
+        <w:jc w:val="both"/>
       </w:pPr>
       <w:r>
         <w:rPr>
@@ -5161,12 +5248,16 @@
     <w:p>
       <w:pPr>
         <w:pStyle w:val="Kpalrs"/>
+        <w:jc w:val="both"/>
       </w:pPr>
       <w:r>
         <w:t>Json Content</w:t>
       </w:r>
     </w:p>
     <w:p>
+      <w:pPr>
+        <w:jc w:val="both"/>
+      </w:pPr>
       <w:r>
         <w:t>Amire a válasz:</w:t>
       </w:r>
@@ -5174,6 +5265,7 @@
     <w:p>
       <w:pPr>
         <w:keepNext/>
+        <w:jc w:val="both"/>
       </w:pPr>
       <w:r>
         <w:rPr>
@@ -5225,6 +5317,7 @@
     <w:p>
       <w:pPr>
         <w:pStyle w:val="Kpalrs"/>
+        <w:jc w:val="both"/>
       </w:pPr>
       <w:r>
         <w:t>Response text</w:t>
@@ -5233,6 +5326,7 @@
     <w:p>
       <w:pPr>
         <w:spacing w:line="360" w:lineRule="auto"/>
+        <w:jc w:val="both"/>
         <w:rPr>
           <w:rFonts w:ascii="Segoe UI" w:hAnsi="Segoe UI" w:cs="Segoe UI"/>
           <w:color w:val="CCCCCC"/>
@@ -5272,6 +5366,9 @@
       </w:r>
     </w:p>
     <w:p>
+      <w:pPr>
+        <w:jc w:val="both"/>
+      </w:pPr>
       <w:r>
         <w:t>Válasz üzenet:</w:t>
       </w:r>
@@ -5279,6 +5376,7 @@
     <w:p>
       <w:pPr>
         <w:keepNext/>
+        <w:jc w:val="both"/>
       </w:pPr>
       <w:r>
         <w:rPr>
@@ -5330,6 +5428,7 @@
     <w:p>
       <w:pPr>
         <w:pStyle w:val="Kpalrs"/>
+        <w:jc w:val="both"/>
       </w:pPr>
       <w:r>
         <w:t>Response text</w:t>
@@ -5338,6 +5437,7 @@
     <w:p>
       <w:pPr>
         <w:spacing w:line="360" w:lineRule="auto"/>
+        <w:jc w:val="both"/>
       </w:pPr>
       <w:r>
         <w:t>Itt láthatjuk, hogy akivel bejelentkeztünk</w:t>
@@ -5364,6 +5464,7 @@
     <w:p>
       <w:pPr>
         <w:pStyle w:val="Cmsor3"/>
+        <w:jc w:val="both"/>
       </w:pPr>
       <w:r>
         <w:lastRenderedPageBreak/>
@@ -5376,6 +5477,7 @@
     <w:p>
       <w:pPr>
         <w:spacing w:line="360" w:lineRule="auto"/>
+        <w:jc w:val="both"/>
         <w:rPr>
           <w:rFonts w:ascii="Segoe UI" w:hAnsi="Segoe UI" w:cs="Segoe UI"/>
           <w:color w:val="CCCCCC"/>
@@ -5385,11 +5487,7 @@
         </w:rPr>
       </w:pPr>
       <w:r>
-        <w:t xml:space="preserve">Termékek össze vannak kapcsolva a Lemezekkel egy populattel. Két féle GET kérésünk van a termékekkel, ami az összes terméket lekéri, valamint ami csak egy adott indexel rendelkező terméket kér csak le. Elsőnek nézzük meg az összes terméket kilistázó kérést. Ezt a következő végponton érhetjük </w:t>
-      </w:r>
-      <w:proofErr w:type="gramStart"/>
-      <w:r>
-        <w:t xml:space="preserve">el: </w:t>
+        <w:t xml:space="preserve">Termékek össze vannak kapcsolva a Lemezekkel egy populattel. Két féle GET kérésünk van a termékekkel, ami az összes terméket lekéri, valamint ami csak egy adott indexel rendelkező terméket kér csak le. Elsőnek nézzük meg az összes terméket kilistázó kérést. Ezt a következő végponton érhetjük el: </w:t>
       </w:r>
       <w:r>
         <w:rPr>
@@ -5399,9 +5497,8 @@
           <w:szCs w:val="20"/>
           <w:shd w:val="clear" w:color="auto" w:fill="1E1E1E"/>
         </w:rPr>
-        <w:t xml:space="preserve"> GET</w:t>
-      </w:r>
-      <w:proofErr w:type="gramEnd"/>
+        <w:t xml:space="preserve"> GET </w:t>
+      </w:r>
       <w:r>
         <w:rPr>
           <w:rFonts w:ascii="Segoe UI" w:hAnsi="Segoe UI" w:cs="Segoe UI"/>
@@ -5410,22 +5507,13 @@
           <w:szCs w:val="20"/>
           <w:shd w:val="clear" w:color="auto" w:fill="1E1E1E"/>
         </w:rPr>
-        <w:t xml:space="preserve"> </w:t>
-      </w:r>
-      <w:r>
-        <w:rPr>
-          <w:rFonts w:ascii="Segoe UI" w:hAnsi="Segoe UI" w:cs="Segoe UI"/>
-          <w:color w:val="CCCCCC"/>
-          <w:sz w:val="20"/>
-          <w:szCs w:val="20"/>
-          <w:shd w:val="clear" w:color="auto" w:fill="1E1E1E"/>
-        </w:rPr>
         <w:t>localhost:3000/api/termekek/</w:t>
       </w:r>
     </w:p>
     <w:p>
       <w:pPr>
         <w:spacing w:line="360" w:lineRule="auto"/>
+        <w:jc w:val="both"/>
       </w:pPr>
       <w:r>
         <w:t>Válasz:</w:t>
@@ -5435,15 +5523,16 @@
       <w:pPr>
         <w:keepNext/>
         <w:spacing w:line="360" w:lineRule="auto"/>
+        <w:jc w:val="both"/>
       </w:pPr>
       <w:r>
         <w:rPr>
           <w:noProof/>
         </w:rPr>
         <w:drawing>
-          <wp:inline distT="0" distB="0" distL="0" distR="0" wp14:anchorId="260E3533" wp14:editId="2C254290">
-            <wp:extent cx="4019550" cy="3938467"/>
-            <wp:effectExtent l="0" t="0" r="0" b="5080"/>
+          <wp:inline distT="0" distB="0" distL="0" distR="0" wp14:anchorId="260E3533" wp14:editId="67FBF59E">
+            <wp:extent cx="3504130" cy="3433445"/>
+            <wp:effectExtent l="0" t="0" r="1270" b="0"/>
             <wp:docPr id="35" name="Kép 35"/>
             <wp:cNvGraphicFramePr>
               <a:graphicFrameLocks xmlns:a="http://schemas.openxmlformats.org/drawingml/2006/main" noChangeAspect="1"/>
@@ -5470,7 +5559,7 @@
                   <pic:spPr>
                     <a:xfrm>
                       <a:off x="0" y="0"/>
-                      <a:ext cx="4073325" cy="3991158"/>
+                      <a:ext cx="3567786" cy="3495817"/>
                     </a:xfrm>
                     <a:prstGeom prst="rect">
                       <a:avLst/>
@@ -5486,6 +5575,7 @@
     <w:p>
       <w:pPr>
         <w:pStyle w:val="Kpalrs"/>
+        <w:jc w:val="both"/>
       </w:pPr>
       <w:r>
         <w:t>Response text</w:t>
@@ -5494,11 +5584,13 @@
     <w:p>
       <w:pPr>
         <w:spacing w:line="360" w:lineRule="auto"/>
+        <w:jc w:val="both"/>
       </w:pPr>
     </w:p>
     <w:p>
       <w:pPr>
         <w:spacing w:line="360" w:lineRule="auto"/>
+        <w:jc w:val="both"/>
         <w:rPr>
           <w:rFonts w:ascii="Segoe UI" w:hAnsi="Segoe UI" w:cs="Segoe UI"/>
           <w:color w:val="CCCCCC"/>
@@ -5532,6 +5624,9 @@
       </w:r>
     </w:p>
     <w:p>
+      <w:pPr>
+        <w:jc w:val="both"/>
+      </w:pPr>
       <w:r>
         <w:br w:type="page"/>
       </w:r>
@@ -5539,6 +5634,7 @@
     <w:p>
       <w:pPr>
         <w:spacing w:line="360" w:lineRule="auto"/>
+        <w:jc w:val="both"/>
       </w:pPr>
       <w:r>
         <w:lastRenderedPageBreak/>
@@ -5549,6 +5645,7 @@
       <w:pPr>
         <w:keepNext/>
         <w:spacing w:line="360" w:lineRule="auto"/>
+        <w:jc w:val="both"/>
       </w:pPr>
       <w:r>
         <w:rPr>
@@ -5600,6 +5697,7 @@
     <w:p>
       <w:pPr>
         <w:pStyle w:val="Kpalrs"/>
+        <w:jc w:val="both"/>
       </w:pPr>
       <w:r>
         <w:t>Response text</w:t>
@@ -5608,6 +5706,7 @@
     <w:p>
       <w:pPr>
         <w:spacing w:line="360" w:lineRule="auto"/>
+        <w:jc w:val="both"/>
         <w:rPr>
           <w:rFonts w:ascii="Segoe UI" w:hAnsi="Segoe UI" w:cs="Segoe UI"/>
           <w:color w:val="CCCCCC"/>
@@ -5640,9 +5739,9 @@
           <w:szCs w:val="20"/>
           <w:shd w:val="clear" w:color="auto" w:fill="1E1E1E"/>
         </w:rPr>
-        <w:t>localhost:3000/api/lemezek</w:t>
-      </w:r>
-      <w:proofErr w:type="gramStart"/>
+        <w:t>localhost:3000/api/lemezek/:</w:t>
+      </w:r>
+      <w:proofErr w:type="spellStart"/>
       <w:r>
         <w:rPr>
           <w:rFonts w:ascii="Segoe UI" w:hAnsi="Segoe UI" w:cs="Segoe UI"/>
@@ -5651,9 +5750,9 @@
           <w:szCs w:val="20"/>
           <w:shd w:val="clear" w:color="auto" w:fill="1E1E1E"/>
         </w:rPr>
-        <w:t>/:</w:t>
-      </w:r>
-      <w:proofErr w:type="spellStart"/>
+        <w:t>lemezId</w:t>
+      </w:r>
+      <w:proofErr w:type="spellEnd"/>
       <w:r>
         <w:rPr>
           <w:rFonts w:ascii="Segoe UI" w:hAnsi="Segoe UI" w:cs="Segoe UI"/>
@@ -5662,10 +5761,9 @@
           <w:szCs w:val="20"/>
           <w:shd w:val="clear" w:color="auto" w:fill="1E1E1E"/>
         </w:rPr>
-        <w:t>lemezId</w:t>
-      </w:r>
-      <w:proofErr w:type="spellEnd"/>
-      <w:proofErr w:type="gramEnd"/>
+        <w:t>/</w:t>
+      </w:r>
+      <w:proofErr w:type="spellStart"/>
       <w:r>
         <w:rPr>
           <w:rFonts w:ascii="Segoe UI" w:hAnsi="Segoe UI" w:cs="Segoe UI"/>
@@ -5674,12 +5772,14 @@
           <w:szCs w:val="20"/>
           <w:shd w:val="clear" w:color="auto" w:fill="1E1E1E"/>
         </w:rPr>
-        <w:t>/termekek</w:t>
-      </w:r>
+        <w:t>termekek</w:t>
+      </w:r>
+      <w:proofErr w:type="spellEnd"/>
     </w:p>
     <w:p>
       <w:pPr>
         <w:spacing w:line="360" w:lineRule="auto"/>
+        <w:jc w:val="both"/>
       </w:pPr>
       <w:r>
         <w:t>Body/JSON/Content: kötelező megadni az alábbi paramétereket:</w:t>
@@ -5689,6 +5789,7 @@
       <w:pPr>
         <w:keepNext/>
         <w:spacing w:line="360" w:lineRule="auto"/>
+        <w:jc w:val="both"/>
       </w:pPr>
       <w:r>
         <w:rPr>
@@ -5740,6 +5841,7 @@
     <w:p>
       <w:pPr>
         <w:pStyle w:val="Kpalrs"/>
+        <w:jc w:val="both"/>
       </w:pPr>
       <w:r>
         <w:t>JSON Content</w:t>
@@ -5748,16 +5850,19 @@
     <w:p>
       <w:pPr>
         <w:spacing w:line="360" w:lineRule="auto"/>
+        <w:jc w:val="both"/>
       </w:pPr>
     </w:p>
     <w:p>
       <w:pPr>
         <w:spacing w:line="360" w:lineRule="auto"/>
+        <w:jc w:val="both"/>
       </w:pPr>
     </w:p>
     <w:p>
       <w:pPr>
         <w:spacing w:line="360" w:lineRule="auto"/>
+        <w:jc w:val="both"/>
       </w:pPr>
       <w:r>
         <w:t>Válasz üzenet:</w:t>
@@ -5767,6 +5872,7 @@
       <w:pPr>
         <w:keepNext/>
         <w:spacing w:line="360" w:lineRule="auto"/>
+        <w:jc w:val="both"/>
       </w:pPr>
       <w:r>
         <w:rPr>
@@ -5818,6 +5924,7 @@
     <w:p>
       <w:pPr>
         <w:pStyle w:val="Kpalrs"/>
+        <w:jc w:val="both"/>
       </w:pPr>
       <w:r>
         <w:t>Response text</w:t>
@@ -5826,6 +5933,7 @@
     <w:p>
       <w:pPr>
         <w:spacing w:line="360" w:lineRule="auto"/>
+        <w:jc w:val="both"/>
       </w:pPr>
       <w:r>
         <w:t>És végül a következő POST kérés eredménye melyen látszik, hogy megjelenik az adatbázisunkban:</w:t>
@@ -5835,6 +5943,7 @@
       <w:pPr>
         <w:keepNext/>
         <w:spacing w:line="360" w:lineRule="auto"/>
+        <w:jc w:val="both"/>
       </w:pPr>
       <w:r>
         <w:rPr>
@@ -5886,6 +5995,7 @@
     <w:p>
       <w:pPr>
         <w:pStyle w:val="Kpalrs"/>
+        <w:jc w:val="both"/>
       </w:pPr>
       <w:r>
         <w:t>Adatbázisban megjelenő termék</w:t>
@@ -5894,11 +6004,13 @@
     <w:p>
       <w:pPr>
         <w:spacing w:line="360" w:lineRule="auto"/>
+        <w:jc w:val="both"/>
       </w:pPr>
     </w:p>
     <w:p>
       <w:pPr>
         <w:spacing w:line="360" w:lineRule="auto"/>
+        <w:jc w:val="both"/>
         <w:rPr>
           <w:rFonts w:ascii="Segoe UI" w:hAnsi="Segoe UI" w:cs="Segoe UI"/>
           <w:color w:val="CCCCCC"/>
@@ -5944,9 +6056,9 @@
           <w:szCs w:val="20"/>
           <w:shd w:val="clear" w:color="auto" w:fill="1E1E1E"/>
         </w:rPr>
-        <w:t>localhost:3000/api/termekek</w:t>
-      </w:r>
-      <w:proofErr w:type="gramStart"/>
+        <w:t>localhost:3000/api/</w:t>
+      </w:r>
+      <w:proofErr w:type="spellStart"/>
       <w:r>
         <w:rPr>
           <w:rFonts w:ascii="Segoe UI" w:hAnsi="Segoe UI" w:cs="Segoe UI"/>
@@ -5955,8 +6067,9 @@
           <w:szCs w:val="20"/>
           <w:shd w:val="clear" w:color="auto" w:fill="1E1E1E"/>
         </w:rPr>
-        <w:t>/</w:t>
-      </w:r>
+        <w:t>termekek</w:t>
+      </w:r>
+      <w:proofErr w:type="spellEnd"/>
       <w:r>
         <w:rPr>
           <w:rFonts w:ascii="Segoe UI" w:hAnsi="Segoe UI" w:cs="Segoe UI"/>
@@ -5965,9 +6078,8 @@
           <w:szCs w:val="20"/>
           <w:shd w:val="clear" w:color="auto" w:fill="1E1E1E"/>
         </w:rPr>
-        <w:t>:</w:t>
-      </w:r>
-      <w:proofErr w:type="spellStart"/>
+        <w:t>/</w:t>
+      </w:r>
       <w:r>
         <w:rPr>
           <w:rFonts w:ascii="Segoe UI" w:hAnsi="Segoe UI" w:cs="Segoe UI"/>
@@ -5976,8 +6088,9 @@
           <w:szCs w:val="20"/>
           <w:shd w:val="clear" w:color="auto" w:fill="1E1E1E"/>
         </w:rPr>
-        <w:t>terme</w:t>
-      </w:r>
+        <w:t>:</w:t>
+      </w:r>
+      <w:proofErr w:type="spellStart"/>
       <w:r>
         <w:rPr>
           <w:rFonts w:ascii="Segoe UI" w:hAnsi="Segoe UI" w:cs="Segoe UI"/>
@@ -5986,7 +6099,7 @@
           <w:szCs w:val="20"/>
           <w:shd w:val="clear" w:color="auto" w:fill="1E1E1E"/>
         </w:rPr>
-        <w:t>k</w:t>
+        <w:t>terme</w:t>
       </w:r>
       <w:r>
         <w:rPr>
@@ -5996,10 +6109,8 @@
           <w:szCs w:val="20"/>
           <w:shd w:val="clear" w:color="auto" w:fill="1E1E1E"/>
         </w:rPr>
-        <w:t>Id</w:t>
-      </w:r>
-      <w:proofErr w:type="spellEnd"/>
-      <w:proofErr w:type="gramEnd"/>
+        <w:t>k</w:t>
+      </w:r>
       <w:r>
         <w:rPr>
           <w:rFonts w:ascii="Segoe UI" w:hAnsi="Segoe UI" w:cs="Segoe UI"/>
@@ -6008,6 +6119,17 @@
           <w:szCs w:val="20"/>
           <w:shd w:val="clear" w:color="auto" w:fill="1E1E1E"/>
         </w:rPr>
+        <w:t>Id</w:t>
+      </w:r>
+      <w:proofErr w:type="spellEnd"/>
+      <w:r>
+        <w:rPr>
+          <w:rFonts w:ascii="Segoe UI" w:hAnsi="Segoe UI" w:cs="Segoe UI"/>
+          <w:color w:val="CCCCCC"/>
+          <w:sz w:val="20"/>
+          <w:szCs w:val="20"/>
+          <w:shd w:val="clear" w:color="auto" w:fill="1E1E1E"/>
+        </w:rPr>
         <w:t>.</w:t>
       </w:r>
       <w:r>
@@ -6020,11 +6142,13 @@
     <w:p>
       <w:pPr>
         <w:spacing w:line="360" w:lineRule="auto"/>
+        <w:jc w:val="both"/>
       </w:pPr>
     </w:p>
     <w:p>
       <w:pPr>
         <w:spacing w:line="360" w:lineRule="auto"/>
+        <w:jc w:val="both"/>
       </w:pPr>
       <w:r>
         <w:t>Body/JSON/Content:</w:t>
@@ -6034,6 +6158,7 @@
       <w:pPr>
         <w:keepNext/>
         <w:spacing w:line="360" w:lineRule="auto"/>
+        <w:jc w:val="both"/>
       </w:pPr>
       <w:r>
         <w:rPr>
@@ -6085,6 +6210,7 @@
     <w:p>
       <w:pPr>
         <w:pStyle w:val="Kpalrs"/>
+        <w:jc w:val="both"/>
       </w:pPr>
       <w:r>
         <w:t>JSON Content</w:t>
@@ -6093,6 +6219,7 @@
     <w:p>
       <w:pPr>
         <w:spacing w:line="360" w:lineRule="auto"/>
+        <w:jc w:val="both"/>
       </w:pPr>
       <w:r>
         <w:t>Válasz:</w:t>
@@ -6102,6 +6229,7 @@
       <w:pPr>
         <w:keepNext/>
         <w:spacing w:line="360" w:lineRule="auto"/>
+        <w:jc w:val="both"/>
       </w:pPr>
       <w:r>
         <w:rPr>
@@ -6153,6 +6281,7 @@
     <w:p>
       <w:pPr>
         <w:pStyle w:val="Kpalrs"/>
+        <w:jc w:val="both"/>
       </w:pPr>
       <w:r>
         <w:t>Response text</w:t>
@@ -6161,6 +6290,7 @@
     <w:p>
       <w:pPr>
         <w:spacing w:line="360" w:lineRule="auto"/>
+        <w:jc w:val="both"/>
       </w:pPr>
       <w:r>
         <w:t>Eredményül az adatbázisba való változtatások is megtörténtek:</w:t>
@@ -6170,6 +6300,7 @@
       <w:pPr>
         <w:keepNext/>
         <w:spacing w:line="360" w:lineRule="auto"/>
+        <w:jc w:val="both"/>
       </w:pPr>
       <w:r>
         <w:rPr>
@@ -6221,6 +6352,7 @@
     <w:p>
       <w:pPr>
         <w:pStyle w:val="Kpalrs"/>
+        <w:jc w:val="both"/>
       </w:pPr>
       <w:r>
         <w:t>Adatbázisban megjelenő változás</w:t>
@@ -6229,6 +6361,7 @@
     <w:p>
       <w:pPr>
         <w:spacing w:line="360" w:lineRule="auto"/>
+        <w:jc w:val="both"/>
         <w:rPr>
           <w:rFonts w:ascii="Segoe UI" w:hAnsi="Segoe UI" w:cs="Segoe UI"/>
           <w:color w:val="CCCCCC"/>
@@ -6262,7 +6395,7 @@
           <w:szCs w:val="20"/>
           <w:shd w:val="clear" w:color="auto" w:fill="1E1E1E"/>
         </w:rPr>
-        <w:t>localhost:3000/api/termekek/</w:t>
+        <w:t>localhost:3000/api/</w:t>
       </w:r>
       <w:proofErr w:type="spellStart"/>
       <w:r>
@@ -6273,7 +6406,7 @@
           <w:szCs w:val="20"/>
           <w:shd w:val="clear" w:color="auto" w:fill="1E1E1E"/>
         </w:rPr>
-        <w:t>termekId</w:t>
+        <w:t>termekek</w:t>
       </w:r>
       <w:proofErr w:type="spellEnd"/>
       <w:r>
@@ -6284,12 +6417,35 @@
           <w:szCs w:val="20"/>
           <w:shd w:val="clear" w:color="auto" w:fill="1E1E1E"/>
         </w:rPr>
+        <w:t>/</w:t>
+      </w:r>
+      <w:proofErr w:type="spellStart"/>
+      <w:r>
+        <w:rPr>
+          <w:rFonts w:ascii="Segoe UI" w:hAnsi="Segoe UI" w:cs="Segoe UI"/>
+          <w:color w:val="CCCCCC"/>
+          <w:sz w:val="20"/>
+          <w:szCs w:val="20"/>
+          <w:shd w:val="clear" w:color="auto" w:fill="1E1E1E"/>
+        </w:rPr>
+        <w:t>termekId</w:t>
+      </w:r>
+      <w:proofErr w:type="spellEnd"/>
+      <w:r>
+        <w:rPr>
+          <w:rFonts w:ascii="Segoe UI" w:hAnsi="Segoe UI" w:cs="Segoe UI"/>
+          <w:color w:val="CCCCCC"/>
+          <w:sz w:val="20"/>
+          <w:szCs w:val="20"/>
+          <w:shd w:val="clear" w:color="auto" w:fill="1E1E1E"/>
+        </w:rPr>
         <w:t>.</w:t>
       </w:r>
     </w:p>
     <w:p>
       <w:pPr>
         <w:spacing w:line="360" w:lineRule="auto"/>
+        <w:jc w:val="both"/>
       </w:pPr>
       <w:r>
         <w:t>A</w:t>
@@ -6302,6 +6458,7 @@
       <w:pPr>
         <w:keepNext/>
         <w:spacing w:line="360" w:lineRule="auto"/>
+        <w:jc w:val="both"/>
       </w:pPr>
       <w:r>
         <w:rPr>
@@ -6353,12 +6510,16 @@
     <w:p>
       <w:pPr>
         <w:pStyle w:val="Kpalrs"/>
+        <w:jc w:val="both"/>
       </w:pPr>
       <w:r>
         <w:t>Response text</w:t>
       </w:r>
     </w:p>
     <w:p>
+      <w:pPr>
+        <w:jc w:val="both"/>
+      </w:pPr>
       <w:r>
         <w:t xml:space="preserve">A termékekhez képet is lehet feltölteni a következővel: </w:t>
       </w:r>
@@ -6370,9 +6531,9 @@
           <w:szCs w:val="20"/>
           <w:shd w:val="clear" w:color="auto" w:fill="1E1E1E"/>
         </w:rPr>
-        <w:t>localhost:3000/api/lemezek</w:t>
-      </w:r>
-      <w:proofErr w:type="gramStart"/>
+        <w:t>localhost:3000/api/lemezek/:</w:t>
+      </w:r>
+      <w:proofErr w:type="spellStart"/>
       <w:r>
         <w:rPr>
           <w:rFonts w:ascii="Segoe UI" w:hAnsi="Segoe UI" w:cs="Segoe UI"/>
@@ -6381,9 +6542,9 @@
           <w:szCs w:val="20"/>
           <w:shd w:val="clear" w:color="auto" w:fill="1E1E1E"/>
         </w:rPr>
-        <w:t>/:</w:t>
-      </w:r>
-      <w:proofErr w:type="spellStart"/>
+        <w:t>lemezId</w:t>
+      </w:r>
+      <w:proofErr w:type="spellEnd"/>
       <w:r>
         <w:rPr>
           <w:rFonts w:ascii="Segoe UI" w:hAnsi="Segoe UI" w:cs="Segoe UI"/>
@@ -6392,10 +6553,9 @@
           <w:szCs w:val="20"/>
           <w:shd w:val="clear" w:color="auto" w:fill="1E1E1E"/>
         </w:rPr>
-        <w:t>lemezId</w:t>
-      </w:r>
-      <w:proofErr w:type="spellEnd"/>
-      <w:proofErr w:type="gramEnd"/>
+        <w:t>/</w:t>
+      </w:r>
+      <w:proofErr w:type="spellStart"/>
       <w:r>
         <w:rPr>
           <w:rFonts w:ascii="Segoe UI" w:hAnsi="Segoe UI" w:cs="Segoe UI"/>
@@ -6404,9 +6564,9 @@
           <w:szCs w:val="20"/>
           <w:shd w:val="clear" w:color="auto" w:fill="1E1E1E"/>
         </w:rPr>
-        <w:t>/</w:t>
-      </w:r>
-      <w:proofErr w:type="spellStart"/>
+        <w:t>photo</w:t>
+      </w:r>
+      <w:proofErr w:type="spellEnd"/>
       <w:r>
         <w:rPr>
           <w:rFonts w:ascii="Segoe UI" w:hAnsi="Segoe UI" w:cs="Segoe UI"/>
@@ -6415,17 +6575,6 @@
           <w:szCs w:val="20"/>
           <w:shd w:val="clear" w:color="auto" w:fill="1E1E1E"/>
         </w:rPr>
-        <w:t>photo</w:t>
-      </w:r>
-      <w:proofErr w:type="spellEnd"/>
-      <w:r>
-        <w:rPr>
-          <w:rFonts w:ascii="Segoe UI" w:hAnsi="Segoe UI" w:cs="Segoe UI"/>
-          <w:color w:val="CCCCCC"/>
-          <w:sz w:val="20"/>
-          <w:szCs w:val="20"/>
-          <w:shd w:val="clear" w:color="auto" w:fill="1E1E1E"/>
-        </w:rPr>
         <w:t xml:space="preserve">. </w:t>
       </w:r>
       <w:r>
@@ -6437,6 +6586,7 @@
     </w:p>
     <w:p>
       <w:pPr>
+        <w:jc w:val="both"/>
         <w:rPr>
           <w:rFonts w:ascii="Segoe UI" w:hAnsi="Segoe UI" w:cs="Segoe UI"/>
           <w:color w:val="CCCCCC"/>
@@ -6491,19 +6641,29 @@
         </w:drawing>
       </w:r>
     </w:p>
-    <w:p/>
+    <w:p>
+      <w:pPr>
+        <w:jc w:val="both"/>
+      </w:pPr>
+    </w:p>
     <w:p>
       <w:pPr>
         <w:pStyle w:val="Cmsor3"/>
+        <w:jc w:val="both"/>
       </w:pPr>
       <w:r>
         <w:t>Posztok lekérdezése, létrehozása, frissítése, törlése</w:t>
       </w:r>
     </w:p>
-    <w:p/>
+    <w:p>
+      <w:pPr>
+        <w:jc w:val="both"/>
+      </w:pPr>
+    </w:p>
     <w:p>
       <w:pPr>
         <w:spacing w:line="360" w:lineRule="auto"/>
+        <w:jc w:val="both"/>
         <w:rPr>
           <w:rFonts w:ascii="Segoe UI" w:hAnsi="Segoe UI" w:cs="Segoe UI"/>
           <w:color w:val="CCCCCC"/>
@@ -6513,11 +6673,11 @@
         </w:rPr>
       </w:pPr>
       <w:r>
-        <w:t xml:space="preserve">Az oldalon megtalálható egy közösségi fórum, ahol a felhasználók tudnak feltölteni posztokat, különböző témákban, többek között kereshetnek lemezt vagy megvitathatnak bizonyos dolgokat. A többi felhasználó rá tud kattintani a számukra érdekes, vagy hasznos posztra és </w:t>
+        <w:t xml:space="preserve">Az oldalon megtalálható egy közösségi fórum, ahol a felhasználók tudnak feltölteni posztokat, különböző témákban, többek között kereshetnek lemezt vagy megvitathatnak bizonyos dolgokat. A többi felhasználó rá tud kattintani a számukra érdekes, vagy hasznos posztra és tudnak </w:t>
       </w:r>
       <w:r>
         <w:lastRenderedPageBreak/>
-        <w:t xml:space="preserve">tudnak kommentet is írni. Az összes poszt lekérdezéséhez a következőt kell beírnunk: </w:t>
+        <w:t xml:space="preserve">kommentet is írni. Az összes poszt lekérdezéséhez a következőt kell beírnunk: </w:t>
       </w:r>
       <w:r>
         <w:rPr>
@@ -6542,6 +6702,7 @@
     </w:p>
     <w:p>
       <w:pPr>
+        <w:jc w:val="both"/>
         <w:rPr>
           <w:rFonts w:ascii="Segoe UI" w:hAnsi="Segoe UI" w:cs="Segoe UI"/>
           <w:color w:val="CCCCCC"/>
@@ -6558,6 +6719,7 @@
       <w:pPr>
         <w:keepNext/>
         <w:spacing w:line="360" w:lineRule="auto"/>
+        <w:jc w:val="both"/>
       </w:pPr>
       <w:r>
         <w:rPr>
@@ -6603,6 +6765,7 @@
     <w:p>
       <w:pPr>
         <w:pStyle w:val="Kpalrs"/>
+        <w:jc w:val="both"/>
       </w:pPr>
       <w:r>
         <w:t>Response text</w:t>
@@ -6611,6 +6774,7 @@
     <w:p>
       <w:pPr>
         <w:spacing w:line="360" w:lineRule="auto"/>
+        <w:jc w:val="both"/>
       </w:pPr>
       <w:r>
         <w:t xml:space="preserve">Mint látható </w:t>
@@ -6621,6 +6785,7 @@
     </w:p>
     <w:p>
       <w:pPr>
+        <w:jc w:val="both"/>
         <w:rPr>
           <w:rFonts w:ascii="Segoe UI" w:hAnsi="Segoe UI" w:cs="Segoe UI"/>
           <w:color w:val="CCCCCC"/>
@@ -6648,25 +6813,14 @@
           <w:shd w:val="clear" w:color="auto" w:fill="1E1E1E"/>
         </w:rPr>
         <w:lastRenderedPageBreak/>
-        <w:t>GET localhost:3000/api/postok</w:t>
-      </w:r>
-      <w:proofErr w:type="gramStart"/>
-      <w:r>
-        <w:rPr>
-          <w:rFonts w:ascii="Segoe UI" w:hAnsi="Segoe UI" w:cs="Segoe UI"/>
-          <w:color w:val="CCCCCC"/>
-          <w:sz w:val="20"/>
-          <w:szCs w:val="20"/>
-          <w:shd w:val="clear" w:color="auto" w:fill="1E1E1E"/>
-        </w:rPr>
-        <w:t>/:postId</w:t>
-      </w:r>
-      <w:proofErr w:type="gramEnd"/>
+        <w:t>GET localhost:3000/api/postok/:postId</w:t>
+      </w:r>
     </w:p>
     <w:p>
       <w:pPr>
         <w:keepNext/>
         <w:spacing w:line="360" w:lineRule="auto"/>
+        <w:jc w:val="both"/>
       </w:pPr>
       <w:r>
         <w:rPr>
@@ -6712,6 +6866,7 @@
     <w:p>
       <w:pPr>
         <w:pStyle w:val="Kpalrs"/>
+        <w:jc w:val="both"/>
       </w:pPr>
       <w:r>
         <w:t>Response text</w:t>
@@ -6720,6 +6875,7 @@
     <w:p>
       <w:pPr>
         <w:spacing w:line="360" w:lineRule="auto"/>
+        <w:jc w:val="both"/>
       </w:pPr>
       <w:r>
         <w:t xml:space="preserve">Posztokat feltölteni is lehet természetesen, melyre a backend ki van alakítva a megfelelő metódussal, így a következő végpont használatával és a JSON Content kitöltésével meg is lehet oldani: </w:t>
@@ -6751,6 +6907,7 @@
     <w:p>
       <w:pPr>
         <w:spacing w:line="360" w:lineRule="auto"/>
+        <w:jc w:val="both"/>
       </w:pPr>
       <w:r>
         <w:t>Body/JSON/Content:</w:t>
@@ -6760,14 +6917,15 @@
       <w:pPr>
         <w:keepNext/>
         <w:spacing w:line="360" w:lineRule="auto"/>
+        <w:jc w:val="both"/>
       </w:pPr>
       <w:r>
         <w:rPr>
           <w:noProof/>
         </w:rPr>
         <w:drawing>
-          <wp:inline distT="0" distB="0" distL="0" distR="0" wp14:anchorId="0A2C267E" wp14:editId="5F1AD8F1">
-            <wp:extent cx="4562475" cy="1146654"/>
+          <wp:inline distT="0" distB="0" distL="0" distR="0" wp14:anchorId="0A2C267E" wp14:editId="3F6EBCB1">
+            <wp:extent cx="4943475" cy="1242408"/>
             <wp:effectExtent l="0" t="0" r="0" b="0"/>
             <wp:docPr id="39" name="Kép 39"/>
             <wp:cNvGraphicFramePr>
@@ -6798,7 +6956,7 @@
                   <pic:spPr bwMode="auto">
                     <a:xfrm>
                       <a:off x="0" y="0"/>
-                      <a:ext cx="4584456" cy="1152178"/>
+                      <a:ext cx="4996625" cy="1255766"/>
                     </a:xfrm>
                     <a:prstGeom prst="rect">
                       <a:avLst/>
@@ -6818,23 +6976,34 @@
     <w:p>
       <w:pPr>
         <w:pStyle w:val="Kpalrs"/>
+        <w:jc w:val="both"/>
       </w:pPr>
       <w:r>
         <w:t>JSON Content</w:t>
       </w:r>
     </w:p>
     <w:p>
+      <w:pPr>
+        <w:jc w:val="both"/>
+      </w:pPr>
       <w:r>
         <w:br w:type="page"/>
       </w:r>
     </w:p>
     <w:p>
+      <w:pPr>
+        <w:jc w:val="both"/>
+      </w:pPr>
       <w:r>
         <w:lastRenderedPageBreak/>
         <w:t>Válaszként a következőt kapjuk:</w:t>
       </w:r>
     </w:p>
     <w:p>
+      <w:pPr>
+        <w:keepNext/>
+        <w:jc w:val="both"/>
+      </w:pPr>
       <w:r>
         <w:rPr>
           <w:noProof/>
@@ -6883,11 +7052,26 @@
       </w:r>
     </w:p>
     <w:p>
+      <w:pPr>
+        <w:pStyle w:val="Kpalrs"/>
+        <w:jc w:val="both"/>
+      </w:pPr>
+      <w:r>
+        <w:t>Response text</w:t>
+      </w:r>
+    </w:p>
+    <w:p>
+      <w:pPr>
+        <w:jc w:val="both"/>
+      </w:pPr>
       <w:r>
         <w:t>Eredmény az adatbázisunkban látható:</w:t>
       </w:r>
     </w:p>
     <w:p>
+      <w:pPr>
+        <w:jc w:val="both"/>
+      </w:pPr>
       <w:r>
         <w:rPr>
           <w:noProof/>
@@ -6945,6 +7129,7 @@
     <w:p>
       <w:pPr>
         <w:spacing w:line="360" w:lineRule="auto"/>
+        <w:jc w:val="both"/>
         <w:rPr>
           <w:rFonts w:ascii="Segoe UI" w:hAnsi="Segoe UI" w:cs="Segoe UI"/>
           <w:color w:val="CCCCCC"/>
@@ -6974,24 +7159,13 @@
           <w:szCs w:val="20"/>
           <w:shd w:val="clear" w:color="auto" w:fill="1E1E1E"/>
         </w:rPr>
-        <w:t>localhost:3000/api/postok</w:t>
-      </w:r>
-      <w:proofErr w:type="gramStart"/>
-      <w:r>
-        <w:rPr>
-          <w:rFonts w:ascii="Segoe UI" w:hAnsi="Segoe UI" w:cs="Segoe UI"/>
-          <w:color w:val="CCCCCC"/>
-          <w:sz w:val="20"/>
-          <w:szCs w:val="20"/>
-          <w:shd w:val="clear" w:color="auto" w:fill="1E1E1E"/>
-        </w:rPr>
-        <w:t>/:postId</w:t>
-      </w:r>
-      <w:proofErr w:type="gramEnd"/>
+        <w:t>localhost:3000/api/postok/:postId</w:t>
+      </w:r>
     </w:p>
     <w:p>
       <w:pPr>
         <w:spacing w:line="360" w:lineRule="auto"/>
+        <w:jc w:val="both"/>
       </w:pPr>
       <w:r>
         <w:t>JSON</w:t>
@@ -7002,14 +7176,16 @@
     </w:p>
     <w:p>
       <w:pPr>
+        <w:keepNext/>
         <w:spacing w:line="360" w:lineRule="auto"/>
+        <w:jc w:val="both"/>
       </w:pPr>
       <w:r>
         <w:rPr>
           <w:noProof/>
         </w:rPr>
         <w:drawing>
-          <wp:inline distT="0" distB="0" distL="0" distR="0" wp14:anchorId="6FEF7D29" wp14:editId="38CDD5C2">
+          <wp:inline distT="0" distB="0" distL="0" distR="0" wp14:anchorId="6FEF7D29" wp14:editId="4B3669BF">
             <wp:extent cx="4152900" cy="1266825"/>
             <wp:effectExtent l="0" t="0" r="0" b="9525"/>
             <wp:docPr id="42" name="Kép 42"/>
@@ -7060,19 +7236,42 @@
     </w:p>
     <w:p>
       <w:pPr>
+        <w:pStyle w:val="Kpalrs"/>
+        <w:jc w:val="both"/>
+      </w:pPr>
+      <w:r>
+        <w:t>JSON Content</w:t>
+      </w:r>
+    </w:p>
+    <w:p>
+      <w:pPr>
         <w:spacing w:line="360" w:lineRule="auto"/>
-      </w:pPr>
-      <w:r>
-        <w:t xml:space="preserve">Válasz: </w:t>
-      </w:r>
+        <w:jc w:val="both"/>
+      </w:pPr>
       <w:r>
         <w:rPr>
           <w:noProof/>
         </w:rPr>
         <w:drawing>
-          <wp:inline distT="0" distB="0" distL="0" distR="0" wp14:anchorId="0E2809E9" wp14:editId="3B5EB667">
-            <wp:extent cx="5760720" cy="2328545"/>
-            <wp:effectExtent l="0" t="0" r="0" b="0"/>
+          <wp:anchor distT="0" distB="0" distL="114300" distR="114300" simplePos="0" relativeHeight="251704320" behindDoc="1" locked="0" layoutInCell="1" allowOverlap="1" wp14:anchorId="0E2809E9" wp14:editId="1CFE152B">
+            <wp:simplePos x="0" y="0"/>
+            <wp:positionH relativeFrom="margin">
+              <wp:align>left</wp:align>
+            </wp:positionH>
+            <wp:positionV relativeFrom="paragraph">
+              <wp:posOffset>303530</wp:posOffset>
+            </wp:positionV>
+            <wp:extent cx="4324350" cy="1747520"/>
+            <wp:effectExtent l="0" t="0" r="0" b="5080"/>
+            <wp:wrapTight wrapText="bothSides">
+              <wp:wrapPolygon edited="0">
+                <wp:start x="0" y="0"/>
+                <wp:lineTo x="0" y="21427"/>
+                <wp:lineTo x="21505" y="21427"/>
+                <wp:lineTo x="21505" y="0"/>
+                <wp:lineTo x="0" y="0"/>
+              </wp:wrapPolygon>
+            </wp:wrapTight>
             <wp:docPr id="43" name="Kép 43" descr="A képen szöveg látható&#10;&#10;Automatikusan generált leírás"/>
             <wp:cNvGraphicFramePr>
               <a:graphicFrameLocks xmlns:a="http://schemas.openxmlformats.org/drawingml/2006/main" noChangeAspect="1"/>
@@ -7099,7 +7298,7 @@
                   <pic:spPr>
                     <a:xfrm>
                       <a:off x="0" y="0"/>
-                      <a:ext cx="5760720" cy="2328545"/>
+                      <a:ext cx="4324350" cy="1747520"/>
                     </a:xfrm>
                     <a:prstGeom prst="rect">
                       <a:avLst/>
@@ -7108,28 +7307,136 @@
                 </pic:pic>
               </a:graphicData>
             </a:graphic>
-          </wp:inline>
+            <wp14:sizeRelH relativeFrom="margin">
+              <wp14:pctWidth>0</wp14:pctWidth>
+            </wp14:sizeRelH>
+            <wp14:sizeRelV relativeFrom="margin">
+              <wp14:pctHeight>0</wp14:pctHeight>
+            </wp14:sizeRelV>
+          </wp:anchor>
         </w:drawing>
       </w:r>
-    </w:p>
-    <w:p>
-      <w:pPr>
-        <w:spacing w:line="360" w:lineRule="auto"/>
-      </w:pPr>
-      <w:r>
-        <w:lastRenderedPageBreak/>
-        <w:t>Eredmény, ahol látható a változás az adatbázisban:</w:t>
+      <w:r>
+        <w:rPr>
+          <w:noProof/>
+        </w:rPr>
+        <mc:AlternateContent>
+          <mc:Choice Requires="wps">
+            <w:drawing>
+              <wp:anchor distT="0" distB="0" distL="114300" distR="114300" simplePos="0" relativeHeight="251706368" behindDoc="1" locked="0" layoutInCell="1" allowOverlap="1" wp14:anchorId="0089F900" wp14:editId="2E51D5CE">
+                <wp:simplePos x="0" y="0"/>
+                <wp:positionH relativeFrom="margin">
+                  <wp:align>left</wp:align>
+                </wp:positionH>
+                <wp:positionV relativeFrom="paragraph">
+                  <wp:posOffset>1819275</wp:posOffset>
+                </wp:positionV>
+                <wp:extent cx="4457700" cy="635"/>
+                <wp:effectExtent l="0" t="0" r="0" b="0"/>
+                <wp:wrapTight wrapText="bothSides">
+                  <wp:wrapPolygon edited="0">
+                    <wp:start x="0" y="0"/>
+                    <wp:lineTo x="0" y="20057"/>
+                    <wp:lineTo x="21508" y="20057"/>
+                    <wp:lineTo x="21508" y="0"/>
+                    <wp:lineTo x="0" y="0"/>
+                  </wp:wrapPolygon>
+                </wp:wrapTight>
+                <wp:docPr id="75" name="Szövegdoboz 75"/>
+                <wp:cNvGraphicFramePr/>
+                <a:graphic xmlns:a="http://schemas.openxmlformats.org/drawingml/2006/main">
+                  <a:graphicData uri="http://schemas.microsoft.com/office/word/2010/wordprocessingShape">
+                    <wps:wsp>
+                      <wps:cNvSpPr txBox="1"/>
+                      <wps:spPr>
+                        <a:xfrm>
+                          <a:off x="0" y="0"/>
+                          <a:ext cx="4457700" cy="635"/>
+                        </a:xfrm>
+                        <a:prstGeom prst="rect">
+                          <a:avLst/>
+                        </a:prstGeom>
+                        <a:solidFill>
+                          <a:prstClr val="white"/>
+                        </a:solidFill>
+                        <a:ln>
+                          <a:noFill/>
+                        </a:ln>
+                      </wps:spPr>
+                      <wps:txbx>
+                        <w:txbxContent>
+                          <w:p>
+                            <w:pPr>
+                              <w:pStyle w:val="Kpalrs"/>
+                              <w:rPr>
+                                <w:noProof/>
+                                <w:sz w:val="24"/>
+                              </w:rPr>
+                            </w:pPr>
+                            <w:r>
+                              <w:rPr>
+                                <w:noProof/>
+                              </w:rPr>
+                              <w:t>Response text</w:t>
+                            </w:r>
+                          </w:p>
+                        </w:txbxContent>
+                      </wps:txbx>
+                      <wps:bodyPr rot="0" spcFirstLastPara="0" vertOverflow="overflow" horzOverflow="overflow" vert="horz" wrap="square" lIns="0" tIns="0" rIns="0" bIns="0" numCol="1" spcCol="0" rtlCol="0" fromWordArt="0" anchor="t" anchorCtr="0" forceAA="0" compatLnSpc="1">
+                        <a:prstTxWarp prst="textNoShape">
+                          <a:avLst/>
+                        </a:prstTxWarp>
+                        <a:spAutoFit/>
+                      </wps:bodyPr>
+                    </wps:wsp>
+                  </a:graphicData>
+                </a:graphic>
+              </wp:anchor>
+            </w:drawing>
+          </mc:Choice>
+          <mc:Fallback>
+            <w:pict>
+              <v:shape w14:anchorId="0089F900" id="Szövegdoboz 75" o:spid="_x0000_s1040" type="#_x0000_t202" style="position:absolute;left:0;text-align:left;margin-left:0;margin-top:143.25pt;width:351pt;height:.05pt;z-index:-251610112;visibility:visible;mso-wrap-style:square;mso-wrap-distance-left:9pt;mso-wrap-distance-top:0;mso-wrap-distance-right:9pt;mso-wrap-distance-bottom:0;mso-position-horizontal:left;mso-position-horizontal-relative:margin;mso-position-vertical:absolute;mso-position-vertical-relative:text;v-text-anchor:top" o:gfxdata="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" stroked="f">
+                <v:textbox style="mso-fit-shape-to-text:t" inset="0,0,0,0">
+                  <w:txbxContent>
+                    <w:p>
+                      <w:pPr>
+                        <w:pStyle w:val="Kpalrs"/>
+                        <w:rPr>
+                          <w:noProof/>
+                          <w:sz w:val="24"/>
+                        </w:rPr>
+                      </w:pPr>
+                      <w:r>
+                        <w:rPr>
+                          <w:noProof/>
+                        </w:rPr>
+                        <w:t>Response text</w:t>
+                      </w:r>
+                    </w:p>
+                  </w:txbxContent>
+                </v:textbox>
+                <w10:wrap type="tight" anchorx="margin"/>
+              </v:shape>
+            </w:pict>
+          </mc:Fallback>
+        </mc:AlternateContent>
+      </w:r>
+      <w:r>
+        <w:t xml:space="preserve">Válasz: </w:t>
       </w:r>
     </w:p>
     <w:p>
       <w:pPr>
         <w:keepNext/>
         <w:spacing w:line="360" w:lineRule="auto"/>
+        <w:jc w:val="both"/>
       </w:pPr>
       <w:r>
         <w:rPr>
           <w:noProof/>
         </w:rPr>
+        <w:lastRenderedPageBreak/>
         <w:drawing>
           <wp:inline distT="0" distB="0" distL="0" distR="0" wp14:anchorId="69376028" wp14:editId="135DAFB6">
             <wp:extent cx="5760720" cy="852805"/>
@@ -7183,6 +7490,7 @@
     <w:p>
       <w:pPr>
         <w:pStyle w:val="Kpalrs"/>
+        <w:jc w:val="both"/>
       </w:pPr>
       <w:r>
         <w:t>Adatbázisban megjelenő változás</w:t>
@@ -7191,6 +7499,7 @@
     <w:p>
       <w:pPr>
         <w:spacing w:line="360" w:lineRule="auto"/>
+        <w:jc w:val="both"/>
       </w:pPr>
       <w:r>
         <w:t xml:space="preserve">És ha jelen példában, melyet most szemléltettem, már megtaláltuk a keresett lemezt, vagy éppen már nem tartunk rá igényt, akkor egyszerűen a poszt törlése is megoldható. </w:t>
@@ -7199,6 +7508,7 @@
     <w:p>
       <w:pPr>
         <w:spacing w:line="360" w:lineRule="auto"/>
+        <w:jc w:val="both"/>
         <w:rPr>
           <w:rFonts w:ascii="Segoe UI" w:hAnsi="Segoe UI" w:cs="Segoe UI"/>
           <w:color w:val="CCCCCC"/>
@@ -7215,24 +7525,14 @@
           <w:szCs w:val="20"/>
           <w:shd w:val="clear" w:color="auto" w:fill="1E1E1E"/>
         </w:rPr>
-        <w:t>DELETE localhost:3000/api/postok</w:t>
-      </w:r>
-      <w:proofErr w:type="gramStart"/>
-      <w:r>
-        <w:rPr>
-          <w:rFonts w:ascii="Segoe UI" w:hAnsi="Segoe UI" w:cs="Segoe UI"/>
-          <w:color w:val="CCCCCC"/>
-          <w:sz w:val="20"/>
-          <w:szCs w:val="20"/>
-          <w:shd w:val="clear" w:color="auto" w:fill="1E1E1E"/>
-        </w:rPr>
-        <w:t>/:postId</w:t>
-      </w:r>
-      <w:proofErr w:type="gramEnd"/>
-    </w:p>
-    <w:p>
-      <w:pPr>
+        <w:t>DELETE localhost:3000/api/postok/:postId</w:t>
+      </w:r>
+    </w:p>
+    <w:p>
+      <w:pPr>
+        <w:keepNext/>
         <w:spacing w:line="360" w:lineRule="auto"/>
+        <w:jc w:val="both"/>
       </w:pPr>
       <w:r>
         <w:rPr>
@@ -7277,7 +7577,17 @@
     </w:p>
     <w:p>
       <w:pPr>
+        <w:pStyle w:val="Kpalrs"/>
+        <w:jc w:val="both"/>
+      </w:pPr>
+      <w:r>
+        <w:t>Response text</w:t>
+      </w:r>
+    </w:p>
+    <w:p>
+      <w:pPr>
         <w:spacing w:line="360" w:lineRule="auto"/>
+        <w:jc w:val="both"/>
       </w:pPr>
       <w:r>
         <w:t>Mint látható a metódus sikeresen végbement, így a poszt törlésre került.</w:t>
@@ -7286,6 +7596,7 @@
     <w:p>
       <w:pPr>
         <w:pStyle w:val="Cmsor3"/>
+        <w:jc w:val="both"/>
       </w:pPr>
       <w:r>
         <w:t xml:space="preserve">Hozzászólások feltöltése, </w:t>
@@ -7297,6 +7608,7 @@
     <w:p>
       <w:pPr>
         <w:spacing w:line="360" w:lineRule="auto"/>
+        <w:jc w:val="both"/>
       </w:pPr>
       <w:r>
         <w:t xml:space="preserve">A fent már megemlített posztok működésinek és funkcióinak bemutatásánál már volt arról szó, hogy lehet hozzászólásokat közzétenni. Ezeket a felhasználó igénye szerint módosíthatja, frissítheti és törölheti is. Feltöltés a következőképpen zajlik: </w:t>
@@ -7305,6 +7617,7 @@
     <w:p>
       <w:pPr>
         <w:spacing w:line="360" w:lineRule="auto"/>
+        <w:jc w:val="both"/>
         <w:rPr>
           <w:rFonts w:ascii="Segoe UI" w:hAnsi="Segoe UI" w:cs="Segoe UI"/>
           <w:color w:val="CCCCCC"/>
@@ -7321,34 +7634,13 @@
           <w:szCs w:val="20"/>
           <w:shd w:val="clear" w:color="auto" w:fill="1E1E1E"/>
         </w:rPr>
-        <w:t>POST localhost:3000/api/postok</w:t>
-      </w:r>
-      <w:proofErr w:type="gramStart"/>
-      <w:r>
-        <w:rPr>
-          <w:rFonts w:ascii="Segoe UI" w:hAnsi="Segoe UI" w:cs="Segoe UI"/>
-          <w:color w:val="CCCCCC"/>
-          <w:sz w:val="20"/>
-          <w:szCs w:val="20"/>
-          <w:shd w:val="clear" w:color="auto" w:fill="1E1E1E"/>
-        </w:rPr>
-        <w:t>/:postId</w:t>
-      </w:r>
-      <w:proofErr w:type="gramEnd"/>
-      <w:r>
-        <w:rPr>
-          <w:rFonts w:ascii="Segoe UI" w:hAnsi="Segoe UI" w:cs="Segoe UI"/>
-          <w:color w:val="CCCCCC"/>
-          <w:sz w:val="20"/>
-          <w:szCs w:val="20"/>
-          <w:shd w:val="clear" w:color="auto" w:fill="1E1E1E"/>
-        </w:rPr>
-        <w:t>/hozzaszolasok</w:t>
+        <w:t>POST localhost:3000/api/postok/:postId/hozzaszolasok</w:t>
       </w:r>
     </w:p>
     <w:p>
       <w:pPr>
         <w:spacing w:line="360" w:lineRule="auto"/>
+        <w:jc w:val="both"/>
       </w:pPr>
       <w:r>
         <w:t>J</w:t>
@@ -7359,7 +7651,9 @@
     </w:p>
     <w:p>
       <w:pPr>
+        <w:keepNext/>
         <w:spacing w:line="360" w:lineRule="auto"/>
+        <w:jc w:val="both"/>
       </w:pPr>
       <w:r>
         <w:rPr>
@@ -7404,15 +7698,36 @@
     </w:p>
     <w:p>
       <w:pPr>
+        <w:pStyle w:val="Kpalrs"/>
+        <w:jc w:val="both"/>
+      </w:pPr>
+      <w:r>
+        <w:t>JSON Content</w:t>
+      </w:r>
+    </w:p>
+    <w:p>
+      <w:pPr>
+        <w:jc w:val="both"/>
+      </w:pPr>
+      <w:r>
+        <w:br w:type="page"/>
+      </w:r>
+    </w:p>
+    <w:p>
+      <w:pPr>
         <w:spacing w:line="360" w:lineRule="auto"/>
-      </w:pPr>
-      <w:r>
+        <w:jc w:val="both"/>
+      </w:pPr>
+      <w:r>
+        <w:lastRenderedPageBreak/>
         <w:t>Adatbázisban a feltöltés után meg is jelenik az adatbázisban az imént írt hozzászólás:</w:t>
       </w:r>
     </w:p>
     <w:p>
       <w:pPr>
+        <w:keepNext/>
         <w:spacing w:line="360" w:lineRule="auto"/>
+        <w:jc w:val="both"/>
       </w:pPr>
       <w:r>
         <w:rPr>
@@ -7457,7 +7772,17 @@
     </w:p>
     <w:p>
       <w:pPr>
+        <w:pStyle w:val="Kpalrs"/>
+        <w:jc w:val="both"/>
+      </w:pPr>
+      <w:r>
+        <w:t>Adatbázisban megjelenő eredmény</w:t>
+      </w:r>
+    </w:p>
+    <w:p>
+      <w:pPr>
         <w:spacing w:line="360" w:lineRule="auto"/>
+        <w:jc w:val="both"/>
         <w:rPr>
           <w:rFonts w:ascii="Segoe UI" w:hAnsi="Segoe UI" w:cs="Segoe UI"/>
           <w:color w:val="CCCCCC"/>
@@ -7467,7 +7792,6 @@
         </w:rPr>
       </w:pPr>
       <w:r>
-        <w:lastRenderedPageBreak/>
         <w:t xml:space="preserve">A hozzászólás szerkesztéséhez a következő API-s kérést kell beírni: </w:t>
       </w:r>
       <w:r>
@@ -7478,24 +7802,13 @@
           <w:szCs w:val="20"/>
           <w:shd w:val="clear" w:color="auto" w:fill="1E1E1E"/>
         </w:rPr>
-        <w:t>PUT localhost:3000/api/hozzaszolasok</w:t>
-      </w:r>
-      <w:proofErr w:type="gramStart"/>
-      <w:r>
-        <w:rPr>
-          <w:rFonts w:ascii="Segoe UI" w:hAnsi="Segoe UI" w:cs="Segoe UI"/>
-          <w:color w:val="CCCCCC"/>
-          <w:sz w:val="20"/>
-          <w:szCs w:val="20"/>
-          <w:shd w:val="clear" w:color="auto" w:fill="1E1E1E"/>
-        </w:rPr>
-        <w:t>/:hozzaszolasId</w:t>
-      </w:r>
-      <w:proofErr w:type="gramEnd"/>
+        <w:t>PUT localhost:3000/api/hozzaszolasok/:hozzaszolasId</w:t>
+      </w:r>
     </w:p>
     <w:p>
       <w:pPr>
         <w:spacing w:line="360" w:lineRule="auto"/>
+        <w:jc w:val="both"/>
       </w:pPr>
       <w:r>
         <w:t>J</w:t>
@@ -7506,15 +7819,17 @@
     </w:p>
     <w:p>
       <w:pPr>
+        <w:keepNext/>
         <w:spacing w:line="360" w:lineRule="auto"/>
+        <w:jc w:val="both"/>
       </w:pPr>
       <w:r>
         <w:rPr>
           <w:noProof/>
         </w:rPr>
         <w:drawing>
-          <wp:inline distT="0" distB="0" distL="0" distR="0" wp14:anchorId="79B0A421" wp14:editId="11B97415">
-            <wp:extent cx="5760720" cy="609600"/>
+          <wp:inline distT="0" distB="0" distL="0" distR="0" wp14:anchorId="79B0A421" wp14:editId="6692BF85">
+            <wp:extent cx="5629275" cy="595690"/>
             <wp:effectExtent l="0" t="0" r="0" b="0"/>
             <wp:docPr id="48" name="Kép 48"/>
             <wp:cNvGraphicFramePr>
@@ -7536,7 +7851,7 @@
                   <pic:spPr>
                     <a:xfrm>
                       <a:off x="0" y="0"/>
-                      <a:ext cx="5760720" cy="609600"/>
+                      <a:ext cx="5990103" cy="633873"/>
                     </a:xfrm>
                     <a:prstGeom prst="rect">
                       <a:avLst/>
@@ -7551,7 +7866,17 @@
     </w:p>
     <w:p>
       <w:pPr>
+        <w:pStyle w:val="Kpalrs"/>
+        <w:jc w:val="both"/>
+      </w:pPr>
+      <w:r>
+        <w:t>JSON Content</w:t>
+      </w:r>
+    </w:p>
+    <w:p>
+      <w:pPr>
         <w:spacing w:line="360" w:lineRule="auto"/>
+        <w:jc w:val="both"/>
       </w:pPr>
       <w:r>
         <w:t>Adatbázisban megjelenő változás:</w:t>
@@ -7559,16 +7884,18 @@
     </w:p>
     <w:p>
       <w:pPr>
+        <w:keepNext/>
         <w:spacing w:line="360" w:lineRule="auto"/>
+        <w:jc w:val="both"/>
       </w:pPr>
       <w:r>
         <w:rPr>
           <w:noProof/>
         </w:rPr>
         <w:drawing>
-          <wp:inline distT="0" distB="0" distL="0" distR="0" wp14:anchorId="4A83D9C8" wp14:editId="5DDC9EAC">
-            <wp:extent cx="5324475" cy="934366"/>
-            <wp:effectExtent l="0" t="0" r="0" b="0"/>
+          <wp:inline distT="0" distB="0" distL="0" distR="0" wp14:anchorId="4A83D9C8" wp14:editId="0A0F52A2">
+            <wp:extent cx="5648542" cy="991235"/>
+            <wp:effectExtent l="0" t="0" r="9525" b="0"/>
             <wp:docPr id="57" name="Kép 57"/>
             <wp:cNvGraphicFramePr>
               <a:graphicFrameLocks xmlns:a="http://schemas.openxmlformats.org/drawingml/2006/main" noChangeAspect="1"/>
@@ -7589,7 +7916,7 @@
                   <pic:spPr>
                     <a:xfrm>
                       <a:off x="0" y="0"/>
-                      <a:ext cx="5340379" cy="937157"/>
+                      <a:ext cx="5707114" cy="1001514"/>
                     </a:xfrm>
                     <a:prstGeom prst="rect">
                       <a:avLst/>
@@ -7604,7 +7931,17 @@
     </w:p>
     <w:p>
       <w:pPr>
+        <w:pStyle w:val="Kpalrs"/>
+        <w:jc w:val="both"/>
+      </w:pPr>
+      <w:r>
+        <w:t>Adatbázisban megjelenő változás</w:t>
+      </w:r>
+    </w:p>
+    <w:p>
+      <w:pPr>
         <w:spacing w:line="360" w:lineRule="auto"/>
+        <w:jc w:val="both"/>
         <w:rPr>
           <w:rFonts w:ascii="Segoe UI" w:hAnsi="Segoe UI" w:cs="Segoe UI"/>
           <w:color w:val="CCCCCC"/>
@@ -7624,24 +7961,13 @@
           <w:szCs w:val="20"/>
           <w:shd w:val="clear" w:color="auto" w:fill="1E1E1E"/>
         </w:rPr>
-        <w:t>DELETE localhost:3000/api/hozzaszolasok</w:t>
-      </w:r>
-      <w:proofErr w:type="gramStart"/>
-      <w:r>
-        <w:rPr>
-          <w:rFonts w:ascii="Segoe UI" w:hAnsi="Segoe UI" w:cs="Segoe UI"/>
-          <w:color w:val="CCCCCC"/>
-          <w:sz w:val="20"/>
-          <w:szCs w:val="20"/>
-          <w:shd w:val="clear" w:color="auto" w:fill="1E1E1E"/>
-        </w:rPr>
-        <w:t>/:hozzaszolasId</w:t>
-      </w:r>
-      <w:proofErr w:type="gramEnd"/>
+        <w:t>DELETE localhost:3000/api/hozzaszolasok/:hozzaszolasId</w:t>
+      </w:r>
     </w:p>
     <w:p>
       <w:pPr>
         <w:spacing w:line="360" w:lineRule="auto"/>
+        <w:jc w:val="both"/>
       </w:pPr>
       <w:r>
         <w:t>A kérés elküldésénél a következő válasz üzenetet kapjuk, mely igazolja, hogy az imént feltett hozzászólás törölve lett:</w:t>
@@ -7649,17 +7975,16 @@
     </w:p>
     <w:p>
       <w:pPr>
+        <w:keepNext/>
         <w:spacing w:line="360" w:lineRule="auto"/>
-      </w:pPr>
-      <w:r>
-        <w:rPr>
-          <w:noProof/>
-        </w:rPr>
+        <w:jc w:val="both"/>
+      </w:pPr>
+      <w:r>
         <w:drawing>
-          <wp:inline distT="0" distB="0" distL="0" distR="0" wp14:anchorId="614791AB" wp14:editId="68688780">
-            <wp:extent cx="3257550" cy="1420530"/>
+          <wp:inline distT="0" distB="0" distL="0" distR="0" wp14:anchorId="31F03FF0" wp14:editId="775D3213">
+            <wp:extent cx="5000625" cy="1401449"/>
             <wp:effectExtent l="0" t="0" r="0" b="8255"/>
-            <wp:docPr id="58" name="Kép 58"/>
+            <wp:docPr id="49" name="Kép 49"/>
             <wp:cNvGraphicFramePr>
               <a:graphicFrameLocks xmlns:a="http://schemas.openxmlformats.org/drawingml/2006/main" noChangeAspect="1"/>
             </wp:cNvGraphicFramePr>
@@ -7679,7 +8004,7 @@
                   <pic:spPr>
                     <a:xfrm>
                       <a:off x="0" y="0"/>
-                      <a:ext cx="3267688" cy="1424951"/>
+                      <a:ext cx="5150189" cy="1443365"/>
                     </a:xfrm>
                     <a:prstGeom prst="rect">
                       <a:avLst/>
@@ -7694,20 +8019,33 @@
     </w:p>
     <w:p>
       <w:pPr>
+        <w:pStyle w:val="Kpalrs"/>
+        <w:jc w:val="both"/>
+      </w:pPr>
+      <w:r>
+        <w:t>Response text</w:t>
+      </w:r>
+    </w:p>
+    <w:p>
+      <w:pPr>
         <w:spacing w:line="360" w:lineRule="auto"/>
+        <w:jc w:val="both"/>
       </w:pPr>
     </w:p>
     <w:p>
       <w:pPr>
         <w:pStyle w:val="Cmsor3"/>
-      </w:pPr>
-      <w:r>
+        <w:jc w:val="both"/>
+      </w:pPr>
+      <w:r>
+        <w:lastRenderedPageBreak/>
         <w:t>Kívánságlista lekérdezése, hozzáadás, törlés</w:t>
       </w:r>
     </w:p>
     <w:p>
       <w:pPr>
         <w:spacing w:line="360" w:lineRule="auto"/>
+        <w:jc w:val="both"/>
       </w:pPr>
       <w:r>
         <w:t>A felhasználók kívánt termékeit hozzátudják adni saját kívánságlistájukhoz, melyet onnantól kezdve könnyedén számon tudnak tartani.</w:t>
@@ -7719,6 +8057,9 @@
     <w:p>
       <w:pPr>
         <w:spacing w:line="360" w:lineRule="auto"/>
+        <w:jc w:val="both"/>
+      </w:pPr>
+      <w:r>
         <w:rPr>
           <w:rFonts w:ascii="Segoe UI" w:hAnsi="Segoe UI" w:cs="Segoe UI"/>
           <w:color w:val="CCCCCC"/>
@@ -7726,7 +8067,8 @@
           <w:szCs w:val="20"/>
           <w:shd w:val="clear" w:color="auto" w:fill="1E1E1E"/>
         </w:rPr>
-      </w:pPr>
+        <w:t xml:space="preserve">GET </w:t>
+      </w:r>
       <w:r>
         <w:rPr>
           <w:rFonts w:ascii="Segoe UI" w:hAnsi="Segoe UI" w:cs="Segoe UI"/>
@@ -7735,9 +8077,13 @@
           <w:szCs w:val="20"/>
           <w:shd w:val="clear" w:color="auto" w:fill="1E1E1E"/>
         </w:rPr>
-        <w:t xml:space="preserve">GET </w:t>
-      </w:r>
-      <w:r>
+        <w:t>localhost:3000/api/wishlists</w:t>
+      </w:r>
+    </w:p>
+    <w:p>
+      <w:pPr>
+        <w:spacing w:line="360" w:lineRule="auto"/>
+        <w:jc w:val="both"/>
         <w:rPr>
           <w:rFonts w:ascii="Segoe UI" w:hAnsi="Segoe UI" w:cs="Segoe UI"/>
           <w:color w:val="CCCCCC"/>
@@ -7745,36 +8091,15 @@
           <w:szCs w:val="20"/>
           <w:shd w:val="clear" w:color="auto" w:fill="1E1E1E"/>
         </w:rPr>
-        <w:t>localhost:3000/api/</w:t>
-      </w:r>
-      <w:proofErr w:type="spellStart"/>
-      <w:r>
-        <w:rPr>
-          <w:rFonts w:ascii="Segoe UI" w:hAnsi="Segoe UI" w:cs="Segoe UI"/>
-          <w:color w:val="CCCCCC"/>
-          <w:sz w:val="20"/>
-          <w:szCs w:val="20"/>
-          <w:shd w:val="clear" w:color="auto" w:fill="1E1E1E"/>
-        </w:rPr>
-        <w:t>wishlists</w:t>
-      </w:r>
-      <w:proofErr w:type="spellEnd"/>
-      <w:r>
-        <w:br w:type="page"/>
+      </w:pPr>
+      <w:r>
+        <w:t>Válasz üzenet:</w:t>
       </w:r>
     </w:p>
     <w:p>
       <w:pPr>
         <w:spacing w:line="360" w:lineRule="auto"/>
-      </w:pPr>
-      <w:r>
-        <w:lastRenderedPageBreak/>
-        <w:t>Válasz üzenet:</w:t>
-      </w:r>
-    </w:p>
-    <w:p>
-      <w:pPr>
-        <w:spacing w:line="360" w:lineRule="auto"/>
+        <w:jc w:val="both"/>
       </w:pPr>
       <w:r>
         <w:rPr>
@@ -7820,6 +8145,7 @@
     <w:p>
       <w:pPr>
         <w:spacing w:line="360" w:lineRule="auto"/>
+        <w:jc w:val="both"/>
       </w:pPr>
       <w:r>
         <w:t xml:space="preserve">Hozzáadás a Kívánságlistához: </w:t>
@@ -7832,29 +8158,7 @@
           <w:szCs w:val="20"/>
           <w:shd w:val="clear" w:color="auto" w:fill="1E1E1E"/>
         </w:rPr>
-        <w:t>POST localhost:3000/api/</w:t>
-      </w:r>
-      <w:proofErr w:type="spellStart"/>
-      <w:r>
-        <w:rPr>
-          <w:rFonts w:ascii="Segoe UI" w:hAnsi="Segoe UI" w:cs="Segoe UI"/>
-          <w:color w:val="CCCCCC"/>
-          <w:sz w:val="20"/>
-          <w:szCs w:val="20"/>
-          <w:shd w:val="clear" w:color="auto" w:fill="1E1E1E"/>
-        </w:rPr>
-        <w:t>wishlists</w:t>
-      </w:r>
-      <w:proofErr w:type="spellEnd"/>
-      <w:r>
-        <w:rPr>
-          <w:rFonts w:ascii="Segoe UI" w:hAnsi="Segoe UI" w:cs="Segoe UI"/>
-          <w:color w:val="CCCCCC"/>
-          <w:sz w:val="20"/>
-          <w:szCs w:val="20"/>
-          <w:shd w:val="clear" w:color="auto" w:fill="1E1E1E"/>
-        </w:rPr>
-        <w:t xml:space="preserve">. </w:t>
+        <w:t xml:space="preserve">POST localhost:3000/api/wishlists. </w:t>
       </w:r>
       <w:r>
         <w:t>JSON Content-be a következő elemek megadásával vihető fel egy termék:</w:t>
@@ -7863,6 +8167,7 @@
     <w:p>
       <w:pPr>
         <w:spacing w:line="360" w:lineRule="auto"/>
+        <w:jc w:val="both"/>
         <w:rPr>
           <w:rFonts w:ascii="Segoe UI" w:hAnsi="Segoe UI" w:cs="Segoe UI"/>
           <w:color w:val="CCCCCC"/>
@@ -7881,9 +8186,9 @@
           <w:shd w:val="clear" w:color="auto" w:fill="1E1E1E"/>
         </w:rPr>
         <w:drawing>
-          <wp:inline distT="0" distB="0" distL="0" distR="0" wp14:anchorId="242C74B5" wp14:editId="5886137A">
-            <wp:extent cx="2905530" cy="676369"/>
-            <wp:effectExtent l="0" t="0" r="9525" b="9525"/>
+          <wp:inline distT="0" distB="0" distL="0" distR="0" wp14:anchorId="242C74B5" wp14:editId="31AFB590">
+            <wp:extent cx="2886075" cy="671841"/>
+            <wp:effectExtent l="0" t="0" r="0" b="0"/>
             <wp:docPr id="60" name="Kép 60"/>
             <wp:cNvGraphicFramePr>
               <a:graphicFrameLocks xmlns:a="http://schemas.openxmlformats.org/drawingml/2006/main" noChangeAspect="1"/>
@@ -7904,7 +8209,7 @@
                   <pic:spPr>
                     <a:xfrm>
                       <a:off x="0" y="0"/>
-                      <a:ext cx="2905530" cy="676369"/>
+                      <a:ext cx="2966042" cy="690456"/>
                     </a:xfrm>
                     <a:prstGeom prst="rect">
                       <a:avLst/>
@@ -7918,8 +8223,14 @@
       </w:r>
     </w:p>
     <w:p>
+      <w:r>
+        <w:br w:type="page"/>
+      </w:r>
+    </w:p>
+    <w:p>
       <w:pPr>
         <w:spacing w:line="360" w:lineRule="auto"/>
+        <w:jc w:val="both"/>
         <w:rPr>
           <w:rFonts w:ascii="Segoe UI" w:hAnsi="Segoe UI" w:cs="Segoe UI"/>
           <w:color w:val="CCCCCC"/>
@@ -7929,6 +8240,7 @@
         </w:rPr>
       </w:pPr>
       <w:r>
+        <w:lastRenderedPageBreak/>
         <w:t>Ugyanezen index megadásával törölhető a termék a Kívánságlistán</w:t>
       </w:r>
       <w:r>
@@ -7941,6 +8253,7 @@
     <w:p>
       <w:pPr>
         <w:spacing w:line="360" w:lineRule="auto"/>
+        <w:jc w:val="both"/>
         <w:rPr>
           <w:rFonts w:ascii="Segoe UI" w:hAnsi="Segoe UI" w:cs="Segoe UI"/>
           <w:color w:val="CCCCCC"/>
@@ -7957,9 +8270,8 @@
           <w:szCs w:val="20"/>
           <w:shd w:val="clear" w:color="auto" w:fill="1E1E1E"/>
         </w:rPr>
-        <w:t>DELETE localhost:3000/api/</w:t>
-      </w:r>
-      <w:proofErr w:type="spellStart"/>
+        <w:t>DELETE localhost:3000/api/wishlists</w:t>
+      </w:r>
       <w:r>
         <w:rPr>
           <w:rFonts w:ascii="Segoe UI" w:hAnsi="Segoe UI" w:cs="Segoe UI"/>
@@ -7968,13 +8280,13 @@
           <w:szCs w:val="20"/>
           <w:shd w:val="clear" w:color="auto" w:fill="1E1E1E"/>
         </w:rPr>
-        <w:t>wishlists</w:t>
-      </w:r>
-      <w:proofErr w:type="spellEnd"/>
+        <w:t>/:wishlistId</w:t>
+      </w:r>
     </w:p>
     <w:p>
       <w:pPr>
         <w:spacing w:line="360" w:lineRule="auto"/>
+        <w:jc w:val="both"/>
         <w:rPr>
           <w:rFonts w:ascii="Segoe UI" w:hAnsi="Segoe UI" w:cs="Segoe UI"/>
           <w:color w:val="CCCCCC"/>
@@ -7993,9 +8305,9 @@
           <w:shd w:val="clear" w:color="auto" w:fill="1E1E1E"/>
         </w:rPr>
         <w:drawing>
-          <wp:inline distT="0" distB="0" distL="0" distR="0" wp14:anchorId="5B9E51D8" wp14:editId="63B6A77B">
-            <wp:extent cx="3439005" cy="866896"/>
-            <wp:effectExtent l="0" t="0" r="9525" b="9525"/>
+          <wp:inline distT="0" distB="0" distL="0" distR="0" wp14:anchorId="5B9E51D8" wp14:editId="034A5FCF">
+            <wp:extent cx="3305175" cy="833161"/>
+            <wp:effectExtent l="0" t="0" r="0" b="5080"/>
             <wp:docPr id="61" name="Kép 61"/>
             <wp:cNvGraphicFramePr>
               <a:graphicFrameLocks xmlns:a="http://schemas.openxmlformats.org/drawingml/2006/main" noChangeAspect="1"/>
@@ -8016,7 +8328,7 @@
                   <pic:spPr>
                     <a:xfrm>
                       <a:off x="0" y="0"/>
-                      <a:ext cx="3439005" cy="866896"/>
+                      <a:ext cx="3350485" cy="844583"/>
                     </a:xfrm>
                     <a:prstGeom prst="rect">
                       <a:avLst/>
@@ -8030,22 +8342,23 @@
       </w:r>
     </w:p>
     <w:p>
-      <w:r>
-        <w:br w:type="page"/>
-      </w:r>
+      <w:pPr>
+        <w:jc w:val="both"/>
+      </w:pPr>
     </w:p>
     <w:p>
       <w:pPr>
         <w:pStyle w:val="Cmsor3"/>
-      </w:pPr>
-      <w:r>
-        <w:lastRenderedPageBreak/>
+        <w:jc w:val="both"/>
+      </w:pPr>
+      <w:r>
         <w:t>Vélemények lekérése, hozzáadása, módosítása és törlése</w:t>
       </w:r>
     </w:p>
     <w:p>
       <w:pPr>
         <w:spacing w:line="360" w:lineRule="auto"/>
+        <w:jc w:val="both"/>
         <w:rPr>
           <w:rFonts w:ascii="Segoe UI" w:hAnsi="Segoe UI" w:cs="Segoe UI"/>
           <w:color w:val="CCCCCC"/>
@@ -8075,9 +8388,8 @@
           <w:szCs w:val="20"/>
           <w:shd w:val="clear" w:color="auto" w:fill="1E1E1E"/>
         </w:rPr>
-        <w:t>localhost:3000/api/ratings</w:t>
-      </w:r>
-      <w:proofErr w:type="gramStart"/>
+        <w:t>localhost:3000/api/ratings/</w:t>
+      </w:r>
       <w:r>
         <w:rPr>
           <w:rFonts w:ascii="Segoe UI" w:hAnsi="Segoe UI" w:cs="Segoe UI"/>
@@ -8086,23 +8398,13 @@
           <w:szCs w:val="20"/>
           <w:shd w:val="clear" w:color="auto" w:fill="1E1E1E"/>
         </w:rPr>
-        <w:t>/</w:t>
-      </w:r>
-      <w:r>
-        <w:rPr>
-          <w:rFonts w:ascii="Segoe UI" w:hAnsi="Segoe UI" w:cs="Segoe UI"/>
-          <w:color w:val="CCCCCC"/>
-          <w:sz w:val="20"/>
-          <w:szCs w:val="20"/>
-          <w:shd w:val="clear" w:color="auto" w:fill="1E1E1E"/>
-        </w:rPr>
         <w:t>:ratingId</w:t>
       </w:r>
-      <w:proofErr w:type="gramEnd"/>
     </w:p>
     <w:p>
       <w:pPr>
         <w:spacing w:line="360" w:lineRule="auto"/>
+        <w:jc w:val="both"/>
       </w:pPr>
       <w:r>
         <w:t xml:space="preserve">Válasz üzenet: </w:t>
@@ -8111,15 +8413,16 @@
     <w:p>
       <w:pPr>
         <w:spacing w:line="360" w:lineRule="auto"/>
+        <w:jc w:val="both"/>
       </w:pPr>
       <w:r>
         <w:rPr>
           <w:noProof/>
         </w:rPr>
         <w:drawing>
-          <wp:inline distT="0" distB="0" distL="0" distR="0" wp14:anchorId="7B965F0A" wp14:editId="1CDC12AB">
-            <wp:extent cx="4488832" cy="2756535"/>
-            <wp:effectExtent l="0" t="0" r="6985" b="5715"/>
+          <wp:inline distT="0" distB="0" distL="0" distR="0" wp14:anchorId="7B965F0A" wp14:editId="695DA6FC">
+            <wp:extent cx="4191000" cy="2573640"/>
+            <wp:effectExtent l="0" t="0" r="0" b="0"/>
             <wp:docPr id="63" name="Kép 63"/>
             <wp:cNvGraphicFramePr>
               <a:graphicFrameLocks xmlns:a="http://schemas.openxmlformats.org/drawingml/2006/main" noChangeAspect="1"/>
@@ -8140,7 +8443,7 @@
                   <pic:spPr>
                     <a:xfrm>
                       <a:off x="0" y="0"/>
-                      <a:ext cx="4494734" cy="2760159"/>
+                      <a:ext cx="4224845" cy="2594424"/>
                     </a:xfrm>
                     <a:prstGeom prst="rect">
                       <a:avLst/>
@@ -8156,6 +8459,7 @@
     <w:p>
       <w:pPr>
         <w:spacing w:line="360" w:lineRule="auto"/>
+        <w:jc w:val="both"/>
         <w:rPr>
           <w:rFonts w:ascii="Segoe UI" w:hAnsi="Segoe UI" w:cs="Segoe UI"/>
           <w:color w:val="CCCCCC"/>
@@ -8199,36 +8503,13 @@
           <w:szCs w:val="20"/>
           <w:shd w:val="clear" w:color="auto" w:fill="1E1E1E"/>
         </w:rPr>
-        <w:t>POST localhost:3000/api/ratings</w:t>
-      </w:r>
-      <w:proofErr w:type="gramStart"/>
-      <w:r>
-        <w:rPr>
-          <w:rFonts w:ascii="Segoe UI" w:hAnsi="Segoe UI" w:cs="Segoe UI"/>
-          <w:color w:val="CCCCCC"/>
-          <w:sz w:val="20"/>
-          <w:szCs w:val="20"/>
-          <w:shd w:val="clear" w:color="auto" w:fill="1E1E1E"/>
-        </w:rPr>
-        <w:t>/:</w:t>
-      </w:r>
-      <w:proofErr w:type="spellStart"/>
-      <w:r>
-        <w:rPr>
-          <w:rFonts w:ascii="Segoe UI" w:hAnsi="Segoe UI" w:cs="Segoe UI"/>
-          <w:color w:val="CCCCCC"/>
-          <w:sz w:val="20"/>
-          <w:szCs w:val="20"/>
-          <w:shd w:val="clear" w:color="auto" w:fill="1E1E1E"/>
-        </w:rPr>
-        <w:t>userId</w:t>
-      </w:r>
-      <w:proofErr w:type="spellEnd"/>
-      <w:proofErr w:type="gramEnd"/>
+        <w:t>POST localhost:3000/api/ratings/:userId</w:t>
+      </w:r>
     </w:p>
     <w:p>
       <w:pPr>
         <w:spacing w:line="360" w:lineRule="auto"/>
+        <w:jc w:val="both"/>
       </w:pPr>
       <w:r>
         <w:t>JSON Content:</w:t>
@@ -8237,15 +8518,16 @@
     <w:p>
       <w:pPr>
         <w:spacing w:line="360" w:lineRule="auto"/>
+        <w:jc w:val="both"/>
       </w:pPr>
       <w:r>
         <w:rPr>
           <w:noProof/>
         </w:rPr>
         <w:drawing>
-          <wp:inline distT="0" distB="0" distL="0" distR="0" wp14:anchorId="5B6E4C5A" wp14:editId="3173FDB3">
-            <wp:extent cx="4639322" cy="1333686"/>
-            <wp:effectExtent l="0" t="0" r="8890" b="0"/>
+          <wp:inline distT="0" distB="0" distL="0" distR="0" wp14:anchorId="5B6E4C5A" wp14:editId="2A6D585C">
+            <wp:extent cx="4095750" cy="1177422"/>
+            <wp:effectExtent l="0" t="0" r="0" b="3810"/>
             <wp:docPr id="64" name="Kép 64"/>
             <wp:cNvGraphicFramePr>
               <a:graphicFrameLocks xmlns:a="http://schemas.openxmlformats.org/drawingml/2006/main" noChangeAspect="1"/>
@@ -8266,7 +8548,7 @@
                   <pic:spPr>
                     <a:xfrm>
                       <a:off x="0" y="0"/>
-                      <a:ext cx="4639322" cy="1333686"/>
+                      <a:ext cx="4157860" cy="1195277"/>
                     </a:xfrm>
                     <a:prstGeom prst="rect">
                       <a:avLst/>
@@ -8281,24 +8563,29 @@
     </w:p>
     <w:p>
       <w:pPr>
+        <w:jc w:val="both"/>
+      </w:pPr>
+      <w:r>
+        <w:br w:type="page"/>
+      </w:r>
+      <w:r>
+        <w:lastRenderedPageBreak/>
+        <w:t>Válasz üzenet sikeres küldéskor:</w:t>
+      </w:r>
+    </w:p>
+    <w:p>
+      <w:pPr>
         <w:spacing w:line="360" w:lineRule="auto"/>
-      </w:pPr>
-      <w:r>
-        <w:t>Válasz üzenet sikeres küldéskor:</w:t>
-      </w:r>
-    </w:p>
-    <w:p>
-      <w:pPr>
-        <w:spacing w:line="360" w:lineRule="auto"/>
+        <w:jc w:val="both"/>
       </w:pPr>
       <w:r>
         <w:rPr>
           <w:noProof/>
         </w:rPr>
         <w:drawing>
-          <wp:inline distT="0" distB="0" distL="0" distR="0" wp14:anchorId="61E814FD" wp14:editId="1F7A13BD">
-            <wp:extent cx="3562847" cy="828791"/>
-            <wp:effectExtent l="0" t="0" r="0" b="9525"/>
+          <wp:inline distT="0" distB="0" distL="0" distR="0" wp14:anchorId="61E814FD" wp14:editId="511440F3">
+            <wp:extent cx="3543300" cy="824244"/>
+            <wp:effectExtent l="0" t="0" r="0" b="0"/>
             <wp:docPr id="65" name="Kép 65"/>
             <wp:cNvGraphicFramePr>
               <a:graphicFrameLocks xmlns:a="http://schemas.openxmlformats.org/drawingml/2006/main" noChangeAspect="1"/>
@@ -8319,7 +8606,7 @@
                   <pic:spPr>
                     <a:xfrm>
                       <a:off x="0" y="0"/>
-                      <a:ext cx="3562847" cy="828791"/>
+                      <a:ext cx="3660394" cy="851482"/>
                     </a:xfrm>
                     <a:prstGeom prst="rect">
                       <a:avLst/>
@@ -8335,9 +8622,9 @@
     <w:p>
       <w:pPr>
         <w:spacing w:line="360" w:lineRule="auto"/>
-      </w:pPr>
-      <w:r>
-        <w:lastRenderedPageBreak/>
+        <w:jc w:val="both"/>
+      </w:pPr>
+      <w:r>
         <w:t>Vélemény frissítéséhez a következő végponton kell a változtatásokat megejteni:</w:t>
       </w:r>
       <w:r>
@@ -8358,33 +8645,22 @@
           <w:szCs w:val="20"/>
           <w:shd w:val="clear" w:color="auto" w:fill="1E1E1E"/>
         </w:rPr>
-        <w:t>PUT localhost:3000/api/ratings</w:t>
-      </w:r>
-      <w:proofErr w:type="gramStart"/>
-      <w:r>
-        <w:rPr>
-          <w:rFonts w:ascii="Segoe UI" w:hAnsi="Segoe UI" w:cs="Segoe UI"/>
-          <w:color w:val="CCCCCC"/>
-          <w:sz w:val="20"/>
-          <w:szCs w:val="20"/>
-          <w:shd w:val="clear" w:color="auto" w:fill="1E1E1E"/>
-        </w:rPr>
-        <w:t>/:ratingId</w:t>
-      </w:r>
-      <w:proofErr w:type="gramEnd"/>
+        <w:t>PUT localhost:3000/api/ratings/:ratingId</w:t>
+      </w:r>
     </w:p>
     <w:p>
       <w:pPr>
         <w:spacing w:line="360" w:lineRule="auto"/>
+        <w:jc w:val="both"/>
       </w:pPr>
       <w:r>
         <w:rPr>
           <w:noProof/>
         </w:rPr>
         <w:drawing>
-          <wp:inline distT="0" distB="0" distL="0" distR="0" wp14:anchorId="53BC29C3" wp14:editId="749B09CF">
-            <wp:extent cx="2838846" cy="1095528"/>
-            <wp:effectExtent l="0" t="0" r="0" b="9525"/>
+          <wp:inline distT="0" distB="0" distL="0" distR="0" wp14:anchorId="53BC29C3" wp14:editId="39C5AA24">
+            <wp:extent cx="3533775" cy="1363705"/>
+            <wp:effectExtent l="0" t="0" r="0" b="8255"/>
             <wp:docPr id="66" name="Kép 66"/>
             <wp:cNvGraphicFramePr>
               <a:graphicFrameLocks xmlns:a="http://schemas.openxmlformats.org/drawingml/2006/main" noChangeAspect="1"/>
@@ -8405,7 +8681,7 @@
                   <pic:spPr>
                     <a:xfrm>
                       <a:off x="0" y="0"/>
-                      <a:ext cx="2838846" cy="1095528"/>
+                      <a:ext cx="3612302" cy="1394009"/>
                     </a:xfrm>
                     <a:prstGeom prst="rect">
                       <a:avLst/>
@@ -8421,18 +8697,28 @@
     <w:p>
       <w:pPr>
         <w:spacing w:line="360" w:lineRule="auto"/>
+        <w:jc w:val="both"/>
+        <w:rPr>
+          <w:noProof/>
+        </w:rPr>
       </w:pPr>
       <w:r>
         <w:t xml:space="preserve">Válasz üzenet sikeres küldés esetén: </w:t>
       </w:r>
+    </w:p>
+    <w:p>
+      <w:pPr>
+        <w:spacing w:line="360" w:lineRule="auto"/>
+        <w:jc w:val="both"/>
+      </w:pPr>
       <w:r>
         <w:rPr>
           <w:noProof/>
         </w:rPr>
         <w:drawing>
-          <wp:inline distT="0" distB="0" distL="0" distR="0" wp14:anchorId="2306CB6A" wp14:editId="56B66D42">
-            <wp:extent cx="4334480" cy="2772162"/>
-            <wp:effectExtent l="0" t="0" r="9525" b="9525"/>
+          <wp:inline distT="0" distB="0" distL="0" distR="0" wp14:anchorId="2306CB6A" wp14:editId="37EF38F6">
+            <wp:extent cx="3529651" cy="2257425"/>
+            <wp:effectExtent l="0" t="0" r="0" b="0"/>
             <wp:docPr id="67" name="Kép 67"/>
             <wp:cNvGraphicFramePr>
               <a:graphicFrameLocks xmlns:a="http://schemas.openxmlformats.org/drawingml/2006/main" noChangeAspect="1"/>
@@ -8453,7 +8739,7 @@
                   <pic:spPr>
                     <a:xfrm>
                       <a:off x="0" y="0"/>
-                      <a:ext cx="4334480" cy="2772162"/>
+                      <a:ext cx="3552382" cy="2271963"/>
                     </a:xfrm>
                     <a:prstGeom prst="rect">
                       <a:avLst/>
@@ -8469,6 +8755,7 @@
     <w:p>
       <w:pPr>
         <w:spacing w:line="360" w:lineRule="auto"/>
+        <w:jc w:val="both"/>
       </w:pPr>
       <w:r>
         <w:t>Eredmény az adatbázisban is látható:</w:t>
@@ -8477,14 +8764,15 @@
     <w:p>
       <w:pPr>
         <w:spacing w:line="360" w:lineRule="auto"/>
+        <w:jc w:val="both"/>
       </w:pPr>
       <w:r>
         <w:rPr>
           <w:noProof/>
         </w:rPr>
         <w:drawing>
-          <wp:inline distT="0" distB="0" distL="0" distR="0" wp14:anchorId="38C99F1C" wp14:editId="29E9CB0B">
-            <wp:extent cx="5029902" cy="1695687"/>
+          <wp:inline distT="0" distB="0" distL="0" distR="0" wp14:anchorId="38C99F1C" wp14:editId="3A8F7626">
+            <wp:extent cx="4096819" cy="1381125"/>
             <wp:effectExtent l="0" t="0" r="0" b="0"/>
             <wp:docPr id="68" name="Kép 68"/>
             <wp:cNvGraphicFramePr>
@@ -8506,7 +8794,7 @@
                   <pic:spPr>
                     <a:xfrm>
                       <a:off x="0" y="0"/>
-                      <a:ext cx="5029902" cy="1695687"/>
+                      <a:ext cx="4124169" cy="1390345"/>
                     </a:xfrm>
                     <a:prstGeom prst="rect">
                       <a:avLst/>
@@ -8521,7 +8809,16 @@
     </w:p>
     <w:p>
       <w:pPr>
+        <w:jc w:val="both"/>
+      </w:pPr>
+      <w:r>
+        <w:br w:type="page"/>
+      </w:r>
+    </w:p>
+    <w:p>
+      <w:pPr>
         <w:spacing w:line="360" w:lineRule="auto"/>
+        <w:jc w:val="both"/>
         <w:rPr>
           <w:rFonts w:ascii="Segoe UI" w:hAnsi="Segoe UI" w:cs="Segoe UI"/>
           <w:color w:val="CCCCCC"/>
@@ -8531,6 +8828,7 @@
         </w:rPr>
       </w:pPr>
       <w:r>
+        <w:lastRenderedPageBreak/>
         <w:t xml:space="preserve">A törlés ezen a végponton megvalósítható: </w:t>
       </w:r>
       <w:r>
@@ -8541,10 +8839,12 @@
           <w:szCs w:val="20"/>
           <w:shd w:val="clear" w:color="auto" w:fill="1E1E1E"/>
         </w:rPr>
-        <w:t>DELETE localhost:3000/api/ratings</w:t>
-      </w:r>
-      <w:proofErr w:type="gramStart"/>
-      <w:r>
+        <w:t>DELETE localhost:3000/api/ratings/:ratingId</w:t>
+      </w:r>
+    </w:p>
+    <w:p>
+      <w:pPr>
+        <w:jc w:val="both"/>
         <w:rPr>
           <w:rFonts w:ascii="Segoe UI" w:hAnsi="Segoe UI" w:cs="Segoe UI"/>
           <w:color w:val="CCCCCC"/>
@@ -8552,43 +8852,15 @@
           <w:szCs w:val="20"/>
           <w:shd w:val="clear" w:color="auto" w:fill="1E1E1E"/>
         </w:rPr>
-        <w:t>/:ratingId</w:t>
-      </w:r>
-      <w:proofErr w:type="gramEnd"/>
-    </w:p>
-    <w:p>
-      <w:pPr>
-        <w:rPr>
-          <w:rFonts w:ascii="Segoe UI" w:hAnsi="Segoe UI" w:cs="Segoe UI"/>
-          <w:color w:val="CCCCCC"/>
-          <w:sz w:val="20"/>
-          <w:szCs w:val="20"/>
-          <w:shd w:val="clear" w:color="auto" w:fill="1E1E1E"/>
-        </w:rPr>
-      </w:pPr>
-      <w:r>
-        <w:rPr>
-          <w:rFonts w:ascii="Segoe UI" w:hAnsi="Segoe UI" w:cs="Segoe UI"/>
-          <w:color w:val="CCCCCC"/>
-          <w:sz w:val="20"/>
-          <w:szCs w:val="20"/>
-          <w:shd w:val="clear" w:color="auto" w:fill="1E1E1E"/>
-        </w:rPr>
-        <w:br w:type="page"/>
+      </w:pPr>
+      <w:r>
+        <w:t xml:space="preserve">Válasz: </w:t>
       </w:r>
     </w:p>
     <w:p>
       <w:pPr>
         <w:spacing w:line="360" w:lineRule="auto"/>
-      </w:pPr>
-      <w:r>
-        <w:lastRenderedPageBreak/>
-        <w:t xml:space="preserve">Válasz: </w:t>
-      </w:r>
-    </w:p>
-    <w:p>
-      <w:pPr>
-        <w:spacing w:line="360" w:lineRule="auto"/>
+        <w:jc w:val="both"/>
       </w:pPr>
       <w:r>
         <w:rPr>
@@ -8639,6 +8911,7 @@
     <w:p>
       <w:pPr>
         <w:pStyle w:val="Cmsor3"/>
+        <w:jc w:val="both"/>
       </w:pPr>
       <w:r>
         <w:t>Szűrések</w:t>
@@ -8647,6 +8920,7 @@
     <w:p>
       <w:pPr>
         <w:spacing w:line="360" w:lineRule="auto"/>
+        <w:jc w:val="both"/>
       </w:pPr>
       <w:r>
         <w:t>Az weboldalunkon a felhasználók használhatnak különböző szűrésmódokat, amivel leegyszerüsíthetik a keresést az oldalunkon. Tudnak böngészni az eladó lemezek között megjelenés, lemezcím, műfaj és előadó alapján is. A fórumon, pedig a témák szerint tudják a felhasználók a szűrést elvégezni. Természetesen ehhez ki kellett egészítenünk a meglévő metódusunkat „</w:t>
@@ -8663,14 +8937,15 @@
     <w:p>
       <w:pPr>
         <w:spacing w:line="360" w:lineRule="auto"/>
+        <w:jc w:val="both"/>
       </w:pPr>
       <w:r>
         <w:rPr>
           <w:noProof/>
         </w:rPr>
         <w:drawing>
-          <wp:inline distT="0" distB="0" distL="0" distR="0" wp14:anchorId="27F6B008" wp14:editId="71C101C4">
-            <wp:extent cx="3604373" cy="4534535"/>
+          <wp:inline distT="0" distB="0" distL="0" distR="0" wp14:anchorId="27F6B008" wp14:editId="597280AC">
+            <wp:extent cx="2861896" cy="3600450"/>
             <wp:effectExtent l="0" t="0" r="0" b="0"/>
             <wp:docPr id="70" name="Kép 70"/>
             <wp:cNvGraphicFramePr>
@@ -8692,7 +8967,7 @@
                   <pic:spPr>
                     <a:xfrm>
                       <a:off x="0" y="0"/>
-                      <a:ext cx="3608319" cy="4539499"/>
+                      <a:ext cx="2897117" cy="3644761"/>
                     </a:xfrm>
                     <a:prstGeom prst="rect">
                       <a:avLst/>
@@ -8708,6 +8983,7 @@
     <w:p>
       <w:pPr>
         <w:spacing w:line="360" w:lineRule="auto"/>
+        <w:jc w:val="both"/>
         <w:rPr>
           <w:rFonts w:ascii="Segoe UI" w:hAnsi="Segoe UI" w:cs="Segoe UI"/>
           <w:color w:val="CCCCCC"/>
@@ -8717,7 +8993,6 @@
         </w:rPr>
       </w:pPr>
       <w:r>
-        <w:lastRenderedPageBreak/>
         <w:t xml:space="preserve">Megjelenés alapján a szűrést következő végpont használatával lehet: </w:t>
       </w:r>
       <w:r>
@@ -8728,9 +9003,8 @@
           <w:szCs w:val="20"/>
           <w:shd w:val="clear" w:color="auto" w:fill="1E1E1E"/>
         </w:rPr>
-        <w:t>GET localhost:3000/api/</w:t>
-      </w:r>
-      <w:proofErr w:type="spellStart"/>
+        <w:t>GET localhost:3000/api/lemezek?evjarat=</w:t>
+      </w:r>
       <w:r>
         <w:rPr>
           <w:rFonts w:ascii="Segoe UI" w:hAnsi="Segoe UI" w:cs="Segoe UI"/>
@@ -8739,35 +9013,16 @@
           <w:szCs w:val="20"/>
           <w:shd w:val="clear" w:color="auto" w:fill="1E1E1E"/>
         </w:rPr>
-        <w:t>lemezek?evjarat</w:t>
-      </w:r>
-      <w:proofErr w:type="spellEnd"/>
-      <w:r>
-        <w:rPr>
-          <w:rFonts w:ascii="Segoe UI" w:hAnsi="Segoe UI" w:cs="Segoe UI"/>
-          <w:color w:val="CCCCCC"/>
-          <w:sz w:val="20"/>
-          <w:szCs w:val="20"/>
-          <w:shd w:val="clear" w:color="auto" w:fill="1E1E1E"/>
-        </w:rPr>
-        <w:t>=</w:t>
-      </w:r>
-      <w:r>
-        <w:rPr>
-          <w:rFonts w:ascii="Segoe UI" w:hAnsi="Segoe UI" w:cs="Segoe UI"/>
-          <w:color w:val="CCCCCC"/>
-          <w:sz w:val="20"/>
-          <w:szCs w:val="20"/>
-          <w:shd w:val="clear" w:color="auto" w:fill="1E1E1E"/>
-        </w:rPr>
         <w:t>””</w:t>
       </w:r>
     </w:p>
     <w:p>
       <w:pPr>
         <w:spacing w:line="360" w:lineRule="auto"/>
-      </w:pPr>
-      <w:r>
+        <w:jc w:val="both"/>
+      </w:pPr>
+      <w:r>
+        <w:lastRenderedPageBreak/>
         <w:t>Válasz</w:t>
       </w:r>
       <w:r>
@@ -8780,15 +9035,16 @@
     <w:p>
       <w:pPr>
         <w:spacing w:line="360" w:lineRule="auto"/>
+        <w:jc w:val="both"/>
       </w:pPr>
       <w:r>
         <w:rPr>
           <w:noProof/>
         </w:rPr>
         <w:drawing>
-          <wp:inline distT="0" distB="0" distL="0" distR="0" wp14:anchorId="0A6DD132" wp14:editId="2B2081EB">
-            <wp:extent cx="2095500" cy="2737184"/>
-            <wp:effectExtent l="0" t="0" r="0" b="6350"/>
+          <wp:inline distT="0" distB="0" distL="0" distR="0" wp14:anchorId="0A6DD132" wp14:editId="0F98856E">
+            <wp:extent cx="2270788" cy="2966149"/>
+            <wp:effectExtent l="0" t="0" r="0" b="5715"/>
             <wp:docPr id="71" name="Kép 71"/>
             <wp:cNvGraphicFramePr>
               <a:graphicFrameLocks xmlns:a="http://schemas.openxmlformats.org/drawingml/2006/main" noChangeAspect="1"/>
@@ -8809,7 +9065,7 @@
                   <pic:spPr>
                     <a:xfrm>
                       <a:off x="0" y="0"/>
-                      <a:ext cx="2113517" cy="2760718"/>
+                      <a:ext cx="2318131" cy="3027989"/>
                     </a:xfrm>
                     <a:prstGeom prst="rect">
                       <a:avLst/>
@@ -8825,6 +9081,7 @@
     <w:p>
       <w:pPr>
         <w:spacing w:line="360" w:lineRule="auto"/>
+        <w:jc w:val="both"/>
         <w:rPr>
           <w:rFonts w:ascii="Segoe UI" w:hAnsi="Segoe UI" w:cs="Segoe UI"/>
           <w:color w:val="CCCCCC"/>
@@ -8844,10 +9101,13 @@
           <w:szCs w:val="20"/>
           <w:shd w:val="clear" w:color="auto" w:fill="1E1E1E"/>
         </w:rPr>
-        <w:t xml:space="preserve"> GET localhost:3000/api/</w:t>
-      </w:r>
-      <w:proofErr w:type="spellStart"/>
-      <w:r>
+        <w:t xml:space="preserve"> GET localhost:3000/api/lemezek?mufaj=””</w:t>
+      </w:r>
+    </w:p>
+    <w:p>
+      <w:pPr>
+        <w:spacing w:line="360" w:lineRule="auto"/>
+        <w:jc w:val="both"/>
         <w:rPr>
           <w:rFonts w:ascii="Segoe UI" w:hAnsi="Segoe UI" w:cs="Segoe UI"/>
           <w:color w:val="CCCCCC"/>
@@ -8855,43 +9115,24 @@
           <w:szCs w:val="20"/>
           <w:shd w:val="clear" w:color="auto" w:fill="1E1E1E"/>
         </w:rPr>
-        <w:t>lemezek?mufaj</w:t>
-      </w:r>
-      <w:proofErr w:type="spellEnd"/>
-      <w:r>
-        <w:rPr>
-          <w:rFonts w:ascii="Segoe UI" w:hAnsi="Segoe UI" w:cs="Segoe UI"/>
-          <w:color w:val="CCCCCC"/>
-          <w:sz w:val="20"/>
-          <w:szCs w:val="20"/>
-          <w:shd w:val="clear" w:color="auto" w:fill="1E1E1E"/>
-        </w:rPr>
-        <w:t>=””</w:t>
+      </w:pPr>
+      <w:r>
+        <w:t>Válasz üzenet</w:t>
       </w:r>
     </w:p>
     <w:p>
       <w:pPr>
         <w:spacing w:line="360" w:lineRule="auto"/>
-      </w:pPr>
-      <w:r>
-        <w:t>Válasz üzenet</w:t>
-      </w:r>
-      <w:r>
-        <w:t>:</w:t>
-      </w:r>
-    </w:p>
-    <w:p>
-      <w:pPr>
-        <w:spacing w:line="360" w:lineRule="auto"/>
+        <w:jc w:val="both"/>
       </w:pPr>
       <w:r>
         <w:rPr>
           <w:noProof/>
         </w:rPr>
         <w:drawing>
-          <wp:inline distT="0" distB="0" distL="0" distR="0" wp14:anchorId="35F7F71D" wp14:editId="3F2EC4D5">
-            <wp:extent cx="2142940" cy="3141980"/>
-            <wp:effectExtent l="0" t="0" r="0" b="1270"/>
+          <wp:inline distT="0" distB="0" distL="0" distR="0" wp14:anchorId="35F7F71D" wp14:editId="27D9A4B7">
+            <wp:extent cx="2177520" cy="3192681"/>
+            <wp:effectExtent l="0" t="0" r="0" b="8255"/>
             <wp:docPr id="72" name="Kép 72"/>
             <wp:cNvGraphicFramePr>
               <a:graphicFrameLocks xmlns:a="http://schemas.openxmlformats.org/drawingml/2006/main" noChangeAspect="1"/>
@@ -8912,7 +9153,7 @@
                   <pic:spPr>
                     <a:xfrm>
                       <a:off x="0" y="0"/>
-                      <a:ext cx="2156909" cy="3162461"/>
+                      <a:ext cx="2218858" cy="3253291"/>
                     </a:xfrm>
                     <a:prstGeom prst="rect">
                       <a:avLst/>
@@ -8928,19 +9169,24 @@
     <w:p>
       <w:pPr>
         <w:spacing w:line="360" w:lineRule="auto"/>
+        <w:jc w:val="both"/>
       </w:pPr>
       <w:r>
         <w:t>A válaszban a Hip-Hop műfajban felrakott lemezeket listázta ki.</w:t>
       </w:r>
     </w:p>
     <w:p>
+      <w:pPr>
+        <w:jc w:val="both"/>
+      </w:pPr>
       <w:r>
         <w:br w:type="page"/>
       </w:r>
-    </w:p>
-    <w:p>
-      <w:pPr>
-        <w:spacing w:line="360" w:lineRule="auto"/>
+      <w:r>
+        <w:lastRenderedPageBreak/>
+        <w:t xml:space="preserve">Előadó alapján való szűréshez a következő végponton lehet a lekérdezést elküldeni: </w:t>
+      </w:r>
+      <w:r>
         <w:rPr>
           <w:rFonts w:ascii="Segoe UI" w:hAnsi="Segoe UI" w:cs="Segoe UI"/>
           <w:color w:val="CCCCCC"/>
@@ -8948,11 +9194,9 @@
           <w:szCs w:val="20"/>
           <w:shd w:val="clear" w:color="auto" w:fill="1E1E1E"/>
         </w:rPr>
-      </w:pPr>
-      <w:r>
-        <w:lastRenderedPageBreak/>
-        <w:t xml:space="preserve">Előadó alapján való szűréshez a következő végponton lehet a lekérdezést elküldeni: </w:t>
-      </w:r>
+        <w:t>GET localhost:3000/api/</w:t>
+      </w:r>
+      <w:proofErr w:type="spellStart"/>
       <w:r>
         <w:rPr>
           <w:rFonts w:ascii="Segoe UI" w:hAnsi="Segoe UI" w:cs="Segoe UI"/>
@@ -8961,9 +9205,9 @@
           <w:szCs w:val="20"/>
           <w:shd w:val="clear" w:color="auto" w:fill="1E1E1E"/>
         </w:rPr>
-        <w:t>GET localhost:3000/api/</w:t>
-      </w:r>
-      <w:proofErr w:type="spellStart"/>
+        <w:t>lemezek?eloado</w:t>
+      </w:r>
+      <w:proofErr w:type="spellEnd"/>
       <w:r>
         <w:rPr>
           <w:rFonts w:ascii="Segoe UI" w:hAnsi="Segoe UI" w:cs="Segoe UI"/>
@@ -8972,23 +9216,13 @@
           <w:szCs w:val="20"/>
           <w:shd w:val="clear" w:color="auto" w:fill="1E1E1E"/>
         </w:rPr>
-        <w:t>lemezek?eloado</w:t>
-      </w:r>
-      <w:proofErr w:type="spellEnd"/>
-      <w:r>
-        <w:rPr>
-          <w:rFonts w:ascii="Segoe UI" w:hAnsi="Segoe UI" w:cs="Segoe UI"/>
-          <w:color w:val="CCCCCC"/>
-          <w:sz w:val="20"/>
-          <w:szCs w:val="20"/>
-          <w:shd w:val="clear" w:color="auto" w:fill="1E1E1E"/>
-        </w:rPr>
         <w:t>=””</w:t>
       </w:r>
     </w:p>
     <w:p>
       <w:pPr>
         <w:spacing w:line="360" w:lineRule="auto"/>
+        <w:jc w:val="both"/>
       </w:pPr>
       <w:r>
         <w:t>Válasz üzenet:</w:t>
@@ -8997,15 +9231,16 @@
     <w:p>
       <w:pPr>
         <w:spacing w:line="360" w:lineRule="auto"/>
+        <w:jc w:val="both"/>
       </w:pPr>
       <w:r>
         <w:rPr>
           <w:noProof/>
         </w:rPr>
         <w:drawing>
-          <wp:inline distT="0" distB="0" distL="0" distR="0" wp14:anchorId="265B772F" wp14:editId="0208D343">
-            <wp:extent cx="2533202" cy="5362576"/>
-            <wp:effectExtent l="0" t="0" r="635" b="0"/>
+          <wp:inline distT="0" distB="0" distL="0" distR="0" wp14:anchorId="265B772F" wp14:editId="4CE5F31C">
+            <wp:extent cx="2037695" cy="4313630"/>
+            <wp:effectExtent l="0" t="0" r="1270" b="0"/>
             <wp:docPr id="73" name="Kép 73"/>
             <wp:cNvGraphicFramePr>
               <a:graphicFrameLocks xmlns:a="http://schemas.openxmlformats.org/drawingml/2006/main" noChangeAspect="1"/>
@@ -9026,7 +9261,7 @@
                   <pic:spPr>
                     <a:xfrm>
                       <a:off x="0" y="0"/>
-                      <a:ext cx="2538978" cy="5374804"/>
+                      <a:ext cx="2068395" cy="4378620"/>
                     </a:xfrm>
                     <a:prstGeom prst="rect">
                       <a:avLst/>
@@ -9042,6 +9277,7 @@
     <w:p>
       <w:pPr>
         <w:spacing w:line="360" w:lineRule="auto"/>
+        <w:jc w:val="both"/>
       </w:pPr>
       <w:r>
         <w:t xml:space="preserve">A lekérdezésben az előadónak Olivia Rodrigo-t adtam meg és sikeresen ki is listázta azt az </w:t>
@@ -9052,15 +9288,13 @@
       <w:r>
         <w:t xml:space="preserve"> ami fenn van az oldalon.</w:t>
       </w:r>
-    </w:p>
-    <w:p>
-      <w:r>
-        <w:br w:type="page"/>
-      </w:r>
-    </w:p>
-    <w:p>
-      <w:pPr>
-        <w:spacing w:line="360" w:lineRule="auto"/>
+      <w:r>
+        <w:t xml:space="preserve"> </w:t>
+      </w:r>
+      <w:r>
+        <w:t xml:space="preserve">És az utolsó szűrésfajta, ami megtalálható oldalunkon az a fórumon helyezkedik el ahol a témák között lehet válogatni: </w:t>
+      </w:r>
+      <w:r>
         <w:rPr>
           <w:rFonts w:ascii="Segoe UI" w:hAnsi="Segoe UI" w:cs="Segoe UI"/>
           <w:color w:val="CCCCCC"/>
@@ -9068,18 +9302,7 @@
           <w:szCs w:val="20"/>
           <w:shd w:val="clear" w:color="auto" w:fill="1E1E1E"/>
         </w:rPr>
-      </w:pPr>
-      <w:r>
-        <w:lastRenderedPageBreak/>
-        <w:t xml:space="preserve">És az utolsó szűrésfajta, ami megtalálható oldalunkon az a fórumon helyezkedik </w:t>
-      </w:r>
-      <w:proofErr w:type="gramStart"/>
-      <w:r>
-        <w:t>el</w:t>
-      </w:r>
-      <w:proofErr w:type="gramEnd"/>
-      <w:r>
-        <w:t xml:space="preserve"> ahol a témák között lehet válogatni: </w:t>
+        <w:t>GET localhost:3000/api/postok?topic=</w:t>
       </w:r>
       <w:r>
         <w:rPr>
@@ -9089,60 +9312,29 @@
           <w:szCs w:val="20"/>
           <w:shd w:val="clear" w:color="auto" w:fill="1E1E1E"/>
         </w:rPr>
-        <w:t>GET localhost:3000/api/</w:t>
-      </w:r>
-      <w:proofErr w:type="spellStart"/>
-      <w:r>
-        <w:rPr>
-          <w:rFonts w:ascii="Segoe UI" w:hAnsi="Segoe UI" w:cs="Segoe UI"/>
-          <w:color w:val="CCCCCC"/>
-          <w:sz w:val="20"/>
-          <w:szCs w:val="20"/>
-          <w:shd w:val="clear" w:color="auto" w:fill="1E1E1E"/>
-        </w:rPr>
-        <w:t>postok?topic</w:t>
-      </w:r>
-      <w:proofErr w:type="spellEnd"/>
-      <w:r>
-        <w:rPr>
-          <w:rFonts w:ascii="Segoe UI" w:hAnsi="Segoe UI" w:cs="Segoe UI"/>
-          <w:color w:val="CCCCCC"/>
-          <w:sz w:val="20"/>
-          <w:szCs w:val="20"/>
-          <w:shd w:val="clear" w:color="auto" w:fill="1E1E1E"/>
-        </w:rPr>
-        <w:t>=</w:t>
-      </w:r>
-      <w:r>
-        <w:rPr>
-          <w:rFonts w:ascii="Segoe UI" w:hAnsi="Segoe UI" w:cs="Segoe UI"/>
-          <w:color w:val="CCCCCC"/>
-          <w:sz w:val="20"/>
-          <w:szCs w:val="20"/>
-          <w:shd w:val="clear" w:color="auto" w:fill="1E1E1E"/>
-        </w:rPr>
         <w:t>””</w:t>
       </w:r>
     </w:p>
     <w:p>
       <w:pPr>
+        <w:jc w:val="both"/>
+      </w:pPr>
+      <w:r>
+        <w:t>Válasz sikeres küldés esetén:</w:t>
+      </w:r>
+    </w:p>
+    <w:p>
+      <w:pPr>
         <w:spacing w:line="360" w:lineRule="auto"/>
-      </w:pPr>
-      <w:r>
-        <w:t>Válasz sikeres küldés esetén:</w:t>
-      </w:r>
-    </w:p>
-    <w:p>
-      <w:pPr>
-        <w:spacing w:line="360" w:lineRule="auto"/>
+        <w:jc w:val="both"/>
       </w:pPr>
       <w:r>
         <w:rPr>
           <w:noProof/>
         </w:rPr>
         <w:drawing>
-          <wp:inline distT="0" distB="0" distL="0" distR="0" wp14:anchorId="0FDDDE1B" wp14:editId="4D9E7CD0">
-            <wp:extent cx="3658111" cy="4201111"/>
+          <wp:inline distT="0" distB="0" distL="0" distR="0" wp14:anchorId="0FDDDE1B" wp14:editId="156F3CE6">
+            <wp:extent cx="1981200" cy="2275284"/>
             <wp:effectExtent l="0" t="0" r="0" b="0"/>
             <wp:docPr id="74" name="Kép 74"/>
             <wp:cNvGraphicFramePr>
@@ -9164,7 +9356,7 @@
                   <pic:spPr>
                     <a:xfrm>
                       <a:off x="0" y="0"/>
-                      <a:ext cx="3658111" cy="4201111"/>
+                      <a:ext cx="1988050" cy="2283151"/>
                     </a:xfrm>
                     <a:prstGeom prst="rect">
                       <a:avLst/>
@@ -9180,36 +9372,47 @@
     <w:p>
       <w:pPr>
         <w:spacing w:line="360" w:lineRule="auto"/>
-      </w:pPr>
-      <w:r>
+        <w:jc w:val="both"/>
+      </w:pPr>
+      <w:r>
+        <w:lastRenderedPageBreak/>
         <w:t xml:space="preserve">A „Zene” témákban létrehozott bejegyzéseket listázta ki a fórumról a kérés. </w:t>
       </w:r>
     </w:p>
     <w:p>
       <w:pPr>
         <w:pStyle w:val="Cmsor3"/>
+        <w:jc w:val="both"/>
       </w:pPr>
       <w:r>
         <w:t>Engedélyek</w:t>
+      </w:r>
+      <w:r>
+        <w:t>, hibaüzenetek</w:t>
       </w:r>
     </w:p>
     <w:p>
       <w:pPr>
         <w:spacing w:line="360" w:lineRule="auto"/>
         <w:ind w:firstLine="567"/>
+        <w:jc w:val="both"/>
       </w:pPr>
       <w:r>
         <w:t xml:space="preserve">Természetesen kialakításra került minden módosításhoz és törléshez, olyan funkció, ahol csak az adott terméket/posztot/hozzászólást/véleményt író vagy közzé tevő felhasználó tudja azokat elvégezni, másképpen a válasz egy hibaüzenetet ír ki. </w:t>
       </w:r>
+      <w:bookmarkStart w:id="10" w:name="_GoBack"/>
+      <w:bookmarkEnd w:id="10"/>
     </w:p>
     <w:p>
       <w:pPr>
         <w:spacing w:line="360" w:lineRule="auto"/>
+        <w:jc w:val="both"/>
       </w:pPr>
     </w:p>
     <w:p>
       <w:pPr>
         <w:spacing w:line="360" w:lineRule="auto"/>
+        <w:jc w:val="both"/>
       </w:pPr>
       <w:r>
         <w:t xml:space="preserve"> </w:t>
@@ -9218,17 +9421,23 @@
     <w:p>
       <w:pPr>
         <w:spacing w:line="360" w:lineRule="auto"/>
+        <w:jc w:val="both"/>
       </w:pPr>
       <w:r>
         <w:br w:type="page"/>
       </w:r>
     </w:p>
-    <w:p/>
+    <w:p>
+      <w:pPr>
+        <w:jc w:val="both"/>
+      </w:pPr>
+    </w:p>
     <w:p>
       <w:pPr>
         <w:pStyle w:val="Cmsor1"/>
-      </w:pPr>
-      <w:bookmarkStart w:id="10" w:name="_Toc133259530"/>
+        <w:jc w:val="both"/>
+      </w:pPr>
+      <w:bookmarkStart w:id="11" w:name="_Toc133259530"/>
       <w:r>
         <w:t>A front</w:t>
       </w:r>
@@ -9238,40 +9447,44 @@
       <w:r>
         <w:t xml:space="preserve"> fejlesztése</w:t>
       </w:r>
-      <w:bookmarkEnd w:id="10"/>
+      <w:bookmarkEnd w:id="11"/>
     </w:p>
     <w:p>
       <w:pPr>
         <w:pStyle w:val="Cmsor2"/>
-      </w:pPr>
-      <w:bookmarkStart w:id="11" w:name="_Toc133259531"/>
+        <w:jc w:val="both"/>
+      </w:pPr>
+      <w:bookmarkStart w:id="12" w:name="_Toc133259531"/>
       <w:r>
         <w:t>A fejlesztés eszközei, szoftverek, fejlesztői környezetek</w:t>
       </w:r>
-      <w:bookmarkEnd w:id="11"/>
+      <w:bookmarkEnd w:id="12"/>
     </w:p>
     <w:p>
       <w:pPr>
         <w:pStyle w:val="Cmsor2"/>
-      </w:pPr>
-      <w:bookmarkStart w:id="12" w:name="_Toc133259532"/>
+        <w:jc w:val="both"/>
+      </w:pPr>
+      <w:bookmarkStart w:id="13" w:name="_Toc133259532"/>
       <w:r>
         <w:t>A fejlesztés menetrendje, mérföldkövek</w:t>
       </w:r>
-      <w:bookmarkEnd w:id="12"/>
+      <w:bookmarkEnd w:id="13"/>
     </w:p>
     <w:p>
       <w:pPr>
         <w:pStyle w:val="Cmsor2"/>
-      </w:pPr>
-      <w:bookmarkStart w:id="13" w:name="_Toc133259533"/>
+        <w:jc w:val="both"/>
+      </w:pPr>
+      <w:bookmarkStart w:id="14" w:name="_Toc133259533"/>
       <w:r>
         <w:t>A fejlesztés fontosabb megoldandó problémái</w:t>
       </w:r>
-      <w:bookmarkEnd w:id="13"/>
-    </w:p>
-    <w:p>
-      <w:pPr>
+      <w:bookmarkEnd w:id="14"/>
+    </w:p>
+    <w:p>
+      <w:pPr>
+        <w:jc w:val="both"/>
         <w:rPr>
           <w:rFonts w:asciiTheme="majorHAnsi" w:eastAsiaTheme="majorEastAsia" w:hAnsiTheme="majorHAnsi" w:cstheme="majorBidi"/>
           <w:color w:val="2F5496" w:themeColor="accent1" w:themeShade="BF"/>
@@ -9286,15 +9499,19 @@
     <w:p>
       <w:pPr>
         <w:pStyle w:val="Cmsor1"/>
-      </w:pPr>
-      <w:bookmarkStart w:id="14" w:name="_Toc133259534"/>
+        <w:jc w:val="both"/>
+      </w:pPr>
+      <w:bookmarkStart w:id="15" w:name="_Toc133259534"/>
       <w:r>
         <w:lastRenderedPageBreak/>
         <w:t>Mobil alkalmazás, mobil nézet</w:t>
       </w:r>
-      <w:bookmarkEnd w:id="14"/>
-    </w:p>
-    <w:p>
+      <w:bookmarkEnd w:id="15"/>
+    </w:p>
+    <w:p>
+      <w:pPr>
+        <w:jc w:val="both"/>
+      </w:pPr>
       <w:r>
         <w:t>A mobil nézetről leírás, képekkel</w:t>
       </w:r>
@@ -9304,6 +9521,7 @@
     </w:p>
     <w:p>
       <w:pPr>
+        <w:jc w:val="both"/>
         <w:rPr>
           <w:rFonts w:asciiTheme="majorHAnsi" w:eastAsiaTheme="majorEastAsia" w:hAnsiTheme="majorHAnsi" w:cstheme="majorBidi"/>
           <w:color w:val="2F5496" w:themeColor="accent1" w:themeShade="BF"/>
@@ -9318,15 +9536,19 @@
     <w:p>
       <w:pPr>
         <w:pStyle w:val="Cmsor1"/>
-      </w:pPr>
-      <w:bookmarkStart w:id="15" w:name="_Toc133259535"/>
+        <w:jc w:val="both"/>
+      </w:pPr>
+      <w:bookmarkStart w:id="16" w:name="_Toc133259535"/>
       <w:r>
         <w:lastRenderedPageBreak/>
         <w:t>Tesztelés</w:t>
       </w:r>
-      <w:bookmarkEnd w:id="15"/>
-    </w:p>
-    <w:p>
+      <w:bookmarkEnd w:id="16"/>
+    </w:p>
+    <w:p>
+      <w:pPr>
+        <w:jc w:val="both"/>
+      </w:pPr>
       <w:r>
         <w:t>Kötelező elem a tesztelés</w:t>
       </w:r>
@@ -9347,6 +9569,9 @@
       </w:r>
     </w:p>
     <w:p>
+      <w:pPr>
+        <w:jc w:val="both"/>
+      </w:pPr>
       <w:r>
         <w:br w:type="page"/>
       </w:r>
@@ -9354,20 +9579,27 @@
     <w:p>
       <w:pPr>
         <w:pStyle w:val="Cmsor1"/>
-      </w:pPr>
-      <w:bookmarkStart w:id="16" w:name="_Toc133259536"/>
+        <w:jc w:val="both"/>
+      </w:pPr>
+      <w:bookmarkStart w:id="17" w:name="_Toc133259536"/>
       <w:r>
         <w:lastRenderedPageBreak/>
         <w:t>Felhasználói útmutató</w:t>
       </w:r>
-      <w:bookmarkEnd w:id="16"/>
-    </w:p>
-    <w:p>
+      <w:bookmarkEnd w:id="17"/>
+    </w:p>
+    <w:p>
+      <w:pPr>
+        <w:jc w:val="both"/>
+      </w:pPr>
       <w:r>
         <w:t>Röviden a weboldal(program) használatáról. Nem kell alapvető részletesség, a magától értetődő dolgokat nem kell részletezni. Jöhetnek képek, de ne túl sok, pl. egy 2 beviteli mezős bejelentkezésről nem kell teljes képernyőkép.</w:t>
       </w:r>
     </w:p>
     <w:p>
+      <w:pPr>
+        <w:jc w:val="both"/>
+      </w:pPr>
       <w:r>
         <w:br w:type="page"/>
       </w:r>
@@ -9375,15 +9607,19 @@
     <w:p>
       <w:pPr>
         <w:pStyle w:val="Cmsor1"/>
-      </w:pPr>
-      <w:bookmarkStart w:id="17" w:name="_Toc133259537"/>
+        <w:jc w:val="both"/>
+      </w:pPr>
+      <w:bookmarkStart w:id="18" w:name="_Toc133259537"/>
       <w:r>
         <w:lastRenderedPageBreak/>
         <w:t>Összegzés</w:t>
       </w:r>
-      <w:bookmarkEnd w:id="17"/>
-    </w:p>
-    <w:p>
+      <w:bookmarkEnd w:id="18"/>
+    </w:p>
+    <w:p>
+      <w:pPr>
+        <w:jc w:val="both"/>
+      </w:pPr>
       <w:r>
         <w:t xml:space="preserve">Foglalják össze az egész folyamatot </w:t>
       </w:r>
@@ -9392,11 +9628,17 @@
       </w:r>
     </w:p>
     <w:p>
+      <w:pPr>
+        <w:jc w:val="both"/>
+      </w:pPr>
       <w:r>
         <w:t>Jó volt-e a feladat</w:t>
       </w:r>
     </w:p>
     <w:p>
+      <w:pPr>
+        <w:jc w:val="both"/>
+      </w:pPr>
       <w:r>
         <w:t>Jó volt-e a csapat, a kommunikáció, a tudás</w:t>
       </w:r>
@@ -9405,12 +9647,16 @@
       </w:r>
     </w:p>
     <w:p>
+      <w:pPr>
+        <w:jc w:val="both"/>
+      </w:pPr>
       <w:r>
         <w:t>Mit sikerült, mit nem</w:t>
       </w:r>
     </w:p>
     <w:p>
       <w:pPr>
+        <w:jc w:val="both"/>
         <w:rPr>
           <w:rFonts w:asciiTheme="majorHAnsi" w:eastAsiaTheme="majorEastAsia" w:hAnsiTheme="majorHAnsi" w:cstheme="majorBidi"/>
           <w:color w:val="2F5496" w:themeColor="accent1" w:themeShade="BF"/>
@@ -9430,6 +9676,7 @@
     </w:p>
     <w:p>
       <w:pPr>
+        <w:jc w:val="both"/>
         <w:rPr>
           <w:rFonts w:asciiTheme="majorHAnsi" w:eastAsiaTheme="majorEastAsia" w:hAnsiTheme="majorHAnsi" w:cstheme="majorBidi"/>
           <w:color w:val="2F5496" w:themeColor="accent1" w:themeShade="BF"/>
@@ -9465,6 +9712,7 @@
         <w:p>
           <w:pPr>
             <w:pStyle w:val="Tartalomjegyzkcmsora"/>
+            <w:jc w:val="both"/>
           </w:pPr>
           <w:r>
             <w:t>Tartalom</w:t>
@@ -9477,6 +9725,7 @@
               <w:tab w:val="left" w:pos="440"/>
               <w:tab w:val="right" w:leader="dot" w:pos="9062"/>
             </w:tabs>
+            <w:jc w:val="both"/>
             <w:rPr>
               <w:rFonts w:eastAsiaTheme="minorEastAsia"/>
               <w:noProof/>
@@ -9576,6 +9825,7 @@
               <w:tab w:val="left" w:pos="440"/>
               <w:tab w:val="right" w:leader="dot" w:pos="9062"/>
             </w:tabs>
+            <w:jc w:val="both"/>
             <w:rPr>
               <w:rFonts w:eastAsiaTheme="minorEastAsia"/>
               <w:noProof/>
@@ -9666,6 +9916,7 @@
               <w:tab w:val="left" w:pos="880"/>
               <w:tab w:val="right" w:leader="dot" w:pos="9062"/>
             </w:tabs>
+            <w:jc w:val="both"/>
             <w:rPr>
               <w:rFonts w:eastAsiaTheme="minorEastAsia"/>
               <w:noProof/>
@@ -9756,6 +10007,7 @@
               <w:tab w:val="left" w:pos="880"/>
               <w:tab w:val="right" w:leader="dot" w:pos="9062"/>
             </w:tabs>
+            <w:jc w:val="both"/>
             <w:rPr>
               <w:rFonts w:eastAsiaTheme="minorEastAsia"/>
               <w:noProof/>
@@ -9846,6 +10098,7 @@
               <w:tab w:val="left" w:pos="440"/>
               <w:tab w:val="right" w:leader="dot" w:pos="9062"/>
             </w:tabs>
+            <w:jc w:val="both"/>
             <w:rPr>
               <w:rFonts w:eastAsiaTheme="minorEastAsia"/>
               <w:noProof/>
@@ -9936,6 +10189,7 @@
               <w:tab w:val="left" w:pos="880"/>
               <w:tab w:val="right" w:leader="dot" w:pos="9062"/>
             </w:tabs>
+            <w:jc w:val="both"/>
             <w:rPr>
               <w:rFonts w:eastAsiaTheme="minorEastAsia"/>
               <w:noProof/>
@@ -10026,6 +10280,7 @@
               <w:tab w:val="left" w:pos="880"/>
               <w:tab w:val="right" w:leader="dot" w:pos="9062"/>
             </w:tabs>
+            <w:jc w:val="both"/>
             <w:rPr>
               <w:rFonts w:eastAsiaTheme="minorEastAsia"/>
               <w:noProof/>
@@ -10116,6 +10371,7 @@
               <w:tab w:val="left" w:pos="880"/>
               <w:tab w:val="right" w:leader="dot" w:pos="9062"/>
             </w:tabs>
+            <w:jc w:val="both"/>
             <w:rPr>
               <w:rFonts w:eastAsiaTheme="minorEastAsia"/>
               <w:noProof/>
@@ -10206,6 +10462,7 @@
               <w:tab w:val="left" w:pos="440"/>
               <w:tab w:val="right" w:leader="dot" w:pos="9062"/>
             </w:tabs>
+            <w:jc w:val="both"/>
             <w:rPr>
               <w:rFonts w:eastAsiaTheme="minorEastAsia"/>
               <w:noProof/>
@@ -10296,6 +10553,7 @@
               <w:tab w:val="left" w:pos="440"/>
               <w:tab w:val="right" w:leader="dot" w:pos="9062"/>
             </w:tabs>
+            <w:jc w:val="both"/>
             <w:rPr>
               <w:rFonts w:eastAsiaTheme="minorEastAsia"/>
               <w:noProof/>
@@ -10386,6 +10644,7 @@
               <w:tab w:val="left" w:pos="880"/>
               <w:tab w:val="right" w:leader="dot" w:pos="9062"/>
             </w:tabs>
+            <w:jc w:val="both"/>
             <w:rPr>
               <w:rFonts w:eastAsiaTheme="minorEastAsia"/>
               <w:noProof/>
@@ -10476,6 +10735,7 @@
               <w:tab w:val="left" w:pos="880"/>
               <w:tab w:val="right" w:leader="dot" w:pos="9062"/>
             </w:tabs>
+            <w:jc w:val="both"/>
             <w:rPr>
               <w:rFonts w:eastAsiaTheme="minorEastAsia"/>
               <w:noProof/>
@@ -10566,6 +10826,7 @@
               <w:tab w:val="left" w:pos="880"/>
               <w:tab w:val="right" w:leader="dot" w:pos="9062"/>
             </w:tabs>
+            <w:jc w:val="both"/>
             <w:rPr>
               <w:rFonts w:eastAsiaTheme="minorEastAsia"/>
               <w:noProof/>
@@ -10656,6 +10917,7 @@
               <w:tab w:val="left" w:pos="440"/>
               <w:tab w:val="right" w:leader="dot" w:pos="9062"/>
             </w:tabs>
+            <w:jc w:val="both"/>
             <w:rPr>
               <w:rFonts w:eastAsiaTheme="minorEastAsia"/>
               <w:noProof/>
@@ -10746,6 +11008,7 @@
               <w:tab w:val="left" w:pos="880"/>
               <w:tab w:val="right" w:leader="dot" w:pos="9062"/>
             </w:tabs>
+            <w:jc w:val="both"/>
             <w:rPr>
               <w:rFonts w:eastAsiaTheme="minorEastAsia"/>
               <w:noProof/>
@@ -10836,6 +11099,7 @@
               <w:tab w:val="left" w:pos="880"/>
               <w:tab w:val="right" w:leader="dot" w:pos="9062"/>
             </w:tabs>
+            <w:jc w:val="both"/>
             <w:rPr>
               <w:rFonts w:eastAsiaTheme="minorEastAsia"/>
               <w:noProof/>
@@ -10926,6 +11190,7 @@
               <w:tab w:val="left" w:pos="880"/>
               <w:tab w:val="right" w:leader="dot" w:pos="9062"/>
             </w:tabs>
+            <w:jc w:val="both"/>
             <w:rPr>
               <w:rFonts w:eastAsiaTheme="minorEastAsia"/>
               <w:noProof/>
@@ -11016,6 +11281,7 @@
               <w:tab w:val="left" w:pos="440"/>
               <w:tab w:val="right" w:leader="dot" w:pos="9062"/>
             </w:tabs>
+            <w:jc w:val="both"/>
             <w:rPr>
               <w:rFonts w:eastAsiaTheme="minorEastAsia"/>
               <w:noProof/>
@@ -11106,6 +11372,7 @@
               <w:tab w:val="left" w:pos="440"/>
               <w:tab w:val="right" w:leader="dot" w:pos="9062"/>
             </w:tabs>
+            <w:jc w:val="both"/>
             <w:rPr>
               <w:rFonts w:eastAsiaTheme="minorEastAsia"/>
               <w:noProof/>
@@ -11196,6 +11463,7 @@
               <w:tab w:val="left" w:pos="440"/>
               <w:tab w:val="right" w:leader="dot" w:pos="9062"/>
             </w:tabs>
+            <w:jc w:val="both"/>
             <w:rPr>
               <w:rFonts w:eastAsiaTheme="minorEastAsia"/>
               <w:noProof/>
@@ -11286,6 +11554,7 @@
               <w:tab w:val="left" w:pos="660"/>
               <w:tab w:val="right" w:leader="dot" w:pos="9062"/>
             </w:tabs>
+            <w:jc w:val="both"/>
             <w:rPr>
               <w:rFonts w:eastAsiaTheme="minorEastAsia"/>
               <w:noProof/>
@@ -11371,6 +11640,7 @@
         </w:p>
         <w:p>
           <w:pPr>
+            <w:jc w:val="both"/>
             <w:outlineLvl w:val="0"/>
           </w:pPr>
           <w:r>
@@ -11383,7 +11653,11 @@
         </w:p>
       </w:sdtContent>
     </w:sdt>
-    <w:p/>
+    <w:p>
+      <w:pPr>
+        <w:jc w:val="both"/>
+      </w:pPr>
+    </w:p>
     <w:sectPr>
       <w:footerReference w:type="default" r:id="rId71"/>
       <w:pgSz w:w="11906" w:h="16838"/>
@@ -11396,7 +11670,7 @@
 </file>
 
 <file path=word/endnotes.xml><?xml version="1.0" encoding="utf-8"?>
-<w:endnotes xmlns:wpc="http://schemas.microsoft.com/office/word/2010/wordprocessingCanvas" xmlns:cx="http://schemas.microsoft.com/office/drawing/2014/chartex" xmlns:cx1="http://schemas.microsoft.com/office/drawing/2015/9/8/chartex" xmlns:cx2="http://schemas.microsoft.com/office/drawing/2015/10/21/chartex" xmlns:cx3="http://schemas.microsoft.com/office/drawing/2016/5/9/chartex" xmlns:cx4="http://schemas.microsoft.com/office/drawing/2016/5/10/chartex" xmlns:cx5="http://schemas.microsoft.com/office/drawing/2016/5/11/chartex" xmlns:cx6="http://schemas.microsoft.com/office/drawing/2016/5/12/chartex" xmlns:cx7="http://schemas.microsoft.com/office/drawing/2016/5/13/chartex" xmlns:cx8="http://schemas.microsoft.com/office/drawing/2016/5/14/chartex" xmlns:mc="http://schemas.openxmlformats.org/markup-compatibility/2006" xmlns:aink="http://schemas.microsoft.com/office/drawing/2016/ink" xmlns:am3d="http://schemas.microsoft.com/office/drawing/2017/model3d" xmlns:o="urn:schemas-microsoft-com:office:office" xmlns:oel="http://schemas.microsoft.com/office/2019/extlst" xmlns:r="http://schemas.openxmlformats.org/officeDocument/2006/relationships" xmlns:m="http://schemas.openxmlformats.org/officeDocument/2006/math" xmlns:v="urn:schemas-microsoft-com:vml" xmlns:wp14="http://schemas.microsoft.com/office/word/2010/wordprocessingDrawing" xmlns:wp="http://schemas.openxmlformats.org/drawingml/2006/wordprocessingDrawing" xmlns:w10="urn:schemas-microsoft-com:office:word" xmlns:w="http://schemas.openxmlformats.org/wordprocessingml/2006/main" xmlns:w14="http://schemas.microsoft.com/office/word/2010/wordml" xmlns:w15="http://schemas.microsoft.com/office/word/2012/wordml" xmlns:w16cex="http://schemas.microsoft.com/office/word/2018/wordml/cex" xmlns:w16cid="http://schemas.microsoft.com/office/word/2016/wordml/cid" xmlns:w16="http://schemas.microsoft.com/office/word/2018/wordml" xmlns:w16sdtdh="http://schemas.microsoft.com/office/word/2020/wordml/sdtdatahash" xmlns:w16se="http://schemas.microsoft.com/office/word/2015/wordml/symex" xmlns:wpg="http://schemas.microsoft.com/office/word/2010/wordprocessingGroup" xmlns:wpi="http://schemas.microsoft.com/office/word/2010/wordprocessingInk" xmlns:wne="http://schemas.microsoft.com/office/word/2006/wordml" xmlns:wps="http://schemas.microsoft.com/office/word/2010/wordprocessingShape" mc:Ignorable="w14 w15 w16se w16cid w16 w16cex w16sdtdh wp14">
+<w:endnotes xmlns:wpc="http://schemas.microsoft.com/office/word/2010/wordprocessingCanvas" xmlns:cx="http://schemas.microsoft.com/office/drawing/2014/chartex" xmlns:cx1="http://schemas.microsoft.com/office/drawing/2015/9/8/chartex" xmlns:cx2="http://schemas.microsoft.com/office/drawing/2015/10/21/chartex" xmlns:cx3="http://schemas.microsoft.com/office/drawing/2016/5/9/chartex" xmlns:cx4="http://schemas.microsoft.com/office/drawing/2016/5/10/chartex" xmlns:cx5="http://schemas.microsoft.com/office/drawing/2016/5/11/chartex" xmlns:cx6="http://schemas.microsoft.com/office/drawing/2016/5/12/chartex" xmlns:cx7="http://schemas.microsoft.com/office/drawing/2016/5/13/chartex" xmlns:cx8="http://schemas.microsoft.com/office/drawing/2016/5/14/chartex" xmlns:mc="http://schemas.openxmlformats.org/markup-compatibility/2006" xmlns:aink="http://schemas.microsoft.com/office/drawing/2016/ink" xmlns:am3d="http://schemas.microsoft.com/office/drawing/2017/model3d" xmlns:o="urn:schemas-microsoft-com:office:office" xmlns:r="http://schemas.openxmlformats.org/officeDocument/2006/relationships" xmlns:m="http://schemas.openxmlformats.org/officeDocument/2006/math" xmlns:v="urn:schemas-microsoft-com:vml" xmlns:wp14="http://schemas.microsoft.com/office/word/2010/wordprocessingDrawing" xmlns:wp="http://schemas.openxmlformats.org/drawingml/2006/wordprocessingDrawing" xmlns:w10="urn:schemas-microsoft-com:office:word" xmlns:w="http://schemas.openxmlformats.org/wordprocessingml/2006/main" xmlns:w14="http://schemas.microsoft.com/office/word/2010/wordml" xmlns:w15="http://schemas.microsoft.com/office/word/2012/wordml" xmlns:w16cid="http://schemas.microsoft.com/office/word/2016/wordml/cid" xmlns:w16se="http://schemas.microsoft.com/office/word/2015/wordml/symex" xmlns:wpg="http://schemas.microsoft.com/office/word/2010/wordprocessingGroup" xmlns:wpi="http://schemas.microsoft.com/office/word/2010/wordprocessingInk" xmlns:wne="http://schemas.microsoft.com/office/word/2006/wordml" xmlns:wps="http://schemas.microsoft.com/office/word/2010/wordprocessingShape" mc:Ignorable="w14 w15 w16se w16cid wp14">
   <w:endnote w:type="separator" w:id="-1">
     <w:p>
       <w:pPr>
@@ -11421,7 +11695,7 @@
 </file>
 
 <file path=word/footer1.xml><?xml version="1.0" encoding="utf-8"?>
-<w:ftr xmlns:wpc="http://schemas.microsoft.com/office/word/2010/wordprocessingCanvas" xmlns:cx="http://schemas.microsoft.com/office/drawing/2014/chartex" xmlns:cx1="http://schemas.microsoft.com/office/drawing/2015/9/8/chartex" xmlns:cx2="http://schemas.microsoft.com/office/drawing/2015/10/21/chartex" xmlns:cx3="http://schemas.microsoft.com/office/drawing/2016/5/9/chartex" xmlns:cx4="http://schemas.microsoft.com/office/drawing/2016/5/10/chartex" xmlns:cx5="http://schemas.microsoft.com/office/drawing/2016/5/11/chartex" xmlns:cx6="http://schemas.microsoft.com/office/drawing/2016/5/12/chartex" xmlns:cx7="http://schemas.microsoft.com/office/drawing/2016/5/13/chartex" xmlns:cx8="http://schemas.microsoft.com/office/drawing/2016/5/14/chartex" xmlns:mc="http://schemas.openxmlformats.org/markup-compatibility/2006" xmlns:aink="http://schemas.microsoft.com/office/drawing/2016/ink" xmlns:am3d="http://schemas.microsoft.com/office/drawing/2017/model3d" xmlns:o="urn:schemas-microsoft-com:office:office" xmlns:oel="http://schemas.microsoft.com/office/2019/extlst" xmlns:r="http://schemas.openxmlformats.org/officeDocument/2006/relationships" xmlns:m="http://schemas.openxmlformats.org/officeDocument/2006/math" xmlns:v="urn:schemas-microsoft-com:vml" xmlns:wp14="http://schemas.microsoft.com/office/word/2010/wordprocessingDrawing" xmlns:wp="http://schemas.openxmlformats.org/drawingml/2006/wordprocessingDrawing" xmlns:w10="urn:schemas-microsoft-com:office:word" xmlns:w="http://schemas.openxmlformats.org/wordprocessingml/2006/main" xmlns:w14="http://schemas.microsoft.com/office/word/2010/wordml" xmlns:w15="http://schemas.microsoft.com/office/word/2012/wordml" xmlns:w16cex="http://schemas.microsoft.com/office/word/2018/wordml/cex" xmlns:w16cid="http://schemas.microsoft.com/office/word/2016/wordml/cid" xmlns:w16="http://schemas.microsoft.com/office/word/2018/wordml" xmlns:w16sdtdh="http://schemas.microsoft.com/office/word/2020/wordml/sdtdatahash" xmlns:w16se="http://schemas.microsoft.com/office/word/2015/wordml/symex" xmlns:wpg="http://schemas.microsoft.com/office/word/2010/wordprocessingGroup" xmlns:wpi="http://schemas.microsoft.com/office/word/2010/wordprocessingInk" xmlns:wne="http://schemas.microsoft.com/office/word/2006/wordml" xmlns:wps="http://schemas.microsoft.com/office/word/2010/wordprocessingShape" mc:Ignorable="w14 w15 w16se w16cid w16 w16cex w16sdtdh wp14">
+<w:ftr xmlns:wpc="http://schemas.microsoft.com/office/word/2010/wordprocessingCanvas" xmlns:cx="http://schemas.microsoft.com/office/drawing/2014/chartex" xmlns:cx1="http://schemas.microsoft.com/office/drawing/2015/9/8/chartex" xmlns:cx2="http://schemas.microsoft.com/office/drawing/2015/10/21/chartex" xmlns:cx3="http://schemas.microsoft.com/office/drawing/2016/5/9/chartex" xmlns:cx4="http://schemas.microsoft.com/office/drawing/2016/5/10/chartex" xmlns:cx5="http://schemas.microsoft.com/office/drawing/2016/5/11/chartex" xmlns:cx6="http://schemas.microsoft.com/office/drawing/2016/5/12/chartex" xmlns:cx7="http://schemas.microsoft.com/office/drawing/2016/5/13/chartex" xmlns:cx8="http://schemas.microsoft.com/office/drawing/2016/5/14/chartex" xmlns:mc="http://schemas.openxmlformats.org/markup-compatibility/2006" xmlns:aink="http://schemas.microsoft.com/office/drawing/2016/ink" xmlns:am3d="http://schemas.microsoft.com/office/drawing/2017/model3d" xmlns:o="urn:schemas-microsoft-com:office:office" xmlns:r="http://schemas.openxmlformats.org/officeDocument/2006/relationships" xmlns:m="http://schemas.openxmlformats.org/officeDocument/2006/math" xmlns:v="urn:schemas-microsoft-com:vml" xmlns:wp14="http://schemas.microsoft.com/office/word/2010/wordprocessingDrawing" xmlns:wp="http://schemas.openxmlformats.org/drawingml/2006/wordprocessingDrawing" xmlns:w10="urn:schemas-microsoft-com:office:word" xmlns:w="http://schemas.openxmlformats.org/wordprocessingml/2006/main" xmlns:w14="http://schemas.microsoft.com/office/word/2010/wordml" xmlns:w15="http://schemas.microsoft.com/office/word/2012/wordml" xmlns:w16cid="http://schemas.microsoft.com/office/word/2016/wordml/cid" xmlns:w16se="http://schemas.microsoft.com/office/word/2015/wordml/symex" xmlns:wpg="http://schemas.microsoft.com/office/word/2010/wordprocessingGroup" xmlns:wpi="http://schemas.microsoft.com/office/word/2010/wordprocessingInk" xmlns:wne="http://schemas.microsoft.com/office/word/2006/wordml" xmlns:wps="http://schemas.microsoft.com/office/word/2010/wordprocessingShape" mc:Ignorable="w14 w15 w16se w16cid wp14">
   <w:sdt>
     <w:sdtPr>
       <w:id w:val="1288394043"/>
@@ -11430,6 +11704,7 @@
         <w:docPartUnique/>
       </w:docPartObj>
     </w:sdtPr>
+    <w:sdtEndPr/>
     <w:sdtContent>
       <w:p>
         <w:pPr>
@@ -11463,7 +11738,7 @@
 </file>
 
 <file path=word/footnotes.xml><?xml version="1.0" encoding="utf-8"?>
-<w:footnotes xmlns:wpc="http://schemas.microsoft.com/office/word/2010/wordprocessingCanvas" xmlns:cx="http://schemas.microsoft.com/office/drawing/2014/chartex" xmlns:cx1="http://schemas.microsoft.com/office/drawing/2015/9/8/chartex" xmlns:cx2="http://schemas.microsoft.com/office/drawing/2015/10/21/chartex" xmlns:cx3="http://schemas.microsoft.com/office/drawing/2016/5/9/chartex" xmlns:cx4="http://schemas.microsoft.com/office/drawing/2016/5/10/chartex" xmlns:cx5="http://schemas.microsoft.com/office/drawing/2016/5/11/chartex" xmlns:cx6="http://schemas.microsoft.com/office/drawing/2016/5/12/chartex" xmlns:cx7="http://schemas.microsoft.com/office/drawing/2016/5/13/chartex" xmlns:cx8="http://schemas.microsoft.com/office/drawing/2016/5/14/chartex" xmlns:mc="http://schemas.openxmlformats.org/markup-compatibility/2006" xmlns:aink="http://schemas.microsoft.com/office/drawing/2016/ink" xmlns:am3d="http://schemas.microsoft.com/office/drawing/2017/model3d" xmlns:o="urn:schemas-microsoft-com:office:office" xmlns:oel="http://schemas.microsoft.com/office/2019/extlst" xmlns:r="http://schemas.openxmlformats.org/officeDocument/2006/relationships" xmlns:m="http://schemas.openxmlformats.org/officeDocument/2006/math" xmlns:v="urn:schemas-microsoft-com:vml" xmlns:wp14="http://schemas.microsoft.com/office/word/2010/wordprocessingDrawing" xmlns:wp="http://schemas.openxmlformats.org/drawingml/2006/wordprocessingDrawing" xmlns:w10="urn:schemas-microsoft-com:office:word" xmlns:w="http://schemas.openxmlformats.org/wordprocessingml/2006/main" xmlns:w14="http://schemas.microsoft.com/office/word/2010/wordml" xmlns:w15="http://schemas.microsoft.com/office/word/2012/wordml" xmlns:w16cex="http://schemas.microsoft.com/office/word/2018/wordml/cex" xmlns:w16cid="http://schemas.microsoft.com/office/word/2016/wordml/cid" xmlns:w16="http://schemas.microsoft.com/office/word/2018/wordml" xmlns:w16sdtdh="http://schemas.microsoft.com/office/word/2020/wordml/sdtdatahash" xmlns:w16se="http://schemas.microsoft.com/office/word/2015/wordml/symex" xmlns:wpg="http://schemas.microsoft.com/office/word/2010/wordprocessingGroup" xmlns:wpi="http://schemas.microsoft.com/office/word/2010/wordprocessingInk" xmlns:wne="http://schemas.microsoft.com/office/word/2006/wordml" xmlns:wps="http://schemas.microsoft.com/office/word/2010/wordprocessingShape" mc:Ignorable="w14 w15 w16se w16cid w16 w16cex w16sdtdh wp14">
+<w:footnotes xmlns:wpc="http://schemas.microsoft.com/office/word/2010/wordprocessingCanvas" xmlns:cx="http://schemas.microsoft.com/office/drawing/2014/chartex" xmlns:cx1="http://schemas.microsoft.com/office/drawing/2015/9/8/chartex" xmlns:cx2="http://schemas.microsoft.com/office/drawing/2015/10/21/chartex" xmlns:cx3="http://schemas.microsoft.com/office/drawing/2016/5/9/chartex" xmlns:cx4="http://schemas.microsoft.com/office/drawing/2016/5/10/chartex" xmlns:cx5="http://schemas.microsoft.com/office/drawing/2016/5/11/chartex" xmlns:cx6="http://schemas.microsoft.com/office/drawing/2016/5/12/chartex" xmlns:cx7="http://schemas.microsoft.com/office/drawing/2016/5/13/chartex" xmlns:cx8="http://schemas.microsoft.com/office/drawing/2016/5/14/chartex" xmlns:mc="http://schemas.openxmlformats.org/markup-compatibility/2006" xmlns:aink="http://schemas.microsoft.com/office/drawing/2016/ink" xmlns:am3d="http://schemas.microsoft.com/office/drawing/2017/model3d" xmlns:o="urn:schemas-microsoft-com:office:office" xmlns:r="http://schemas.openxmlformats.org/officeDocument/2006/relationships" xmlns:m="http://schemas.openxmlformats.org/officeDocument/2006/math" xmlns:v="urn:schemas-microsoft-com:vml" xmlns:wp14="http://schemas.microsoft.com/office/word/2010/wordprocessingDrawing" xmlns:wp="http://schemas.openxmlformats.org/drawingml/2006/wordprocessingDrawing" xmlns:w10="urn:schemas-microsoft-com:office:word" xmlns:w="http://schemas.openxmlformats.org/wordprocessingml/2006/main" xmlns:w14="http://schemas.microsoft.com/office/word/2010/wordml" xmlns:w15="http://schemas.microsoft.com/office/word/2012/wordml" xmlns:w16cid="http://schemas.microsoft.com/office/word/2016/wordml/cid" xmlns:w16se="http://schemas.microsoft.com/office/word/2015/wordml/symex" xmlns:wpg="http://schemas.microsoft.com/office/word/2010/wordprocessingGroup" xmlns:wpi="http://schemas.microsoft.com/office/word/2010/wordprocessingInk" xmlns:wne="http://schemas.microsoft.com/office/word/2006/wordml" xmlns:wps="http://schemas.microsoft.com/office/word/2010/wordprocessingShape" mc:Ignorable="w14 w15 w16se w16cid wp14">
   <w:footnote w:type="separator" w:id="-1">
     <w:p>
       <w:pPr>
@@ -11488,7 +11763,7 @@
 </file>
 
 <file path=word/numbering.xml><?xml version="1.0" encoding="utf-8"?>
-<w:numbering xmlns:wpc="http://schemas.microsoft.com/office/word/2010/wordprocessingCanvas" xmlns:cx="http://schemas.microsoft.com/office/drawing/2014/chartex" xmlns:cx1="http://schemas.microsoft.com/office/drawing/2015/9/8/chartex" xmlns:cx2="http://schemas.microsoft.com/office/drawing/2015/10/21/chartex" xmlns:cx3="http://schemas.microsoft.com/office/drawing/2016/5/9/chartex" xmlns:cx4="http://schemas.microsoft.com/office/drawing/2016/5/10/chartex" xmlns:cx5="http://schemas.microsoft.com/office/drawing/2016/5/11/chartex" xmlns:cx6="http://schemas.microsoft.com/office/drawing/2016/5/12/chartex" xmlns:cx7="http://schemas.microsoft.com/office/drawing/2016/5/13/chartex" xmlns:cx8="http://schemas.microsoft.com/office/drawing/2016/5/14/chartex" xmlns:mc="http://schemas.openxmlformats.org/markup-compatibility/2006" xmlns:aink="http://schemas.microsoft.com/office/drawing/2016/ink" xmlns:am3d="http://schemas.microsoft.com/office/drawing/2017/model3d" xmlns:o="urn:schemas-microsoft-com:office:office" xmlns:oel="http://schemas.microsoft.com/office/2019/extlst" xmlns:r="http://schemas.openxmlformats.org/officeDocument/2006/relationships" xmlns:m="http://schemas.openxmlformats.org/officeDocument/2006/math" xmlns:v="urn:schemas-microsoft-com:vml" xmlns:wp14="http://schemas.microsoft.com/office/word/2010/wordprocessingDrawing" xmlns:wp="http://schemas.openxmlformats.org/drawingml/2006/wordprocessingDrawing" xmlns:w10="urn:schemas-microsoft-com:office:word" xmlns:w="http://schemas.openxmlformats.org/wordprocessingml/2006/main" xmlns:w14="http://schemas.microsoft.com/office/word/2010/wordml" xmlns:w15="http://schemas.microsoft.com/office/word/2012/wordml" xmlns:w16cex="http://schemas.microsoft.com/office/word/2018/wordml/cex" xmlns:w16cid="http://schemas.microsoft.com/office/word/2016/wordml/cid" xmlns:w16="http://schemas.microsoft.com/office/word/2018/wordml" xmlns:w16sdtdh="http://schemas.microsoft.com/office/word/2020/wordml/sdtdatahash" xmlns:w16se="http://schemas.microsoft.com/office/word/2015/wordml/symex" xmlns:wpg="http://schemas.microsoft.com/office/word/2010/wordprocessingGroup" xmlns:wpi="http://schemas.microsoft.com/office/word/2010/wordprocessingInk" xmlns:wne="http://schemas.microsoft.com/office/word/2006/wordml" xmlns:wps="http://schemas.microsoft.com/office/word/2010/wordprocessingShape" mc:Ignorable="w14 w15 w16se w16cid w16 w16cex w16sdtdh wp14">
+<w:numbering xmlns:wpc="http://schemas.microsoft.com/office/word/2010/wordprocessingCanvas" xmlns:cx="http://schemas.microsoft.com/office/drawing/2014/chartex" xmlns:cx1="http://schemas.microsoft.com/office/drawing/2015/9/8/chartex" xmlns:cx2="http://schemas.microsoft.com/office/drawing/2015/10/21/chartex" xmlns:cx3="http://schemas.microsoft.com/office/drawing/2016/5/9/chartex" xmlns:cx4="http://schemas.microsoft.com/office/drawing/2016/5/10/chartex" xmlns:cx5="http://schemas.microsoft.com/office/drawing/2016/5/11/chartex" xmlns:cx6="http://schemas.microsoft.com/office/drawing/2016/5/12/chartex" xmlns:cx7="http://schemas.microsoft.com/office/drawing/2016/5/13/chartex" xmlns:cx8="http://schemas.microsoft.com/office/drawing/2016/5/14/chartex" xmlns:mc="http://schemas.openxmlformats.org/markup-compatibility/2006" xmlns:aink="http://schemas.microsoft.com/office/drawing/2016/ink" xmlns:am3d="http://schemas.microsoft.com/office/drawing/2017/model3d" xmlns:o="urn:schemas-microsoft-com:office:office" xmlns:r="http://schemas.openxmlformats.org/officeDocument/2006/relationships" xmlns:m="http://schemas.openxmlformats.org/officeDocument/2006/math" xmlns:v="urn:schemas-microsoft-com:vml" xmlns:wp14="http://schemas.microsoft.com/office/word/2010/wordprocessingDrawing" xmlns:wp="http://schemas.openxmlformats.org/drawingml/2006/wordprocessingDrawing" xmlns:w10="urn:schemas-microsoft-com:office:word" xmlns:w="http://schemas.openxmlformats.org/wordprocessingml/2006/main" xmlns:w14="http://schemas.microsoft.com/office/word/2010/wordml" xmlns:w15="http://schemas.microsoft.com/office/word/2012/wordml" xmlns:w16cid="http://schemas.microsoft.com/office/word/2016/wordml/cid" xmlns:w16se="http://schemas.microsoft.com/office/word/2015/wordml/symex" xmlns:wpg="http://schemas.microsoft.com/office/word/2010/wordprocessingGroup" xmlns:wpi="http://schemas.microsoft.com/office/word/2010/wordprocessingInk" xmlns:wne="http://schemas.microsoft.com/office/word/2006/wordml" xmlns:wps="http://schemas.microsoft.com/office/word/2010/wordprocessingShape" mc:Ignorable="w14 w15 w16se w16cid wp14">
   <w:abstractNum w:abstractNumId="0" w15:restartNumberingAfterBreak="0">
     <w:nsid w:val="0BD05718"/>
     <w:multiLevelType w:val="multilevel"/>
@@ -12376,31 +12651,31 @@
       </w:pPr>
     </w:lvl>
   </w:abstractNum>
-  <w:num w:numId="1" w16cid:durableId="354186531">
+  <w:num w:numId="1">
     <w:abstractNumId w:val="6"/>
   </w:num>
-  <w:num w:numId="2" w16cid:durableId="976489453">
+  <w:num w:numId="2">
     <w:abstractNumId w:val="4"/>
   </w:num>
-  <w:num w:numId="3" w16cid:durableId="255018386">
+  <w:num w:numId="3">
     <w:abstractNumId w:val="2"/>
   </w:num>
-  <w:num w:numId="4" w16cid:durableId="715354943">
+  <w:num w:numId="4">
     <w:abstractNumId w:val="7"/>
   </w:num>
-  <w:num w:numId="5" w16cid:durableId="44571700">
+  <w:num w:numId="5">
     <w:abstractNumId w:val="6"/>
   </w:num>
-  <w:num w:numId="6" w16cid:durableId="292490606">
+  <w:num w:numId="6">
     <w:abstractNumId w:val="9"/>
   </w:num>
-  <w:num w:numId="7" w16cid:durableId="785344951">
+  <w:num w:numId="7">
     <w:abstractNumId w:val="8"/>
   </w:num>
-  <w:num w:numId="8" w16cid:durableId="1440952694">
+  <w:num w:numId="8">
     <w:abstractNumId w:val="0"/>
   </w:num>
-  <w:num w:numId="9" w16cid:durableId="1083139595">
+  <w:num w:numId="9">
     <w:abstractNumId w:val="0"/>
     <w:lvlOverride w:ilvl="0">
       <w:startOverride w:val="1"/>
@@ -12430,19 +12705,19 @@
       <w:startOverride w:val="1"/>
     </w:lvlOverride>
   </w:num>
-  <w:num w:numId="10" w16cid:durableId="326593933">
+  <w:num w:numId="10">
     <w:abstractNumId w:val="3"/>
   </w:num>
-  <w:num w:numId="11" w16cid:durableId="954679397">
+  <w:num w:numId="11">
     <w:abstractNumId w:val="5"/>
   </w:num>
-  <w:num w:numId="12" w16cid:durableId="1099988795">
+  <w:num w:numId="12">
     <w:abstractNumId w:val="1"/>
   </w:num>
-  <w:num w:numId="13" w16cid:durableId="1376734421">
+  <w:num w:numId="13">
     <w:abstractNumId w:val="1"/>
   </w:num>
-  <w:num w:numId="14" w16cid:durableId="1841699771">
+  <w:num w:numId="14">
     <w:abstractNumId w:val="1"/>
     <w:lvlOverride w:ilvl="0">
       <w:startOverride w:val="1"/>
@@ -12472,17 +12747,17 @@
       <w:startOverride w:val="1"/>
     </w:lvlOverride>
   </w:num>
-  <w:num w:numId="15" w16cid:durableId="928850075">
+  <w:num w:numId="15">
     <w:abstractNumId w:val="1"/>
   </w:num>
-  <w:num w:numId="16" w16cid:durableId="704409831">
+  <w:num w:numId="16">
     <w:abstractNumId w:val="1"/>
   </w:num>
 </w:numbering>
 </file>
 
 <file path=word/styles.xml><?xml version="1.0" encoding="utf-8"?>
-<w:styles xmlns:mc="http://schemas.openxmlformats.org/markup-compatibility/2006" xmlns:r="http://schemas.openxmlformats.org/officeDocument/2006/relationships" xmlns:w="http://schemas.openxmlformats.org/wordprocessingml/2006/main" xmlns:w14="http://schemas.microsoft.com/office/word/2010/wordml" xmlns:w15="http://schemas.microsoft.com/office/word/2012/wordml" xmlns:w16cex="http://schemas.microsoft.com/office/word/2018/wordml/cex" xmlns:w16cid="http://schemas.microsoft.com/office/word/2016/wordml/cid" xmlns:w16="http://schemas.microsoft.com/office/word/2018/wordml" xmlns:w16sdtdh="http://schemas.microsoft.com/office/word/2020/wordml/sdtdatahash" xmlns:w16se="http://schemas.microsoft.com/office/word/2015/wordml/symex" mc:Ignorable="w14 w15 w16se w16cid w16 w16cex w16sdtdh">
+<w:styles xmlns:mc="http://schemas.openxmlformats.org/markup-compatibility/2006" xmlns:r="http://schemas.openxmlformats.org/officeDocument/2006/relationships" xmlns:w="http://schemas.openxmlformats.org/wordprocessingml/2006/main" xmlns:w14="http://schemas.microsoft.com/office/word/2010/wordml" xmlns:w15="http://schemas.microsoft.com/office/word/2012/wordml" xmlns:w16cid="http://schemas.microsoft.com/office/word/2016/wordml/cid" xmlns:w16se="http://schemas.microsoft.com/office/word/2015/wordml/symex" mc:Ignorable="w14 w15 w16se w16cid">
   <w:docDefaults>
     <w:rPrDefault>
       <w:rPr>
@@ -12500,7 +12775,7 @@
       </w:pPr>
     </w:pPrDefault>
   </w:docDefaults>
-  <w:latentStyles w:defLockedState="0" w:defUIPriority="99" w:defSemiHidden="0" w:defUnhideWhenUsed="0" w:defQFormat="0" w:count="376">
+  <w:latentStyles w:defLockedState="0" w:defUIPriority="99" w:defSemiHidden="0" w:defUnhideWhenUsed="0" w:defQFormat="0" w:count="375">
     <w:lsdException w:name="Normal" w:uiPriority="0" w:qFormat="1"/>
     <w:lsdException w:name="heading 1" w:uiPriority="9" w:qFormat="1"/>
     <w:lsdException w:name="heading 2" w:semiHidden="1" w:uiPriority="9" w:unhideWhenUsed="1" w:qFormat="1"/>
@@ -12876,7 +13151,6 @@
     <w:lsdException w:name="Smart Hyperlink" w:semiHidden="1" w:unhideWhenUsed="1"/>
     <w:lsdException w:name="Hashtag" w:semiHidden="1" w:unhideWhenUsed="1"/>
     <w:lsdException w:name="Unresolved Mention" w:semiHidden="1" w:unhideWhenUsed="1"/>
-    <w:lsdException w:name="Smart Link" w:semiHidden="1" w:unhideWhenUsed="1"/>
   </w:latentStyles>
   <w:style w:type="paragraph" w:default="1" w:styleId="Norml">
     <w:name w:val="Normal"/>
@@ -13542,7 +13816,7 @@
 </file>
 
 <file path=customXml/itemProps1.xml><?xml version="1.0" encoding="utf-8"?>
-<ds:datastoreItem xmlns:ds="http://schemas.openxmlformats.org/officeDocument/2006/customXml" ds:itemID="{A7666DAE-3FC9-4EE7-8CBA-0DE1AAA3A740}">
+<ds:datastoreItem xmlns:ds="http://schemas.openxmlformats.org/officeDocument/2006/customXml" ds:itemID="{82A3AC14-B2CF-4FE7-82AC-C1F2D6AA87B5}">
   <ds:schemaRefs>
     <ds:schemaRef ds:uri="http://schemas.openxmlformats.org/officeDocument/2006/bibliography"/>
   </ds:schemaRefs>

</xml_diff>